<commit_message>
Normalizare date + Update documentatie
</commit_message>
<xml_diff>
--- a/Documentatie_PlatformaDeStudiu.docx
+++ b/Documentatie_PlatformaDeStudiu.docx
@@ -4,13 +4,65 @@
   <w:body>
     <w:p>
       <w:pPr>
+        <w:pStyle w:val="Subtitle"/>
         <w:jc w:val="center"/>
-      </w:pPr>
-    </w:p>
-    <w:p>
-      <w:pPr>
+        <w:rPr>
+          <w:sz w:val="32"/>
+          <w:szCs w:val="32"/>
+        </w:rPr>
+      </w:pPr>
+      <w:r>
+        <w:rPr>
+          <w:sz w:val="32"/>
+          <w:szCs w:val="32"/>
+        </w:rPr>
+        <w:t>Facultatea de Automatic</w:t>
+      </w:r>
+      <w:r>
+        <w:rPr>
+          <w:sz w:val="32"/>
+          <w:szCs w:val="32"/>
+        </w:rPr>
+        <w:t>ă</w:t>
+      </w:r>
+      <w:r>
+        <w:rPr>
+          <w:sz w:val="32"/>
+          <w:szCs w:val="32"/>
+        </w:rPr>
+        <w:t xml:space="preserve"> </w:t>
+      </w:r>
+      <w:r>
+        <w:rPr>
+          <w:sz w:val="32"/>
+          <w:szCs w:val="32"/>
+        </w:rPr>
+        <w:t>ș</w:t>
+      </w:r>
+      <w:r>
+        <w:rPr>
+          <w:sz w:val="32"/>
+          <w:szCs w:val="32"/>
+        </w:rPr>
+        <w:t>i Calculatoare</w:t>
+      </w:r>
+    </w:p>
+    <w:p>
+      <w:pPr>
+        <w:pStyle w:val="Subtitle"/>
         <w:jc w:val="center"/>
-      </w:pPr>
+        <w:rPr>
+          <w:sz w:val="32"/>
+          <w:szCs w:val="32"/>
+        </w:rPr>
+      </w:pPr>
+      <w:r>
+        <w:rPr>
+          <w:sz w:val="32"/>
+          <w:szCs w:val="32"/>
+        </w:rPr>
+        <w:t>Departamentul de Calculatoare</w:t>
+      </w:r>
     </w:p>
     <w:p>
       <w:pPr>
@@ -24,8 +76,13 @@
     </w:p>
     <w:p>
       <w:pPr>
+        <w:jc w:val="center"/>
+      </w:pPr>
+    </w:p>
+    <w:p>
+      <w:pPr>
         <w:pStyle w:val="Title"/>
-        <w:spacing w:line="360" w:lineRule="auto"/>
+        <w:spacing w:line="276" w:lineRule="auto"/>
         <w:jc w:val="center"/>
       </w:pPr>
       <w:r>
@@ -35,7 +92,7 @@
     <w:p>
       <w:pPr>
         <w:pStyle w:val="Subtitle"/>
-        <w:spacing w:line="360" w:lineRule="auto"/>
+        <w:spacing w:line="276" w:lineRule="auto"/>
         <w:jc w:val="center"/>
         <w:rPr>
           <w:sz w:val="36"/>
@@ -60,7 +117,7 @@
     <w:p>
       <w:pPr>
         <w:pStyle w:val="Subtitle"/>
-        <w:spacing w:line="360" w:lineRule="auto"/>
+        <w:spacing w:line="276" w:lineRule="auto"/>
         <w:jc w:val="center"/>
         <w:rPr>
           <w:sz w:val="36"/>
@@ -75,8 +132,16 @@
         <w:t>Baze de date</w:t>
       </w:r>
     </w:p>
-    <w:p/>
-    <w:p/>
+    <w:p>
+      <w:pPr>
+        <w:jc w:val="center"/>
+      </w:pPr>
+    </w:p>
+    <w:p>
+      <w:pPr>
+        <w:jc w:val="center"/>
+      </w:pPr>
+    </w:p>
     <w:p>
       <w:pPr>
         <w:jc w:val="center"/>
@@ -181,6 +246,10 @@
       <w:pPr>
         <w:pStyle w:val="Subtitle"/>
         <w:jc w:val="center"/>
+        <w:rPr>
+          <w:sz w:val="36"/>
+          <w:szCs w:val="36"/>
+        </w:rPr>
       </w:pPr>
       <w:r>
         <w:rPr>
@@ -197,21 +266,1673 @@
         <w:t>ács Paul-Adrian</w:t>
       </w:r>
       <w:r>
+        <w:rPr>
+          <w:sz w:val="36"/>
+          <w:szCs w:val="36"/>
+        </w:rPr>
         <w:br w:type="page"/>
       </w:r>
     </w:p>
+    <w:p>
+      <w:pPr>
+        <w:spacing w:line="240" w:lineRule="auto"/>
+        <w:rPr>
+          <w:sz w:val="32"/>
+          <w:szCs w:val="32"/>
+        </w:rPr>
+      </w:pPr>
+      <w:r>
+        <w:rPr>
+          <w:sz w:val="32"/>
+          <w:szCs w:val="32"/>
+        </w:rPr>
+        <w:lastRenderedPageBreak/>
+        <w:t>Improvised c</w:t>
+      </w:r>
+      <w:r>
+        <w:rPr>
+          <w:sz w:val="32"/>
+          <w:szCs w:val="32"/>
+        </w:rPr>
+        <w:t>hecklist  TODO delete it once it s done</w:t>
+      </w:r>
+    </w:p>
+    <w:p>
+      <w:pPr>
+        <w:spacing w:line="240" w:lineRule="auto"/>
+        <w:rPr>
+          <w:b/>
+          <w:bCs/>
+        </w:rPr>
+      </w:pPr>
+      <w:r>
+        <w:rPr>
+          <w:b/>
+          <w:bCs/>
+        </w:rPr>
+        <w:t>I. SCOP si CERINTE GENERALE</w:t>
+      </w:r>
+    </w:p>
+    <w:p>
+      <w:pPr>
+        <w:spacing w:line="240" w:lineRule="auto"/>
+        <w:rPr>
+          <w:b/>
+          <w:bCs/>
+        </w:rPr>
+      </w:pPr>
+      <w:r>
+        <w:rPr>
+          <w:b/>
+          <w:bCs/>
+        </w:rPr>
+        <w:t>1. Aplicatia - arhiva cu cod si descriere Readme a acesteia si a modului de lansare in executi</w:t>
+      </w:r>
+    </w:p>
+    <w:p>
+      <w:pPr>
+        <w:spacing w:line="240" w:lineRule="auto"/>
+        <w:rPr>
+          <w:b/>
+          <w:bCs/>
+        </w:rPr>
+      </w:pPr>
+      <w:r>
+        <w:rPr>
+          <w:b/>
+          <w:bCs/>
+        </w:rPr>
+        <w:t xml:space="preserve">2. Un Document (sursa si tiparit), care sa cuprinda conform unei structuri propuse (vezi Model ) : </w:t>
+      </w:r>
+    </w:p>
+    <w:p>
+      <w:pPr>
+        <w:spacing w:line="240" w:lineRule="auto"/>
+      </w:pPr>
+      <w:r>
+        <w:t xml:space="preserve">1. tema proiectului – sumar executiv </w:t>
+      </w:r>
+    </w:p>
+    <w:p>
+      <w:pPr>
+        <w:spacing w:line="240" w:lineRule="auto"/>
+      </w:pPr>
+      <w:r>
+        <w:t xml:space="preserve">2. detalii de proiectare conceptuală a bazei de date (diagrama EER/UML) </w:t>
+      </w:r>
+    </w:p>
+    <w:p>
+      <w:pPr>
+        <w:spacing w:line="240" w:lineRule="auto"/>
+      </w:pPr>
+      <w:r>
+        <w:t xml:space="preserve">3. solutia de transformare in relational ( daca este necesara, many to many, reflexivitate, alegere chei) </w:t>
+      </w:r>
+    </w:p>
+    <w:p>
+      <w:pPr>
+        <w:spacing w:line="240" w:lineRule="auto"/>
+      </w:pPr>
+      <w:r>
+        <w:t xml:space="preserve">4. descrierea bazei de date relationale – tabele (8 tabele /atribute/chei/indecsi ) </w:t>
+      </w:r>
+    </w:p>
+    <w:p>
+      <w:pPr>
+        <w:spacing w:line="240" w:lineRule="auto"/>
+      </w:pPr>
+      <w:r>
+        <w:t xml:space="preserve">5. argumentarea nivelului de normalizare </w:t>
+      </w:r>
+    </w:p>
+    <w:p>
+      <w:pPr>
+        <w:spacing w:line="240" w:lineRule="auto"/>
+      </w:pPr>
+      <w:r>
+        <w:t xml:space="preserve">6. 20 interogari asupra datelor(fisier .txt), cod SQL si minim 5 interogări în algebra relationala </w:t>
+      </w:r>
+    </w:p>
+    <w:p>
+      <w:pPr>
+        <w:spacing w:line="240" w:lineRule="auto"/>
+      </w:pPr>
+      <w:r>
+        <w:t xml:space="preserve">7. Realizarea de obiecte de tip vedere(min 3), trigere (min 2), procedurile stocate (min 8), securizarea accesului </w:t>
+      </w:r>
+    </w:p>
+    <w:p>
+      <w:pPr>
+        <w:spacing w:line="240" w:lineRule="auto"/>
+      </w:pPr>
+      <w:r>
+        <w:t xml:space="preserve">8. implementarea a minim 2 formulare de acces la baza de date și cel puțin 2 rapoarte ce extrag date din mai mult de un tabel. </w:t>
+      </w:r>
+    </w:p>
+    <w:p>
+      <w:pPr>
+        <w:spacing w:line="240" w:lineRule="auto"/>
+      </w:pPr>
+      <w:r>
+        <w:t xml:space="preserve">9. descrierea aplicaţiei din punct de vedere functional (module PhP/Java/Net) – descrierea minimala a fiecarei clase implementate si un model al ierarhiei de clase a proiectului </w:t>
+      </w:r>
+    </w:p>
+    <w:p>
+      <w:pPr>
+        <w:spacing w:line="240" w:lineRule="auto"/>
+      </w:pPr>
+      <w:r>
+        <w:t xml:space="preserve">10. manual de instalare/configurari /utilizare </w:t>
+      </w:r>
+    </w:p>
+    <w:p>
+      <w:pPr>
+        <w:spacing w:line="240" w:lineRule="auto"/>
+      </w:pPr>
+      <w:r>
+        <w:t xml:space="preserve">11. concluzii si dezvoltari ulterioare </w:t>
+      </w:r>
+    </w:p>
+    <w:p>
+      <w:pPr>
+        <w:spacing w:line="240" w:lineRule="auto"/>
+      </w:pPr>
+    </w:p>
+    <w:p>
+      <w:pPr>
+        <w:spacing w:line="240" w:lineRule="auto"/>
+        <w:rPr>
+          <w:b/>
+          <w:bCs/>
+        </w:rPr>
+      </w:pPr>
+      <w:r>
+        <w:rPr>
+          <w:b/>
+          <w:bCs/>
+        </w:rPr>
+        <w:t>II. ETAPE in derularea proiectului</w:t>
+      </w:r>
+    </w:p>
+    <w:p>
+      <w:pPr>
+        <w:spacing w:line="240" w:lineRule="auto"/>
+      </w:pPr>
+      <w:r>
+        <w:t xml:space="preserve">1.1.Implementarea schemei in SGBD. </w:t>
+      </w:r>
+    </w:p>
+    <w:p>
+      <w:pPr>
+        <w:spacing w:line="240" w:lineRule="auto"/>
+      </w:pPr>
+      <w:r>
+        <w:t xml:space="preserve">Scop: identificarea structurii de date a aplicației, realizarea modelului abstract, conceptual în EER/UML. formularea cerintelor de utilizare pentru aplicatie </w:t>
+      </w:r>
+    </w:p>
+    <w:p>
+      <w:pPr>
+        <w:spacing w:line="240" w:lineRule="auto"/>
+        <w:rPr>
+          <w:b/>
+          <w:bCs/>
+        </w:rPr>
+      </w:pPr>
+      <w:r>
+        <w:t>Cerinte asupra datelor si diagrama EER/UML: alegeti o aplicatie care sa cuprinda min 6-8 entitati si relatii (nontriviala).</w:t>
+      </w:r>
+    </w:p>
+    <w:p>
+      <w:pPr>
+        <w:spacing w:line="240" w:lineRule="auto"/>
+      </w:pPr>
+      <w:r>
+        <w:t>1.2.Construirea , popularea si interogarea bazei de date</w:t>
+      </w:r>
+    </w:p>
+    <w:p>
+      <w:pPr>
+        <w:spacing w:line="240" w:lineRule="auto"/>
+      </w:pPr>
+      <w:r>
+        <w:t>Scop: translatare diagrama EER/UML in scheme relationale, implementarea schemei intr-un SGBD: MSSQL/MySQL , popularea schemei BD.</w:t>
+      </w:r>
+    </w:p>
+    <w:p>
+      <w:pPr>
+        <w:spacing w:line="240" w:lineRule="auto"/>
+      </w:pPr>
+      <w:r>
+        <w:t>Explicati modul in care ati realizat translatarea/reprezentarea in schema relationala. Pentru situatiile ce comporta posibil mai multe solutii argumentati alegerea.</w:t>
+      </w:r>
+    </w:p>
+    <w:p>
+      <w:pPr>
+        <w:spacing w:line="240" w:lineRule="auto"/>
+      </w:pPr>
+      <w:r>
+        <w:lastRenderedPageBreak/>
+        <w:t>Argumentati nivelul de normalizare a schemelor de relatii.</w:t>
+      </w:r>
+    </w:p>
+    <w:p>
+      <w:pPr>
+        <w:spacing w:line="240" w:lineRule="auto"/>
+      </w:pPr>
+      <w:r>
+        <w:t>Scrieti un script SQL ce creeaza tabelele bazei de date, specificand tipurile atributelor, cheile primare, constrangeri not null si unique, valori default ,constrangeri de cheie straina si politicile necesare de reactie la modificari (ON DELETE NO ACTION este default), etc, eventual alte constranegri suplimentare necesare si argumentate( tip check, sau triggere)</w:t>
+      </w:r>
+    </w:p>
+    <w:p>
+      <w:pPr>
+        <w:spacing w:line="240" w:lineRule="auto"/>
+      </w:pPr>
+    </w:p>
+    <w:p>
+      <w:pPr>
+        <w:spacing w:line="240" w:lineRule="auto"/>
+      </w:pPr>
+      <w:r>
+        <w:t>Incarcarea datelor. Scrieti un script suplimentar ce contine elemente INSERT pentru relatii, astfel incat constrangerile specificate sa nu fie violate.</w:t>
+      </w:r>
+    </w:p>
+    <w:p>
+      <w:pPr>
+        <w:spacing w:line="240" w:lineRule="auto"/>
+      </w:pPr>
+    </w:p>
+    <w:p>
+      <w:pPr>
+        <w:spacing w:line="240" w:lineRule="auto"/>
+      </w:pPr>
+      <w:r>
+        <w:t>Identificati in setul de interogari posibile si necesare, acelea care poseda urmatoarele caracteristici de implementare SQL : agregare cu group by si having, imbricare SELECT cu agregare, imbricare cu negare (NOT EXISTS si NOT IN) , joinuri pe aceeasi tabela/tabele diferite.</w:t>
+      </w:r>
+    </w:p>
+    <w:p>
+      <w:pPr>
+        <w:spacing w:line="240" w:lineRule="auto"/>
+      </w:pPr>
+    </w:p>
+    <w:p>
+      <w:pPr>
+        <w:spacing w:line="240" w:lineRule="auto"/>
+      </w:pPr>
+      <w:r>
+        <w:t>1.3. Vederi, proceduri, trigere. Se vor implementa pentru aplicatie numarul solicitat de componente programatice .</w:t>
+      </w:r>
+    </w:p>
+    <w:p>
+      <w:pPr>
+        <w:spacing w:line="240" w:lineRule="auto"/>
+      </w:pPr>
+    </w:p>
+    <w:p>
+      <w:pPr>
+        <w:spacing w:line="240" w:lineRule="auto"/>
+      </w:pPr>
+      <w:r>
+        <w:t>1.4.Integrarea elementelor de securitate si a minim doi utilizatori de sistem Implementarea interfetei aplicatiei.Se poate opta pentru implementare PhP/Java</w:t>
+      </w:r>
+    </w:p>
+    <w:p>
+      <w:pPr>
+        <w:spacing w:line="240" w:lineRule="auto"/>
+      </w:pPr>
+    </w:p>
+    <w:p>
+      <w:pPr>
+        <w:spacing w:line="240" w:lineRule="auto"/>
+        <w:rPr>
+          <w:b/>
+          <w:bCs/>
+        </w:rPr>
+      </w:pPr>
+      <w:r>
+        <w:rPr>
+          <w:b/>
+          <w:bCs/>
+        </w:rPr>
+        <w:t>III.STRUCTURĂ de PROIECT ( se va utiliza modelul atasat)</w:t>
+      </w:r>
+    </w:p>
+    <w:p>
+      <w:pPr>
+        <w:spacing w:line="240" w:lineRule="auto"/>
+        <w:rPr>
+          <w:b/>
+          <w:bCs/>
+        </w:rPr>
+      </w:pPr>
+    </w:p>
+    <w:p>
+      <w:pPr>
+        <w:spacing w:line="240" w:lineRule="auto"/>
+      </w:pPr>
+      <w:r>
+        <w:t>UTCN</w:t>
+      </w:r>
+    </w:p>
+    <w:p>
+      <w:pPr>
+        <w:spacing w:line="240" w:lineRule="auto"/>
+      </w:pPr>
+      <w:r>
+        <w:t>Facultatea de Automatica si Calculatoare</w:t>
+      </w:r>
+    </w:p>
+    <w:p>
+      <w:pPr>
+        <w:spacing w:line="240" w:lineRule="auto"/>
+      </w:pPr>
+      <w:r>
+        <w:t>Departamentul de Calculatoare</w:t>
+      </w:r>
+    </w:p>
+    <w:p>
+      <w:pPr>
+        <w:spacing w:line="240" w:lineRule="auto"/>
+      </w:pPr>
+      <w:r>
+        <w:t>Disciplina Baze de Date Anul xxxx</w:t>
+      </w:r>
+    </w:p>
+    <w:p>
+      <w:pPr>
+        <w:spacing w:line="240" w:lineRule="auto"/>
+      </w:pPr>
+      <w:r>
+        <w:t>Denumire proiect (alegeti un acronim interesant)</w:t>
+      </w:r>
+    </w:p>
+    <w:p>
+      <w:pPr>
+        <w:spacing w:line="240" w:lineRule="auto"/>
+      </w:pPr>
+      <w:r>
+        <w:t>Data</w:t>
+      </w:r>
+    </w:p>
+    <w:p>
+      <w:pPr>
+        <w:spacing w:line="240" w:lineRule="auto"/>
+      </w:pPr>
+      <w:r>
+        <w:t>Echipa de proiect</w:t>
+      </w:r>
+    </w:p>
+    <w:p>
+      <w:pPr>
+        <w:spacing w:line="240" w:lineRule="auto"/>
+      </w:pPr>
+    </w:p>
+    <w:p>
+      <w:pPr>
+        <w:spacing w:line="240" w:lineRule="auto"/>
+        <w:rPr>
+          <w:b/>
+          <w:bCs/>
+        </w:rPr>
+      </w:pPr>
+      <w:r>
+        <w:rPr>
+          <w:b/>
+          <w:bCs/>
+        </w:rPr>
+        <w:t>Cuprins</w:t>
+      </w:r>
+    </w:p>
+    <w:p>
+      <w:pPr>
+        <w:pStyle w:val="ListParagraph"/>
+        <w:numPr>
+          <w:ilvl w:val="0"/>
+          <w:numId w:val="17"/>
+        </w:numPr>
+        <w:spacing w:line="240" w:lineRule="auto"/>
+      </w:pPr>
+      <w:r>
+        <w:rPr>
+          <w:b/>
+          <w:bCs/>
+        </w:rPr>
+        <w:t>Introducere</w:t>
+      </w:r>
+      <w:r>
+        <w:t xml:space="preserve"> Introducere, argumente, scop si obiective specifice</w:t>
+      </w:r>
+    </w:p>
+    <w:p>
+      <w:pPr>
+        <w:pStyle w:val="ListParagraph"/>
+        <w:numPr>
+          <w:ilvl w:val="0"/>
+          <w:numId w:val="17"/>
+        </w:numPr>
+        <w:spacing w:line="240" w:lineRule="auto"/>
+        <w:rPr>
+          <w:b/>
+          <w:bCs/>
+        </w:rPr>
+      </w:pPr>
+      <w:r>
+        <w:rPr>
+          <w:b/>
+          <w:bCs/>
+        </w:rPr>
+        <w:t>2. Analiza cerintelor utilizatorilor ( Specificatiile de proiect)</w:t>
+      </w:r>
+    </w:p>
+    <w:p>
+      <w:pPr>
+        <w:spacing w:line="240" w:lineRule="auto"/>
+        <w:ind w:left="360"/>
+        <w:rPr>
+          <w:b/>
+          <w:bCs/>
+        </w:rPr>
+      </w:pPr>
+      <w:r>
+        <w:lastRenderedPageBreak/>
+        <w:t>Ipoteze specifice domeniului ales pentru proiect ( cerinte, constrangeri )</w:t>
+      </w:r>
+    </w:p>
+    <w:p>
+      <w:pPr>
+        <w:spacing w:line="240" w:lineRule="auto"/>
+        <w:ind w:left="360"/>
+        <w:rPr>
+          <w:b/>
+          <w:bCs/>
+        </w:rPr>
+      </w:pPr>
+      <w:r>
+        <w:rPr>
+          <w:highlight w:val="yellow"/>
+        </w:rPr>
+        <w:t>Organizare structurata( tabelar) a cerintelor utilizator</w:t>
+      </w:r>
+    </w:p>
+    <w:p>
+      <w:pPr>
+        <w:spacing w:line="240" w:lineRule="auto"/>
+        <w:ind w:left="360"/>
+      </w:pPr>
+      <w:r>
+        <w:t>eterminarea si caracterizarea de profiluri de utilizatori (admin, user , diversi alti “actori”)</w:t>
+      </w:r>
+    </w:p>
+    <w:p>
+      <w:pPr>
+        <w:spacing w:line="240" w:lineRule="auto"/>
+        <w:ind w:left="360"/>
+        <w:rPr>
+          <w:b/>
+          <w:bCs/>
+        </w:rPr>
+      </w:pPr>
+      <w:r>
+        <w:rPr>
+          <w:b/>
+          <w:bCs/>
+        </w:rPr>
+        <w:t>3. Modelul de date si descrierea acestuia</w:t>
+      </w:r>
+    </w:p>
+    <w:p>
+      <w:pPr>
+        <w:spacing w:line="240" w:lineRule="auto"/>
+        <w:ind w:left="360"/>
+      </w:pPr>
+      <w:r>
+        <w:t>Entitati si atributele lor ( descriere detaliata)</w:t>
+      </w:r>
+    </w:p>
+    <w:p>
+      <w:pPr>
+        <w:spacing w:line="240" w:lineRule="auto"/>
+        <w:ind w:left="360"/>
+      </w:pPr>
+      <w:r>
+        <w:t>Diagrama EER/UML pentru modelul de date complet</w:t>
+      </w:r>
+    </w:p>
+    <w:p>
+      <w:pPr>
+        <w:spacing w:line="240" w:lineRule="auto"/>
+        <w:ind w:left="360"/>
+      </w:pPr>
+      <w:r>
+        <w:t>Normalizarea datelor</w:t>
+      </w:r>
+    </w:p>
+    <w:p>
+      <w:pPr>
+        <w:spacing w:line="240" w:lineRule="auto"/>
+        <w:ind w:left="360"/>
+        <w:rPr>
+          <w:b/>
+          <w:bCs/>
+        </w:rPr>
+      </w:pPr>
+      <w:r>
+        <w:rPr>
+          <w:b/>
+          <w:bCs/>
+        </w:rPr>
+        <w:t>4. Detalii de implementare</w:t>
+      </w:r>
+    </w:p>
+    <w:p>
+      <w:pPr>
+        <w:spacing w:line="240" w:lineRule="auto"/>
+        <w:ind w:left="360"/>
+      </w:pPr>
+      <w:r>
+        <w:t>Descrierea functionala a modulelor ( organizarea logica a acestora- de ex . structura claselor Java, module PhP)</w:t>
+      </w:r>
+    </w:p>
+    <w:p>
+      <w:pPr>
+        <w:spacing w:line="240" w:lineRule="auto"/>
+        <w:ind w:left="360"/>
+      </w:pPr>
+      <w:r>
+        <w:t>Elemente de utilizare/instalare (diferentiat pe tipuri de actori)</w:t>
+      </w:r>
+    </w:p>
+    <w:p>
+      <w:pPr>
+        <w:spacing w:line="240" w:lineRule="auto"/>
+        <w:ind w:left="360"/>
+      </w:pPr>
+      <w:r>
+        <w:t>Elemente de securizare a aplicatiei</w:t>
+      </w:r>
+    </w:p>
+    <w:p>
+      <w:pPr>
+        <w:spacing w:line="240" w:lineRule="auto"/>
+        <w:ind w:left="360"/>
+        <w:rPr>
+          <w:b/>
+          <w:bCs/>
+        </w:rPr>
+      </w:pPr>
+      <w:r>
+        <w:rPr>
+          <w:b/>
+          <w:bCs/>
+        </w:rPr>
+        <w:t>5. Concluzii limitari si dezvoltari ulterioare</w:t>
+      </w:r>
+    </w:p>
+    <w:p>
+      <w:pPr>
+        <w:spacing w:line="240" w:lineRule="auto"/>
+        <w:ind w:left="360"/>
+        <w:rPr>
+          <w:b/>
+          <w:bCs/>
+        </w:rPr>
+      </w:pPr>
+      <w:r>
+        <w:rPr>
+          <w:b/>
+          <w:bCs/>
+        </w:rPr>
+        <w:t>6. Bibliografie</w:t>
+      </w:r>
+    </w:p>
+    <w:p>
+      <w:pPr>
+        <w:rPr>
+          <w:b/>
+          <w:bCs/>
+        </w:rPr>
+      </w:pPr>
+      <w:r>
+        <w:rPr>
+          <w:b/>
+          <w:bCs/>
+        </w:rPr>
+        <w:br w:type="page"/>
+      </w:r>
+    </w:p>
+    <w:sdt>
+      <w:sdtPr>
+        <w:id w:val="228590155"/>
+        <w:docPartObj>
+          <w:docPartGallery w:val="Table of Contents"/>
+          <w:docPartUnique/>
+        </w:docPartObj>
+      </w:sdtPr>
+      <w:sdtEndPr>
+        <w:rPr>
+          <w:rFonts w:eastAsiaTheme="minorHAnsi" w:cstheme="minorBidi"/>
+          <w:b/>
+          <w:bCs/>
+          <w:noProof/>
+          <w:color w:val="auto"/>
+          <w:sz w:val="24"/>
+          <w:szCs w:val="22"/>
+          <w:lang w:val="ro-RO"/>
+        </w:rPr>
+      </w:sdtEndPr>
+      <w:sdtContent>
+        <w:p>
+          <w:pPr>
+            <w:pStyle w:val="TOCHeading"/>
+          </w:pPr>
+          <w:proofErr w:type="spellStart"/>
+          <w:r>
+            <w:t>Cuprins</w:t>
+          </w:r>
+          <w:proofErr w:type="spellEnd"/>
+        </w:p>
+        <w:p>
+          <w:pPr>
+            <w:pStyle w:val="TOC1"/>
+            <w:tabs>
+              <w:tab w:val="left" w:pos="440"/>
+              <w:tab w:val="right" w:leader="dot" w:pos="9350"/>
+            </w:tabs>
+            <w:rPr>
+              <w:rFonts w:asciiTheme="minorHAnsi" w:eastAsiaTheme="minorEastAsia" w:hAnsiTheme="minorHAnsi"/>
+              <w:noProof/>
+              <w:sz w:val="22"/>
+              <w:lang w:val="en-US"/>
+            </w:rPr>
+          </w:pPr>
+          <w:r>
+            <w:fldChar w:fldCharType="begin"/>
+          </w:r>
+          <w:r>
+            <w:instrText xml:space="preserve"> TOC \o "1-3" \h \z \u </w:instrText>
+          </w:r>
+          <w:r>
+            <w:fldChar w:fldCharType="separate"/>
+          </w:r>
+          <w:hyperlink w:anchor="_Toc91728234" w:history="1">
+            <w:r>
+              <w:rPr>
+                <w:rStyle w:val="Hyperlink"/>
+                <w:noProof/>
+              </w:rPr>
+              <w:t>1.</w:t>
+            </w:r>
+            <w:r>
+              <w:rPr>
+                <w:rFonts w:asciiTheme="minorHAnsi" w:eastAsiaTheme="minorEastAsia" w:hAnsiTheme="minorHAnsi"/>
+                <w:noProof/>
+                <w:sz w:val="22"/>
+                <w:lang w:val="en-US"/>
+              </w:rPr>
+              <w:tab/>
+            </w:r>
+            <w:r>
+              <w:rPr>
+                <w:rStyle w:val="Hyperlink"/>
+                <w:noProof/>
+              </w:rPr>
+              <w:t>Introducere</w:t>
+            </w:r>
+            <w:r>
+              <w:rPr>
+                <w:noProof/>
+                <w:webHidden/>
+              </w:rPr>
+              <w:tab/>
+            </w:r>
+            <w:r>
+              <w:rPr>
+                <w:noProof/>
+                <w:webHidden/>
+              </w:rPr>
+              <w:fldChar w:fldCharType="begin"/>
+            </w:r>
+            <w:r>
+              <w:rPr>
+                <w:noProof/>
+                <w:webHidden/>
+              </w:rPr>
+              <w:instrText xml:space="preserve"> PAGEREF _Toc91728234 \h </w:instrText>
+            </w:r>
+            <w:r>
+              <w:rPr>
+                <w:noProof/>
+                <w:webHidden/>
+              </w:rPr>
+            </w:r>
+            <w:r>
+              <w:rPr>
+                <w:noProof/>
+                <w:webHidden/>
+              </w:rPr>
+              <w:fldChar w:fldCharType="separate"/>
+            </w:r>
+            <w:r>
+              <w:rPr>
+                <w:noProof/>
+                <w:webHidden/>
+              </w:rPr>
+              <w:t>6</w:t>
+            </w:r>
+            <w:r>
+              <w:rPr>
+                <w:noProof/>
+                <w:webHidden/>
+              </w:rPr>
+              <w:fldChar w:fldCharType="end"/>
+            </w:r>
+          </w:hyperlink>
+        </w:p>
+        <w:p>
+          <w:pPr>
+            <w:pStyle w:val="TOC1"/>
+            <w:tabs>
+              <w:tab w:val="left" w:pos="440"/>
+              <w:tab w:val="right" w:leader="dot" w:pos="9350"/>
+            </w:tabs>
+            <w:rPr>
+              <w:rFonts w:asciiTheme="minorHAnsi" w:eastAsiaTheme="minorEastAsia" w:hAnsiTheme="minorHAnsi"/>
+              <w:noProof/>
+              <w:sz w:val="22"/>
+              <w:lang w:val="en-US"/>
+            </w:rPr>
+          </w:pPr>
+          <w:hyperlink w:anchor="_Toc91728235" w:history="1">
+            <w:r>
+              <w:rPr>
+                <w:rStyle w:val="Hyperlink"/>
+                <w:noProof/>
+              </w:rPr>
+              <w:t>2.</w:t>
+            </w:r>
+            <w:r>
+              <w:rPr>
+                <w:rFonts w:asciiTheme="minorHAnsi" w:eastAsiaTheme="minorEastAsia" w:hAnsiTheme="minorHAnsi"/>
+                <w:noProof/>
+                <w:sz w:val="22"/>
+                <w:lang w:val="en-US"/>
+              </w:rPr>
+              <w:tab/>
+            </w:r>
+            <w:r>
+              <w:rPr>
+                <w:rStyle w:val="Hyperlink"/>
+                <w:noProof/>
+              </w:rPr>
+              <w:t>Analiza cerințelor utilizatorilor</w:t>
+            </w:r>
+            <w:r>
+              <w:rPr>
+                <w:noProof/>
+                <w:webHidden/>
+              </w:rPr>
+              <w:tab/>
+            </w:r>
+            <w:r>
+              <w:rPr>
+                <w:noProof/>
+                <w:webHidden/>
+              </w:rPr>
+              <w:fldChar w:fldCharType="begin"/>
+            </w:r>
+            <w:r>
+              <w:rPr>
+                <w:noProof/>
+                <w:webHidden/>
+              </w:rPr>
+              <w:instrText xml:space="preserve"> PAGEREF _Toc91728235 \h </w:instrText>
+            </w:r>
+            <w:r>
+              <w:rPr>
+                <w:noProof/>
+                <w:webHidden/>
+              </w:rPr>
+            </w:r>
+            <w:r>
+              <w:rPr>
+                <w:noProof/>
+                <w:webHidden/>
+              </w:rPr>
+              <w:fldChar w:fldCharType="separate"/>
+            </w:r>
+            <w:r>
+              <w:rPr>
+                <w:noProof/>
+                <w:webHidden/>
+              </w:rPr>
+              <w:t>6</w:t>
+            </w:r>
+            <w:r>
+              <w:rPr>
+                <w:noProof/>
+                <w:webHidden/>
+              </w:rPr>
+              <w:fldChar w:fldCharType="end"/>
+            </w:r>
+          </w:hyperlink>
+        </w:p>
+        <w:p>
+          <w:pPr>
+            <w:pStyle w:val="TOC2"/>
+            <w:tabs>
+              <w:tab w:val="left" w:pos="880"/>
+              <w:tab w:val="right" w:leader="dot" w:pos="9350"/>
+            </w:tabs>
+            <w:rPr>
+              <w:rFonts w:asciiTheme="minorHAnsi" w:eastAsiaTheme="minorEastAsia" w:hAnsiTheme="minorHAnsi"/>
+              <w:noProof/>
+              <w:sz w:val="22"/>
+              <w:lang w:val="en-US"/>
+            </w:rPr>
+          </w:pPr>
+          <w:hyperlink w:anchor="_Toc91728236" w:history="1">
+            <w:r>
+              <w:rPr>
+                <w:rStyle w:val="Hyperlink"/>
+                <w:noProof/>
+              </w:rPr>
+              <w:t>1.1</w:t>
+            </w:r>
+            <w:r>
+              <w:rPr>
+                <w:rFonts w:asciiTheme="minorHAnsi" w:eastAsiaTheme="minorEastAsia" w:hAnsiTheme="minorHAnsi"/>
+                <w:noProof/>
+                <w:sz w:val="22"/>
+                <w:lang w:val="en-US"/>
+              </w:rPr>
+              <w:tab/>
+            </w:r>
+            <w:r>
+              <w:rPr>
+                <w:rStyle w:val="Hyperlink"/>
+                <w:noProof/>
+              </w:rPr>
+              <w:t>Cerințe</w:t>
+            </w:r>
+            <w:r>
+              <w:rPr>
+                <w:noProof/>
+                <w:webHidden/>
+              </w:rPr>
+              <w:tab/>
+            </w:r>
+            <w:r>
+              <w:rPr>
+                <w:noProof/>
+                <w:webHidden/>
+              </w:rPr>
+              <w:fldChar w:fldCharType="begin"/>
+            </w:r>
+            <w:r>
+              <w:rPr>
+                <w:noProof/>
+                <w:webHidden/>
+              </w:rPr>
+              <w:instrText xml:space="preserve"> PAGEREF _Toc91728236 \h </w:instrText>
+            </w:r>
+            <w:r>
+              <w:rPr>
+                <w:noProof/>
+                <w:webHidden/>
+              </w:rPr>
+            </w:r>
+            <w:r>
+              <w:rPr>
+                <w:noProof/>
+                <w:webHidden/>
+              </w:rPr>
+              <w:fldChar w:fldCharType="separate"/>
+            </w:r>
+            <w:r>
+              <w:rPr>
+                <w:noProof/>
+                <w:webHidden/>
+              </w:rPr>
+              <w:t>6</w:t>
+            </w:r>
+            <w:r>
+              <w:rPr>
+                <w:noProof/>
+                <w:webHidden/>
+              </w:rPr>
+              <w:fldChar w:fldCharType="end"/>
+            </w:r>
+          </w:hyperlink>
+        </w:p>
+        <w:p>
+          <w:pPr>
+            <w:pStyle w:val="TOC2"/>
+            <w:tabs>
+              <w:tab w:val="left" w:pos="880"/>
+              <w:tab w:val="right" w:leader="dot" w:pos="9350"/>
+            </w:tabs>
+            <w:rPr>
+              <w:rFonts w:asciiTheme="minorHAnsi" w:eastAsiaTheme="minorEastAsia" w:hAnsiTheme="minorHAnsi"/>
+              <w:noProof/>
+              <w:sz w:val="22"/>
+              <w:lang w:val="en-US"/>
+            </w:rPr>
+          </w:pPr>
+          <w:hyperlink w:anchor="_Toc91728237" w:history="1">
+            <w:r>
+              <w:rPr>
+                <w:rStyle w:val="Hyperlink"/>
+                <w:noProof/>
+              </w:rPr>
+              <w:t>1.2</w:t>
+            </w:r>
+            <w:r>
+              <w:rPr>
+                <w:rFonts w:asciiTheme="minorHAnsi" w:eastAsiaTheme="minorEastAsia" w:hAnsiTheme="minorHAnsi"/>
+                <w:noProof/>
+                <w:sz w:val="22"/>
+                <w:lang w:val="en-US"/>
+              </w:rPr>
+              <w:tab/>
+            </w:r>
+            <w:r>
+              <w:rPr>
+                <w:rStyle w:val="Hyperlink"/>
+                <w:noProof/>
+              </w:rPr>
+              <w:t>Organizare structurată a cerințelor utilizatorilor</w:t>
+            </w:r>
+            <w:r>
+              <w:rPr>
+                <w:noProof/>
+                <w:webHidden/>
+              </w:rPr>
+              <w:tab/>
+            </w:r>
+            <w:r>
+              <w:rPr>
+                <w:noProof/>
+                <w:webHidden/>
+              </w:rPr>
+              <w:fldChar w:fldCharType="begin"/>
+            </w:r>
+            <w:r>
+              <w:rPr>
+                <w:noProof/>
+                <w:webHidden/>
+              </w:rPr>
+              <w:instrText xml:space="preserve"> PAGEREF _Toc91728237 \h </w:instrText>
+            </w:r>
+            <w:r>
+              <w:rPr>
+                <w:noProof/>
+                <w:webHidden/>
+              </w:rPr>
+            </w:r>
+            <w:r>
+              <w:rPr>
+                <w:noProof/>
+                <w:webHidden/>
+              </w:rPr>
+              <w:fldChar w:fldCharType="separate"/>
+            </w:r>
+            <w:r>
+              <w:rPr>
+                <w:noProof/>
+                <w:webHidden/>
+              </w:rPr>
+              <w:t>6</w:t>
+            </w:r>
+            <w:r>
+              <w:rPr>
+                <w:noProof/>
+                <w:webHidden/>
+              </w:rPr>
+              <w:fldChar w:fldCharType="end"/>
+            </w:r>
+          </w:hyperlink>
+        </w:p>
+        <w:p>
+          <w:pPr>
+            <w:pStyle w:val="TOC2"/>
+            <w:tabs>
+              <w:tab w:val="left" w:pos="880"/>
+              <w:tab w:val="right" w:leader="dot" w:pos="9350"/>
+            </w:tabs>
+            <w:rPr>
+              <w:rFonts w:asciiTheme="minorHAnsi" w:eastAsiaTheme="minorEastAsia" w:hAnsiTheme="minorHAnsi"/>
+              <w:noProof/>
+              <w:sz w:val="22"/>
+              <w:lang w:val="en-US"/>
+            </w:rPr>
+          </w:pPr>
+          <w:hyperlink w:anchor="_Toc91728238" w:history="1">
+            <w:r>
+              <w:rPr>
+                <w:rStyle w:val="Hyperlink"/>
+                <w:noProof/>
+              </w:rPr>
+              <w:t>1.3</w:t>
+            </w:r>
+            <w:r>
+              <w:rPr>
+                <w:rFonts w:asciiTheme="minorHAnsi" w:eastAsiaTheme="minorEastAsia" w:hAnsiTheme="minorHAnsi"/>
+                <w:noProof/>
+                <w:sz w:val="22"/>
+                <w:lang w:val="en-US"/>
+              </w:rPr>
+              <w:tab/>
+            </w:r>
+            <w:r>
+              <w:rPr>
+                <w:rStyle w:val="Hyperlink"/>
+                <w:noProof/>
+              </w:rPr>
+              <w:t>Determinarea și caracterizarea de profiluri de utilizatori</w:t>
+            </w:r>
+            <w:r>
+              <w:rPr>
+                <w:noProof/>
+                <w:webHidden/>
+              </w:rPr>
+              <w:tab/>
+            </w:r>
+            <w:r>
+              <w:rPr>
+                <w:noProof/>
+                <w:webHidden/>
+              </w:rPr>
+              <w:fldChar w:fldCharType="begin"/>
+            </w:r>
+            <w:r>
+              <w:rPr>
+                <w:noProof/>
+                <w:webHidden/>
+              </w:rPr>
+              <w:instrText xml:space="preserve"> PAGEREF _Toc91728238 \h </w:instrText>
+            </w:r>
+            <w:r>
+              <w:rPr>
+                <w:noProof/>
+                <w:webHidden/>
+              </w:rPr>
+            </w:r>
+            <w:r>
+              <w:rPr>
+                <w:noProof/>
+                <w:webHidden/>
+              </w:rPr>
+              <w:fldChar w:fldCharType="separate"/>
+            </w:r>
+            <w:r>
+              <w:rPr>
+                <w:noProof/>
+                <w:webHidden/>
+              </w:rPr>
+              <w:t>7</w:t>
+            </w:r>
+            <w:r>
+              <w:rPr>
+                <w:noProof/>
+                <w:webHidden/>
+              </w:rPr>
+              <w:fldChar w:fldCharType="end"/>
+            </w:r>
+          </w:hyperlink>
+        </w:p>
+        <w:p>
+          <w:pPr>
+            <w:pStyle w:val="TOC1"/>
+            <w:tabs>
+              <w:tab w:val="left" w:pos="440"/>
+              <w:tab w:val="right" w:leader="dot" w:pos="9350"/>
+            </w:tabs>
+            <w:rPr>
+              <w:rFonts w:asciiTheme="minorHAnsi" w:eastAsiaTheme="minorEastAsia" w:hAnsiTheme="minorHAnsi"/>
+              <w:noProof/>
+              <w:sz w:val="22"/>
+              <w:lang w:val="en-US"/>
+            </w:rPr>
+          </w:pPr>
+          <w:hyperlink w:anchor="_Toc91728239" w:history="1">
+            <w:r>
+              <w:rPr>
+                <w:rStyle w:val="Hyperlink"/>
+                <w:noProof/>
+              </w:rPr>
+              <w:t>3.</w:t>
+            </w:r>
+            <w:r>
+              <w:rPr>
+                <w:rFonts w:asciiTheme="minorHAnsi" w:eastAsiaTheme="minorEastAsia" w:hAnsiTheme="minorHAnsi"/>
+                <w:noProof/>
+                <w:sz w:val="22"/>
+                <w:lang w:val="en-US"/>
+              </w:rPr>
+              <w:tab/>
+            </w:r>
+            <w:r>
+              <w:rPr>
+                <w:rStyle w:val="Hyperlink"/>
+                <w:noProof/>
+              </w:rPr>
+              <w:t>Modelul  de date</w:t>
+            </w:r>
+            <w:r>
+              <w:rPr>
+                <w:noProof/>
+                <w:webHidden/>
+              </w:rPr>
+              <w:tab/>
+            </w:r>
+            <w:r>
+              <w:rPr>
+                <w:noProof/>
+                <w:webHidden/>
+              </w:rPr>
+              <w:fldChar w:fldCharType="begin"/>
+            </w:r>
+            <w:r>
+              <w:rPr>
+                <w:noProof/>
+                <w:webHidden/>
+              </w:rPr>
+              <w:instrText xml:space="preserve"> PAGEREF _Toc91728239 \h </w:instrText>
+            </w:r>
+            <w:r>
+              <w:rPr>
+                <w:noProof/>
+                <w:webHidden/>
+              </w:rPr>
+            </w:r>
+            <w:r>
+              <w:rPr>
+                <w:noProof/>
+                <w:webHidden/>
+              </w:rPr>
+              <w:fldChar w:fldCharType="separate"/>
+            </w:r>
+            <w:r>
+              <w:rPr>
+                <w:noProof/>
+                <w:webHidden/>
+              </w:rPr>
+              <w:t>7</w:t>
+            </w:r>
+            <w:r>
+              <w:rPr>
+                <w:noProof/>
+                <w:webHidden/>
+              </w:rPr>
+              <w:fldChar w:fldCharType="end"/>
+            </w:r>
+          </w:hyperlink>
+        </w:p>
+        <w:p>
+          <w:pPr>
+            <w:pStyle w:val="TOC1"/>
+            <w:tabs>
+              <w:tab w:val="left" w:pos="440"/>
+              <w:tab w:val="right" w:leader="dot" w:pos="9350"/>
+            </w:tabs>
+            <w:rPr>
+              <w:rFonts w:asciiTheme="minorHAnsi" w:eastAsiaTheme="minorEastAsia" w:hAnsiTheme="minorHAnsi"/>
+              <w:noProof/>
+              <w:sz w:val="22"/>
+              <w:lang w:val="en-US"/>
+            </w:rPr>
+          </w:pPr>
+          <w:hyperlink w:anchor="_Toc91728240" w:history="1">
+            <w:r>
+              <w:rPr>
+                <w:rStyle w:val="Hyperlink"/>
+                <w:noProof/>
+              </w:rPr>
+              <w:t>4.</w:t>
+            </w:r>
+            <w:r>
+              <w:rPr>
+                <w:rFonts w:asciiTheme="minorHAnsi" w:eastAsiaTheme="minorEastAsia" w:hAnsiTheme="minorHAnsi"/>
+                <w:noProof/>
+                <w:sz w:val="22"/>
+                <w:lang w:val="en-US"/>
+              </w:rPr>
+              <w:tab/>
+            </w:r>
+            <w:r>
+              <w:rPr>
+                <w:rStyle w:val="Hyperlink"/>
+                <w:noProof/>
+              </w:rPr>
+              <w:t>Detalii de implementare</w:t>
+            </w:r>
+            <w:r>
+              <w:rPr>
+                <w:noProof/>
+                <w:webHidden/>
+              </w:rPr>
+              <w:tab/>
+            </w:r>
+            <w:r>
+              <w:rPr>
+                <w:noProof/>
+                <w:webHidden/>
+              </w:rPr>
+              <w:fldChar w:fldCharType="begin"/>
+            </w:r>
+            <w:r>
+              <w:rPr>
+                <w:noProof/>
+                <w:webHidden/>
+              </w:rPr>
+              <w:instrText xml:space="preserve"> PAGEREF _Toc91728240 \h </w:instrText>
+            </w:r>
+            <w:r>
+              <w:rPr>
+                <w:noProof/>
+                <w:webHidden/>
+              </w:rPr>
+            </w:r>
+            <w:r>
+              <w:rPr>
+                <w:noProof/>
+                <w:webHidden/>
+              </w:rPr>
+              <w:fldChar w:fldCharType="separate"/>
+            </w:r>
+            <w:r>
+              <w:rPr>
+                <w:noProof/>
+                <w:webHidden/>
+              </w:rPr>
+              <w:t>7</w:t>
+            </w:r>
+            <w:r>
+              <w:rPr>
+                <w:noProof/>
+                <w:webHidden/>
+              </w:rPr>
+              <w:fldChar w:fldCharType="end"/>
+            </w:r>
+          </w:hyperlink>
+        </w:p>
+        <w:p>
+          <w:pPr>
+            <w:pStyle w:val="TOC1"/>
+            <w:tabs>
+              <w:tab w:val="left" w:pos="440"/>
+              <w:tab w:val="right" w:leader="dot" w:pos="9350"/>
+            </w:tabs>
+            <w:rPr>
+              <w:rFonts w:asciiTheme="minorHAnsi" w:eastAsiaTheme="minorEastAsia" w:hAnsiTheme="minorHAnsi"/>
+              <w:noProof/>
+              <w:sz w:val="22"/>
+              <w:lang w:val="en-US"/>
+            </w:rPr>
+          </w:pPr>
+          <w:hyperlink w:anchor="_Toc91728241" w:history="1">
+            <w:r>
+              <w:rPr>
+                <w:rStyle w:val="Hyperlink"/>
+                <w:noProof/>
+              </w:rPr>
+              <w:t>5.</w:t>
+            </w:r>
+            <w:r>
+              <w:rPr>
+                <w:rFonts w:asciiTheme="minorHAnsi" w:eastAsiaTheme="minorEastAsia" w:hAnsiTheme="minorHAnsi"/>
+                <w:noProof/>
+                <w:sz w:val="22"/>
+                <w:lang w:val="en-US"/>
+              </w:rPr>
+              <w:tab/>
+            </w:r>
+            <w:r>
+              <w:rPr>
+                <w:rStyle w:val="Hyperlink"/>
+                <w:noProof/>
+              </w:rPr>
+              <w:t>Posibilități de dezvoltare ulterioare</w:t>
+            </w:r>
+            <w:r>
+              <w:rPr>
+                <w:noProof/>
+                <w:webHidden/>
+              </w:rPr>
+              <w:tab/>
+            </w:r>
+            <w:r>
+              <w:rPr>
+                <w:noProof/>
+                <w:webHidden/>
+              </w:rPr>
+              <w:fldChar w:fldCharType="begin"/>
+            </w:r>
+            <w:r>
+              <w:rPr>
+                <w:noProof/>
+                <w:webHidden/>
+              </w:rPr>
+              <w:instrText xml:space="preserve"> PAGEREF _Toc91728241 \h </w:instrText>
+            </w:r>
+            <w:r>
+              <w:rPr>
+                <w:noProof/>
+                <w:webHidden/>
+              </w:rPr>
+            </w:r>
+            <w:r>
+              <w:rPr>
+                <w:noProof/>
+                <w:webHidden/>
+              </w:rPr>
+              <w:fldChar w:fldCharType="separate"/>
+            </w:r>
+            <w:r>
+              <w:rPr>
+                <w:noProof/>
+                <w:webHidden/>
+              </w:rPr>
+              <w:t>7</w:t>
+            </w:r>
+            <w:r>
+              <w:rPr>
+                <w:noProof/>
+                <w:webHidden/>
+              </w:rPr>
+              <w:fldChar w:fldCharType="end"/>
+            </w:r>
+          </w:hyperlink>
+        </w:p>
+        <w:p>
+          <w:pPr>
+            <w:pStyle w:val="TOC1"/>
+            <w:tabs>
+              <w:tab w:val="left" w:pos="440"/>
+              <w:tab w:val="right" w:leader="dot" w:pos="9350"/>
+            </w:tabs>
+            <w:rPr>
+              <w:rFonts w:asciiTheme="minorHAnsi" w:eastAsiaTheme="minorEastAsia" w:hAnsiTheme="minorHAnsi"/>
+              <w:noProof/>
+              <w:sz w:val="22"/>
+              <w:lang w:val="en-US"/>
+            </w:rPr>
+          </w:pPr>
+          <w:hyperlink w:anchor="_Toc91728242" w:history="1">
+            <w:r>
+              <w:rPr>
+                <w:rStyle w:val="Hyperlink"/>
+                <w:noProof/>
+              </w:rPr>
+              <w:t>6.</w:t>
+            </w:r>
+            <w:r>
+              <w:rPr>
+                <w:rFonts w:asciiTheme="minorHAnsi" w:eastAsiaTheme="minorEastAsia" w:hAnsiTheme="minorHAnsi"/>
+                <w:noProof/>
+                <w:sz w:val="22"/>
+                <w:lang w:val="en-US"/>
+              </w:rPr>
+              <w:tab/>
+            </w:r>
+            <w:r>
+              <w:rPr>
+                <w:rStyle w:val="Hyperlink"/>
+                <w:noProof/>
+              </w:rPr>
+              <w:t>Concluzii</w:t>
+            </w:r>
+            <w:r>
+              <w:rPr>
+                <w:noProof/>
+                <w:webHidden/>
+              </w:rPr>
+              <w:tab/>
+            </w:r>
+            <w:r>
+              <w:rPr>
+                <w:noProof/>
+                <w:webHidden/>
+              </w:rPr>
+              <w:fldChar w:fldCharType="begin"/>
+            </w:r>
+            <w:r>
+              <w:rPr>
+                <w:noProof/>
+                <w:webHidden/>
+              </w:rPr>
+              <w:instrText xml:space="preserve"> PAGEREF _Toc91728242 \h </w:instrText>
+            </w:r>
+            <w:r>
+              <w:rPr>
+                <w:noProof/>
+                <w:webHidden/>
+              </w:rPr>
+            </w:r>
+            <w:r>
+              <w:rPr>
+                <w:noProof/>
+                <w:webHidden/>
+              </w:rPr>
+              <w:fldChar w:fldCharType="separate"/>
+            </w:r>
+            <w:r>
+              <w:rPr>
+                <w:noProof/>
+                <w:webHidden/>
+              </w:rPr>
+              <w:t>7</w:t>
+            </w:r>
+            <w:r>
+              <w:rPr>
+                <w:noProof/>
+                <w:webHidden/>
+              </w:rPr>
+              <w:fldChar w:fldCharType="end"/>
+            </w:r>
+          </w:hyperlink>
+        </w:p>
+        <w:p>
+          <w:pPr>
+            <w:pStyle w:val="TOC1"/>
+            <w:tabs>
+              <w:tab w:val="left" w:pos="440"/>
+              <w:tab w:val="right" w:leader="dot" w:pos="9350"/>
+            </w:tabs>
+            <w:rPr>
+              <w:rFonts w:asciiTheme="minorHAnsi" w:eastAsiaTheme="minorEastAsia" w:hAnsiTheme="minorHAnsi"/>
+              <w:noProof/>
+              <w:sz w:val="22"/>
+              <w:lang w:val="en-US"/>
+            </w:rPr>
+          </w:pPr>
+          <w:hyperlink w:anchor="_Toc91728243" w:history="1">
+            <w:r>
+              <w:rPr>
+                <w:rStyle w:val="Hyperlink"/>
+                <w:noProof/>
+              </w:rPr>
+              <w:t>7.</w:t>
+            </w:r>
+            <w:r>
+              <w:rPr>
+                <w:rFonts w:asciiTheme="minorHAnsi" w:eastAsiaTheme="minorEastAsia" w:hAnsiTheme="minorHAnsi"/>
+                <w:noProof/>
+                <w:sz w:val="22"/>
+                <w:lang w:val="en-US"/>
+              </w:rPr>
+              <w:tab/>
+            </w:r>
+            <w:r>
+              <w:rPr>
+                <w:rStyle w:val="Hyperlink"/>
+                <w:noProof/>
+              </w:rPr>
+              <w:t>Bibliografie</w:t>
+            </w:r>
+            <w:r>
+              <w:rPr>
+                <w:noProof/>
+                <w:webHidden/>
+              </w:rPr>
+              <w:tab/>
+            </w:r>
+            <w:r>
+              <w:rPr>
+                <w:noProof/>
+                <w:webHidden/>
+              </w:rPr>
+              <w:fldChar w:fldCharType="begin"/>
+            </w:r>
+            <w:r>
+              <w:rPr>
+                <w:noProof/>
+                <w:webHidden/>
+              </w:rPr>
+              <w:instrText xml:space="preserve"> PAGEREF _Toc91728243 \h </w:instrText>
+            </w:r>
+            <w:r>
+              <w:rPr>
+                <w:noProof/>
+                <w:webHidden/>
+              </w:rPr>
+            </w:r>
+            <w:r>
+              <w:rPr>
+                <w:noProof/>
+                <w:webHidden/>
+              </w:rPr>
+              <w:fldChar w:fldCharType="separate"/>
+            </w:r>
+            <w:r>
+              <w:rPr>
+                <w:noProof/>
+                <w:webHidden/>
+              </w:rPr>
+              <w:t>7</w:t>
+            </w:r>
+            <w:r>
+              <w:rPr>
+                <w:noProof/>
+                <w:webHidden/>
+              </w:rPr>
+              <w:fldChar w:fldCharType="end"/>
+            </w:r>
+          </w:hyperlink>
+        </w:p>
+        <w:p>
+          <w:r>
+            <w:rPr>
+              <w:b/>
+              <w:bCs/>
+              <w:noProof/>
+            </w:rPr>
+            <w:fldChar w:fldCharType="end"/>
+          </w:r>
+        </w:p>
+      </w:sdtContent>
+    </w:sdt>
+    <w:p>
+      <w:pPr>
+        <w:rPr>
+          <w:b/>
+          <w:bCs/>
+        </w:rPr>
+      </w:pPr>
+      <w:r>
+        <w:rPr>
+          <w:b/>
+          <w:bCs/>
+        </w:rPr>
+        <w:br w:type="page"/>
+      </w:r>
+    </w:p>
+    <w:p>
+      <w:pPr>
+        <w:pStyle w:val="Heading1"/>
+        <w:numPr>
+          <w:ilvl w:val="0"/>
+          <w:numId w:val="19"/>
+        </w:numPr>
+      </w:pPr>
+      <w:bookmarkStart w:id="0" w:name="_Toc91728234"/>
+      <w:r>
+        <w:lastRenderedPageBreak/>
+        <w:t>Introducere</w:t>
+      </w:r>
+      <w:bookmarkEnd w:id="0"/>
+    </w:p>
+    <w:p>
+      <w:pPr>
+        <w:jc w:val="both"/>
+      </w:pPr>
+      <w:r>
+        <w:t xml:space="preserve">Proiectul în cauză reprezintă un sistem informatic destinat gestiunii unei platforme de studiu. </w:t>
+      </w:r>
+      <w:r>
+        <w:t>Aplica</w:t>
+      </w:r>
+      <w:r>
+        <w:t>ț</w:t>
+      </w:r>
+      <w:r>
+        <w:t>ia va folosi un sistem de gestiune pentru baze de date MySQL, iar interac</w:t>
+      </w:r>
+      <w:r>
+        <w:t>ț</w:t>
+      </w:r>
+      <w:r>
+        <w:t xml:space="preserve">iunea cu aceasta va fi realizata </w:t>
+      </w:r>
+      <w:r>
+        <w:t>prin interfață grafică.</w:t>
+      </w:r>
+    </w:p>
+    <w:p/>
+    <w:p>
+      <w:pPr>
+        <w:pStyle w:val="Heading1"/>
+        <w:numPr>
+          <w:ilvl w:val="0"/>
+          <w:numId w:val="19"/>
+        </w:numPr>
+      </w:pPr>
+      <w:bookmarkStart w:id="1" w:name="_Toc91728235"/>
+      <w:r>
+        <w:t>Analiza cerințelor utilizatorilor</w:t>
+      </w:r>
+      <w:bookmarkEnd w:id="1"/>
+    </w:p>
+    <w:p>
+      <w:pPr>
+        <w:pStyle w:val="Heading2"/>
+      </w:pPr>
+      <w:bookmarkStart w:id="2" w:name="_Toc91728236"/>
+      <w:r>
+        <w:t>Cerințe</w:t>
+      </w:r>
+      <w:bookmarkEnd w:id="2"/>
+    </w:p>
+    <w:p/>
+    <w:p>
+      <w:pPr>
+        <w:pStyle w:val="Heading2"/>
+      </w:pPr>
+      <w:bookmarkStart w:id="3" w:name="_Toc91728237"/>
+      <w:r>
+        <w:t>Organizare structurată a cerințelor utilizatorilor</w:t>
+      </w:r>
+      <w:bookmarkEnd w:id="3"/>
+    </w:p>
+    <w:p/>
     <w:tbl>
       <w:tblPr>
         <w:tblStyle w:val="GridTable5Dark-Accent1"/>
-        <w:tblpPr w:leftFromText="180" w:rightFromText="180" w:vertAnchor="page" w:horzAnchor="margin" w:tblpY="1681"/>
-        <w:tblW w:w="0" w:type="auto"/>
-        <w:tblLook w:val="04A0" w:firstRow="1" w:lastRow="0" w:firstColumn="1" w:lastColumn="0" w:noHBand="0" w:noVBand="1"/>
+        <w:tblW w:w="8995" w:type="dxa"/>
+        <w:tblInd w:w="-5" w:type="dxa"/>
+        <w:tblLook w:val="0420" w:firstRow="1" w:lastRow="0" w:firstColumn="0" w:lastColumn="0" w:noHBand="0" w:noVBand="1"/>
       </w:tblPr>
       <w:tblGrid>
-        <w:gridCol w:w="3685"/>
-        <w:gridCol w:w="1800"/>
-        <w:gridCol w:w="1800"/>
-        <w:gridCol w:w="1710"/>
+        <w:gridCol w:w="8995"/>
       </w:tblGrid>
       <w:tr>
         <w:trPr>
@@ -219,79 +1940,11 @@
         </w:trPr>
         <w:tc>
           <w:tcPr>
-            <w:cnfStyle w:val="001000000000" w:firstRow="0" w:lastRow="0" w:firstColumn="1" w:lastColumn="0" w:oddVBand="0" w:evenVBand="0" w:oddHBand="0" w:evenHBand="0" w:firstRowFirstColumn="0" w:firstRowLastColumn="0" w:lastRowFirstColumn="0" w:lastRowLastColumn="0"/>
-            <w:tcW w:w="3685" w:type="dxa"/>
-            <w:tcBorders>
-              <w:right w:val="single" w:sz="4" w:space="0" w:color="auto"/>
-            </w:tcBorders>
-            <w:shd w:val="clear" w:color="auto" w:fill="auto"/>
-            <w:vAlign w:val="center"/>
-          </w:tcPr>
-          <w:p/>
-        </w:tc>
-        <w:tc>
-          <w:tcPr>
-            <w:tcW w:w="1800" w:type="dxa"/>
-            <w:tcBorders>
-              <w:top w:val="single" w:sz="4" w:space="0" w:color="auto"/>
-              <w:left w:val="single" w:sz="4" w:space="0" w:color="auto"/>
-              <w:bottom w:val="single" w:sz="4" w:space="0" w:color="auto"/>
-              <w:right w:val="single" w:sz="4" w:space="0" w:color="FFFFFF" w:themeColor="background1"/>
-            </w:tcBorders>
-            <w:shd w:val="clear" w:color="auto" w:fill="000000" w:themeFill="text1"/>
-            <w:vAlign w:val="center"/>
+            <w:tcW w:w="8995" w:type="dxa"/>
           </w:tcPr>
           <w:p>
-            <w:pPr>
-              <w:jc w:val="center"/>
-              <w:cnfStyle w:val="100000000000" w:firstRow="1" w:lastRow="0" w:firstColumn="0" w:lastColumn="0" w:oddVBand="0" w:evenVBand="0" w:oddHBand="0" w:evenHBand="0" w:firstRowFirstColumn="0" w:firstRowLastColumn="0" w:lastRowFirstColumn="0" w:lastRowLastColumn="0"/>
-            </w:pPr>
-            <w:r>
-              <w:t>Student</w:t>
-            </w:r>
-          </w:p>
-        </w:tc>
-        <w:tc>
-          <w:tcPr>
-            <w:tcW w:w="1800" w:type="dxa"/>
-            <w:tcBorders>
-              <w:top w:val="single" w:sz="4" w:space="0" w:color="auto"/>
-              <w:left w:val="single" w:sz="4" w:space="0" w:color="FFFFFF" w:themeColor="background1"/>
-              <w:bottom w:val="single" w:sz="4" w:space="0" w:color="auto"/>
-              <w:right w:val="single" w:sz="4" w:space="0" w:color="FFFFFF" w:themeColor="background1"/>
-            </w:tcBorders>
-            <w:shd w:val="clear" w:color="auto" w:fill="000000" w:themeFill="text1"/>
-            <w:vAlign w:val="center"/>
-          </w:tcPr>
-          <w:p>
-            <w:pPr>
-              <w:jc w:val="center"/>
-              <w:cnfStyle w:val="100000000000" w:firstRow="1" w:lastRow="0" w:firstColumn="0" w:lastColumn="0" w:oddVBand="0" w:evenVBand="0" w:oddHBand="0" w:evenHBand="0" w:firstRowFirstColumn="0" w:firstRowLastColumn="0" w:lastRowFirstColumn="0" w:lastRowLastColumn="0"/>
-            </w:pPr>
-            <w:r>
-              <w:t>Profesor</w:t>
-            </w:r>
-          </w:p>
-        </w:tc>
-        <w:tc>
-          <w:tcPr>
-            <w:tcW w:w="1710" w:type="dxa"/>
-            <w:tcBorders>
-              <w:top w:val="single" w:sz="4" w:space="0" w:color="auto"/>
-              <w:left w:val="single" w:sz="4" w:space="0" w:color="FFFFFF" w:themeColor="background1"/>
-              <w:bottom w:val="single" w:sz="4" w:space="0" w:color="auto"/>
-              <w:right w:val="single" w:sz="4" w:space="0" w:color="auto"/>
-            </w:tcBorders>
-            <w:shd w:val="clear" w:color="auto" w:fill="000000" w:themeFill="text1"/>
-            <w:vAlign w:val="center"/>
-          </w:tcPr>
-          <w:p>
-            <w:pPr>
-              <w:jc w:val="center"/>
-              <w:cnfStyle w:val="100000000000" w:firstRow="1" w:lastRow="0" w:firstColumn="0" w:lastColumn="0" w:oddVBand="0" w:evenVBand="0" w:oddHBand="0" w:evenHBand="0" w:firstRowFirstColumn="0" w:firstRowLastColumn="0" w:lastRowFirstColumn="0" w:lastRowLastColumn="0"/>
-            </w:pPr>
-            <w:r>
-              <w:t>Admin</w:t>
+            <w:r>
+              <w:t>Gestiunea utilizatorilor</w:t>
             </w:r>
           </w:p>
         </w:tc>
@@ -302,27 +1955,7 @@
         </w:trPr>
         <w:tc>
           <w:tcPr>
-            <w:cnfStyle w:val="001000000000" w:firstRow="0" w:lastRow="0" w:firstColumn="1" w:lastColumn="0" w:oddVBand="0" w:evenVBand="0" w:oddHBand="0" w:evenHBand="0" w:firstRowFirstColumn="0" w:firstRowLastColumn="0" w:lastRowFirstColumn="0" w:lastRowLastColumn="0"/>
             <w:tcW w:w="8995" w:type="dxa"/>
-            <w:gridSpan w:val="4"/>
-            <w:vAlign w:val="center"/>
-          </w:tcPr>
-          <w:p>
-            <w:pPr>
-              <w:jc w:val="center"/>
-            </w:pPr>
-            <w:r>
-              <w:t>Modalitatea de access a datelor</w:t>
-            </w:r>
-          </w:p>
-        </w:tc>
-      </w:tr>
-      <w:tr>
-        <w:tc>
-          <w:tcPr>
-            <w:cnfStyle w:val="001000000000" w:firstRow="0" w:lastRow="0" w:firstColumn="1" w:lastColumn="0" w:oddVBand="0" w:evenVBand="0" w:oddHBand="0" w:evenHBand="0" w:firstRowFirstColumn="0" w:firstRowLastColumn="0" w:lastRowFirstColumn="0" w:lastRowLastColumn="0"/>
-            <w:tcW w:w="3685" w:type="dxa"/>
-            <w:vAlign w:val="center"/>
           </w:tcPr>
           <w:p>
             <w:pPr>
@@ -331,58 +1964,28 @@
                 <w:ilvl w:val="0"/>
                 <w:numId w:val="1"/>
               </w:numPr>
-              <w:tabs>
-                <w:tab w:val="left" w:pos="504"/>
-                <w:tab w:val="center" w:pos="1332"/>
-              </w:tabs>
             </w:pPr>
             <w:r>
-              <w:t>Date personale</w:t>
+              <w:t>Creare cont</w:t>
             </w:r>
           </w:p>
         </w:tc>
+      </w:tr>
+      <w:tr>
         <w:tc>
           <w:tcPr>
-            <w:tcW w:w="1800" w:type="dxa"/>
-            <w:vAlign w:val="center"/>
+            <w:tcW w:w="8995" w:type="dxa"/>
           </w:tcPr>
           <w:p>
             <w:pPr>
-              <w:jc w:val="center"/>
-              <w:cnfStyle w:val="000000000000" w:firstRow="0" w:lastRow="0" w:firstColumn="0" w:lastColumn="0" w:oddVBand="0" w:evenVBand="0" w:oddHBand="0" w:evenHBand="0" w:firstRowFirstColumn="0" w:firstRowLastColumn="0" w:lastRowFirstColumn="0" w:lastRowLastColumn="0"/>
+              <w:pStyle w:val="ListParagraph"/>
+              <w:numPr>
+                <w:ilvl w:val="0"/>
+                <w:numId w:val="1"/>
+              </w:numPr>
             </w:pPr>
             <w:r>
-              <w:t>da</w:t>
-            </w:r>
-          </w:p>
-        </w:tc>
-        <w:tc>
-          <w:tcPr>
-            <w:tcW w:w="1800" w:type="dxa"/>
-            <w:vAlign w:val="center"/>
-          </w:tcPr>
-          <w:p>
-            <w:pPr>
-              <w:jc w:val="center"/>
-              <w:cnfStyle w:val="000000000000" w:firstRow="0" w:lastRow="0" w:firstColumn="0" w:lastColumn="0" w:oddVBand="0" w:evenVBand="0" w:oddHBand="0" w:evenHBand="0" w:firstRowFirstColumn="0" w:firstRowLastColumn="0" w:lastRowFirstColumn="0" w:lastRowLastColumn="0"/>
-            </w:pPr>
-            <w:r>
-              <w:t>da</w:t>
-            </w:r>
-          </w:p>
-        </w:tc>
-        <w:tc>
-          <w:tcPr>
-            <w:tcW w:w="1710" w:type="dxa"/>
-            <w:vAlign w:val="center"/>
-          </w:tcPr>
-          <w:p>
-            <w:pPr>
-              <w:jc w:val="center"/>
-              <w:cnfStyle w:val="000000000000" w:firstRow="0" w:lastRow="0" w:firstColumn="0" w:lastColumn="0" w:oddVBand="0" w:evenVBand="0" w:oddHBand="0" w:evenHBand="0" w:firstRowFirstColumn="0" w:firstRowLastColumn="0" w:lastRowFirstColumn="0" w:lastRowLastColumn="0"/>
-            </w:pPr>
-            <w:r>
-              <w:t>da</w:t>
+              <w:t>Autentificare</w:t>
             </w:r>
           </w:p>
         </w:tc>
@@ -393,9 +1996,7 @@
         </w:trPr>
         <w:tc>
           <w:tcPr>
-            <w:cnfStyle w:val="001000000000" w:firstRow="0" w:lastRow="0" w:firstColumn="1" w:lastColumn="0" w:oddVBand="0" w:evenVBand="0" w:oddHBand="0" w:evenHBand="0" w:firstRowFirstColumn="0" w:firstRowLastColumn="0" w:lastRowFirstColumn="0" w:lastRowLastColumn="0"/>
-            <w:tcW w:w="3685" w:type="dxa"/>
-            <w:vAlign w:val="center"/>
+            <w:tcW w:w="8995" w:type="dxa"/>
           </w:tcPr>
           <w:p>
             <w:pPr>
@@ -406,52 +2007,7 @@
               </w:numPr>
             </w:pPr>
             <w:r>
-              <w:t>Date despre alți utilizatori</w:t>
-            </w:r>
-          </w:p>
-        </w:tc>
-        <w:tc>
-          <w:tcPr>
-            <w:tcW w:w="1800" w:type="dxa"/>
-            <w:vAlign w:val="center"/>
-          </w:tcPr>
-          <w:p>
-            <w:pPr>
-              <w:jc w:val="center"/>
-              <w:cnfStyle w:val="000000100000" w:firstRow="0" w:lastRow="0" w:firstColumn="0" w:lastColumn="0" w:oddVBand="0" w:evenVBand="0" w:oddHBand="1" w:evenHBand="0" w:firstRowFirstColumn="0" w:firstRowLastColumn="0" w:lastRowFirstColumn="0" w:lastRowLastColumn="0"/>
-            </w:pPr>
-            <w:r>
-              <w:t>nu</w:t>
-            </w:r>
-          </w:p>
-        </w:tc>
-        <w:tc>
-          <w:tcPr>
-            <w:tcW w:w="1800" w:type="dxa"/>
-            <w:vAlign w:val="center"/>
-          </w:tcPr>
-          <w:p>
-            <w:pPr>
-              <w:jc w:val="center"/>
-              <w:cnfStyle w:val="000000100000" w:firstRow="0" w:lastRow="0" w:firstColumn="0" w:lastColumn="0" w:oddVBand="0" w:evenVBand="0" w:oddHBand="1" w:evenHBand="0" w:firstRowFirstColumn="0" w:firstRowLastColumn="0" w:lastRowFirstColumn="0" w:lastRowLastColumn="0"/>
-            </w:pPr>
-            <w:r>
-              <w:t>nu</w:t>
-            </w:r>
-          </w:p>
-        </w:tc>
-        <w:tc>
-          <w:tcPr>
-            <w:tcW w:w="1710" w:type="dxa"/>
-            <w:vAlign w:val="center"/>
-          </w:tcPr>
-          <w:p>
-            <w:pPr>
-              <w:jc w:val="center"/>
-              <w:cnfStyle w:val="000000100000" w:firstRow="0" w:lastRow="0" w:firstColumn="0" w:lastColumn="0" w:oddVBand="0" w:evenVBand="0" w:oddHBand="1" w:evenHBand="0" w:firstRowFirstColumn="0" w:firstRowLastColumn="0" w:lastRowFirstColumn="0" w:lastRowLastColumn="0"/>
-            </w:pPr>
-            <w:r>
-              <w:t>da</w:t>
+              <w:t>Deautentificare</w:t>
             </w:r>
           </w:p>
         </w:tc>
@@ -459,9 +2015,7 @@
       <w:tr>
         <w:tc>
           <w:tcPr>
-            <w:cnfStyle w:val="001000000000" w:firstRow="0" w:lastRow="0" w:firstColumn="1" w:lastColumn="0" w:oddVBand="0" w:evenVBand="0" w:oddHBand="0" w:evenHBand="0" w:firstRowFirstColumn="0" w:firstRowLastColumn="0" w:lastRowFirstColumn="0" w:lastRowLastColumn="0"/>
-            <w:tcW w:w="3685" w:type="dxa"/>
-            <w:vAlign w:val="center"/>
+            <w:tcW w:w="8995" w:type="dxa"/>
           </w:tcPr>
           <w:p>
             <w:pPr>
@@ -472,55 +2026,7 @@
               </w:numPr>
             </w:pPr>
             <w:r>
-              <w:t>Date despre</w:t>
-            </w:r>
-            <w:r>
-              <w:t xml:space="preserve"> materii</w:t>
-            </w:r>
-          </w:p>
-        </w:tc>
-        <w:tc>
-          <w:tcPr>
-            <w:tcW w:w="1800" w:type="dxa"/>
-            <w:vAlign w:val="center"/>
-          </w:tcPr>
-          <w:p>
-            <w:pPr>
-              <w:jc w:val="center"/>
-              <w:cnfStyle w:val="000000000000" w:firstRow="0" w:lastRow="0" w:firstColumn="0" w:lastColumn="0" w:oddVBand="0" w:evenVBand="0" w:oddHBand="0" w:evenHBand="0" w:firstRowFirstColumn="0" w:firstRowLastColumn="0" w:lastRowFirstColumn="0" w:lastRowLastColumn="0"/>
-            </w:pPr>
-            <w:r>
-              <w:t>doar ale sale</w:t>
-            </w:r>
-          </w:p>
-        </w:tc>
-        <w:tc>
-          <w:tcPr>
-            <w:tcW w:w="1800" w:type="dxa"/>
-            <w:vAlign w:val="center"/>
-          </w:tcPr>
-          <w:p>
-            <w:pPr>
-              <w:jc w:val="center"/>
-              <w:cnfStyle w:val="000000000000" w:firstRow="0" w:lastRow="0" w:firstColumn="0" w:lastColumn="0" w:oddVBand="0" w:evenVBand="0" w:oddHBand="0" w:evenHBand="0" w:firstRowFirstColumn="0" w:firstRowLastColumn="0" w:lastRowFirstColumn="0" w:lastRowLastColumn="0"/>
-            </w:pPr>
-            <w:r>
-              <w:t>doar ale sale</w:t>
-            </w:r>
-          </w:p>
-        </w:tc>
-        <w:tc>
-          <w:tcPr>
-            <w:tcW w:w="1710" w:type="dxa"/>
-            <w:vAlign w:val="center"/>
-          </w:tcPr>
-          <w:p>
-            <w:pPr>
-              <w:jc w:val="center"/>
-              <w:cnfStyle w:val="000000000000" w:firstRow="0" w:lastRow="0" w:firstColumn="0" w:lastColumn="0" w:oddVBand="0" w:evenVBand="0" w:oddHBand="0" w:evenHBand="0" w:firstRowFirstColumn="0" w:firstRowLastColumn="0" w:lastRowFirstColumn="0" w:lastRowLastColumn="0"/>
-            </w:pPr>
-            <w:r>
-              <w:t>da</w:t>
+              <w:t>Implementare sistem de control al drepturilor de acces al utilizatorilor în cadrul sistemului informatic pe baza rolurilor</w:t>
             </w:r>
           </w:p>
         </w:tc>
@@ -531,9 +2037,7 @@
         </w:trPr>
         <w:tc>
           <w:tcPr>
-            <w:cnfStyle w:val="001000000000" w:firstRow="0" w:lastRow="0" w:firstColumn="1" w:lastColumn="0" w:oddVBand="0" w:evenVBand="0" w:oddHBand="0" w:evenHBand="0" w:firstRowFirstColumn="0" w:firstRowLastColumn="0" w:lastRowFirstColumn="0" w:lastRowLastColumn="0"/>
-            <w:tcW w:w="3685" w:type="dxa"/>
-            <w:vAlign w:val="center"/>
+            <w:tcW w:w="8995" w:type="dxa"/>
           </w:tcPr>
           <w:p>
             <w:pPr>
@@ -544,58 +2048,7 @@
               </w:numPr>
             </w:pPr>
             <w:r>
-              <w:t>Alocare</w:t>
-            </w:r>
-            <w:r>
-              <w:t>/Dealocare</w:t>
-            </w:r>
-            <w:r>
-              <w:t xml:space="preserve"> student la activitați</w:t>
-            </w:r>
-          </w:p>
-        </w:tc>
-        <w:tc>
-          <w:tcPr>
-            <w:tcW w:w="1800" w:type="dxa"/>
-            <w:vAlign w:val="center"/>
-          </w:tcPr>
-          <w:p>
-            <w:pPr>
-              <w:jc w:val="center"/>
-              <w:cnfStyle w:val="000000100000" w:firstRow="0" w:lastRow="0" w:firstColumn="0" w:lastColumn="0" w:oddVBand="0" w:evenVBand="0" w:oddHBand="1" w:evenHBand="0" w:firstRowFirstColumn="0" w:firstRowLastColumn="0" w:lastRowFirstColumn="0" w:lastRowLastColumn="0"/>
-            </w:pPr>
-            <w:r>
-              <w:t>da</w:t>
-            </w:r>
-          </w:p>
-        </w:tc>
-        <w:tc>
-          <w:tcPr>
-            <w:tcW w:w="1800" w:type="dxa"/>
-            <w:vAlign w:val="center"/>
-          </w:tcPr>
-          <w:p>
-            <w:pPr>
-              <w:jc w:val="center"/>
-              <w:cnfStyle w:val="000000100000" w:firstRow="0" w:lastRow="0" w:firstColumn="0" w:lastColumn="0" w:oddVBand="0" w:evenVBand="0" w:oddHBand="1" w:evenHBand="0" w:firstRowFirstColumn="0" w:firstRowLastColumn="0" w:lastRowFirstColumn="0" w:lastRowLastColumn="0"/>
-            </w:pPr>
-            <w:r>
-              <w:t>nu</w:t>
-            </w:r>
-          </w:p>
-        </w:tc>
-        <w:tc>
-          <w:tcPr>
-            <w:tcW w:w="1710" w:type="dxa"/>
-            <w:vAlign w:val="center"/>
-          </w:tcPr>
-          <w:p>
-            <w:pPr>
-              <w:jc w:val="center"/>
-              <w:cnfStyle w:val="000000100000" w:firstRow="0" w:lastRow="0" w:firstColumn="0" w:lastColumn="0" w:oddVBand="0" w:evenVBand="0" w:oddHBand="1" w:evenHBand="0" w:firstRowFirstColumn="0" w:firstRowLastColumn="0" w:lastRowFirstColumn="0" w:lastRowLastColumn="0"/>
-            </w:pPr>
-            <w:r>
-              <w:t>da</w:t>
+              <w:t>Căutare cursuri</w:t>
             </w:r>
           </w:p>
         </w:tc>
@@ -603,9 +2056,7 @@
       <w:tr>
         <w:tc>
           <w:tcPr>
-            <w:cnfStyle w:val="001000000000" w:firstRow="0" w:lastRow="0" w:firstColumn="1" w:lastColumn="0" w:oddVBand="0" w:evenVBand="0" w:oddHBand="0" w:evenHBand="0" w:firstRowFirstColumn="0" w:firstRowLastColumn="0" w:lastRowFirstColumn="0" w:lastRowLastColumn="0"/>
-            <w:tcW w:w="3685" w:type="dxa"/>
-            <w:vAlign w:val="center"/>
+            <w:tcW w:w="8995" w:type="dxa"/>
           </w:tcPr>
           <w:p>
             <w:pPr>
@@ -616,52 +2067,7 @@
               </w:numPr>
             </w:pPr>
             <w:r>
-              <w:t>Alocare/Dealocare profesori la cursuri</w:t>
-            </w:r>
-          </w:p>
-        </w:tc>
-        <w:tc>
-          <w:tcPr>
-            <w:tcW w:w="1800" w:type="dxa"/>
-            <w:vAlign w:val="center"/>
-          </w:tcPr>
-          <w:p>
-            <w:pPr>
-              <w:jc w:val="center"/>
-              <w:cnfStyle w:val="000000000000" w:firstRow="0" w:lastRow="0" w:firstColumn="0" w:lastColumn="0" w:oddVBand="0" w:evenVBand="0" w:oddHBand="0" w:evenHBand="0" w:firstRowFirstColumn="0" w:firstRowLastColumn="0" w:lastRowFirstColumn="0" w:lastRowLastColumn="0"/>
-            </w:pPr>
-            <w:r>
-              <w:t>nu</w:t>
-            </w:r>
-          </w:p>
-        </w:tc>
-        <w:tc>
-          <w:tcPr>
-            <w:tcW w:w="1800" w:type="dxa"/>
-            <w:vAlign w:val="center"/>
-          </w:tcPr>
-          <w:p>
-            <w:pPr>
-              <w:jc w:val="center"/>
-              <w:cnfStyle w:val="000000000000" w:firstRow="0" w:lastRow="0" w:firstColumn="0" w:lastColumn="0" w:oddVBand="0" w:evenVBand="0" w:oddHBand="0" w:evenHBand="0" w:firstRowFirstColumn="0" w:firstRowLastColumn="0" w:lastRowFirstColumn="0" w:lastRowLastColumn="0"/>
-            </w:pPr>
-            <w:r>
-              <w:t>nu</w:t>
-            </w:r>
-          </w:p>
-        </w:tc>
-        <w:tc>
-          <w:tcPr>
-            <w:tcW w:w="1710" w:type="dxa"/>
-            <w:vAlign w:val="center"/>
-          </w:tcPr>
-          <w:p>
-            <w:pPr>
-              <w:jc w:val="center"/>
-              <w:cnfStyle w:val="000000000000" w:firstRow="0" w:lastRow="0" w:firstColumn="0" w:lastColumn="0" w:oddVBand="0" w:evenVBand="0" w:oddHBand="0" w:evenHBand="0" w:firstRowFirstColumn="0" w:firstRowLastColumn="0" w:lastRowFirstColumn="0" w:lastRowLastColumn="0"/>
-            </w:pPr>
-            <w:r>
-              <w:t>da</w:t>
+              <w:t>Căutare utilizatori</w:t>
             </w:r>
           </w:p>
         </w:tc>
@@ -686,11 +2092,8 @@
             <w:tcW w:w="8995" w:type="dxa"/>
           </w:tcPr>
           <w:p>
-            <w:pPr>
-              <w:jc w:val="center"/>
-            </w:pPr>
-            <w:r>
-              <w:t>Gestiunea utilizatorilor</w:t>
+            <w:r>
+              <w:t>Funcționalități pentru utilizatorul de tip student</w:t>
             </w:r>
           </w:p>
         </w:tc>
@@ -712,7 +2115,7 @@
               </w:numPr>
             </w:pPr>
             <w:r>
-              <w:t>Creare cont</w:t>
+              <w:t>Căutare materie</w:t>
             </w:r>
           </w:p>
         </w:tc>
@@ -731,7 +2134,7 @@
               </w:numPr>
             </w:pPr>
             <w:r>
-              <w:t>Autentificare</w:t>
+              <w:t>Încriere materie</w:t>
             </w:r>
           </w:p>
         </w:tc>
@@ -753,7 +2156,7 @@
               </w:numPr>
             </w:pPr>
             <w:r>
-              <w:t>Deautentificare</w:t>
+              <w:t>Vizualizare note</w:t>
             </w:r>
           </w:p>
         </w:tc>
@@ -772,7 +2175,7 @@
               </w:numPr>
             </w:pPr>
             <w:r>
-              <w:t>Implementare sistem de control al drepturilor de acces al utilizatorilor în cadrul sistemului informatic pe baza rolurilor</w:t>
+              <w:t>Vizualizare grupuri</w:t>
             </w:r>
           </w:p>
         </w:tc>
@@ -794,7 +2197,7 @@
               </w:numPr>
             </w:pPr>
             <w:r>
-              <w:t>Căutare cursuri</w:t>
+              <w:t>Vizualizare membri din grup</w:t>
             </w:r>
           </w:p>
         </w:tc>
@@ -813,7 +2216,29 @@
               </w:numPr>
             </w:pPr>
             <w:r>
-              <w:t>Căutare utilizatori</w:t>
+              <w:t>Vizualizare/descărcare activități curente/din viitor</w:t>
+            </w:r>
+          </w:p>
+        </w:tc>
+      </w:tr>
+      <w:tr>
+        <w:trPr>
+          <w:cnfStyle w:val="000000100000" w:firstRow="0" w:lastRow="0" w:firstColumn="0" w:lastColumn="0" w:oddVBand="0" w:evenVBand="0" w:oddHBand="1" w:evenHBand="0" w:firstRowFirstColumn="0" w:firstRowLastColumn="0" w:lastRowFirstColumn="0" w:lastRowLastColumn="0"/>
+        </w:trPr>
+        <w:tc>
+          <w:tcPr>
+            <w:tcW w:w="8995" w:type="dxa"/>
+          </w:tcPr>
+          <w:p>
+            <w:pPr>
+              <w:pStyle w:val="ListParagraph"/>
+              <w:numPr>
+                <w:ilvl w:val="0"/>
+                <w:numId w:val="1"/>
+              </w:numPr>
+            </w:pPr>
+            <w:r>
+              <w:t>Mesaje pe grup</w:t>
             </w:r>
           </w:p>
         </w:tc>
@@ -838,11 +2263,8 @@
             <w:tcW w:w="8995" w:type="dxa"/>
           </w:tcPr>
           <w:p>
-            <w:pPr>
-              <w:jc w:val="center"/>
-            </w:pPr>
-            <w:r>
-              <w:t>Funcționalități pentru utilizatorul de tip student</w:t>
+            <w:r>
+              <w:t>Funcționalități pentru utilizatorul de tip profesor</w:t>
             </w:r>
           </w:p>
         </w:tc>
@@ -864,7 +2286,7 @@
               </w:numPr>
             </w:pPr>
             <w:r>
-              <w:t>Căutare materie</w:t>
+              <w:t>Adăugare activatăți</w:t>
             </w:r>
           </w:p>
         </w:tc>
@@ -883,7 +2305,7 @@
               </w:numPr>
             </w:pPr>
             <w:r>
-              <w:t>Încriere materie</w:t>
+              <w:t>Programare activități</w:t>
             </w:r>
           </w:p>
         </w:tc>
@@ -905,7 +2327,7 @@
               </w:numPr>
             </w:pPr>
             <w:r>
-              <w:t>Vizualizare note</w:t>
+              <w:t>Gestionare ponderi note</w:t>
             </w:r>
           </w:p>
         </w:tc>
@@ -924,7 +2346,7 @@
               </w:numPr>
             </w:pPr>
             <w:r>
-              <w:t>Vizualizare grupuri</w:t>
+              <w:t>Notare studenți</w:t>
             </w:r>
           </w:p>
         </w:tc>
@@ -946,7 +2368,7 @@
               </w:numPr>
             </w:pPr>
             <w:r>
-              <w:t>Vizualizare membri din grup</w:t>
+              <w:t>Vizualizare studeți</w:t>
             </w:r>
           </w:p>
         </w:tc>
@@ -965,7 +2387,7 @@
               </w:numPr>
             </w:pPr>
             <w:r>
-              <w:t>Vizualizare/descărcare activități curente/din viitor</w:t>
+              <w:t>Descărcare cataloage</w:t>
             </w:r>
           </w:p>
         </w:tc>
@@ -987,7 +2409,7 @@
               </w:numPr>
             </w:pPr>
             <w:r>
-              <w:t>Mesaje pe grup</w:t>
+              <w:t>Vizualizare/descărcare activități curente/din viitor</w:t>
             </w:r>
           </w:p>
         </w:tc>
@@ -1013,7 +2435,7 @@
           </w:tcPr>
           <w:p>
             <w:r>
-              <w:t>Funcționalități pentru utilizatorul de tip profesor</w:t>
+              <w:t>Funcționalități pentru gestiunea cursurilor si grupurilor de studiu</w:t>
             </w:r>
           </w:p>
         </w:tc>
@@ -1035,7 +2457,7 @@
               </w:numPr>
             </w:pPr>
             <w:r>
-              <w:t>Adăugare activatăți</w:t>
+              <w:t>Operații CRUD pe cursuri</w:t>
             </w:r>
           </w:p>
         </w:tc>
@@ -1054,7 +2476,8 @@
               </w:numPr>
             </w:pPr>
             <w:r>
-              <w:t>Programare activități</w:t>
+              <w:lastRenderedPageBreak/>
+              <w:t>Operații CRUD pe grupuri de studii</w:t>
             </w:r>
           </w:p>
         </w:tc>
@@ -1076,7 +2499,7 @@
               </w:numPr>
             </w:pPr>
             <w:r>
-              <w:t>Gestionare ponderi note</w:t>
+              <w:t>Înscriere în/părasire grup de studiu</w:t>
             </w:r>
           </w:p>
         </w:tc>
@@ -1095,7 +2518,108 @@
               </w:numPr>
             </w:pPr>
             <w:r>
-              <w:t>Notare studenți</w:t>
+              <w:t>Adăugare activitate grup</w:t>
+            </w:r>
+          </w:p>
+        </w:tc>
+      </w:tr>
+    </w:tbl>
+    <w:p/>
+    <w:p/>
+    <w:p>
+      <w:pPr>
+        <w:pStyle w:val="Heading2"/>
+      </w:pPr>
+      <w:bookmarkStart w:id="4" w:name="_Toc91728238"/>
+      <w:r>
+        <w:t>Determinarea și caracterizarea de profiluri de utilizatori</w:t>
+      </w:r>
+      <w:bookmarkEnd w:id="4"/>
+    </w:p>
+    <w:p>
+      <w:r>
+        <w:t>Aplicaţia va putea fi accesată, pe baza unui proces de autentificare, de către mai multe tipuri de utilizatori: studenti, profesori, administratori.</w:t>
+      </w:r>
+    </w:p>
+    <w:tbl>
+      <w:tblPr>
+        <w:tblStyle w:val="GridTable5Dark-Accent1"/>
+        <w:tblW w:w="0" w:type="auto"/>
+        <w:tblLook w:val="04A0" w:firstRow="1" w:lastRow="0" w:firstColumn="1" w:lastColumn="0" w:noHBand="0" w:noVBand="1"/>
+      </w:tblPr>
+      <w:tblGrid>
+        <w:gridCol w:w="2337"/>
+        <w:gridCol w:w="2337"/>
+        <w:gridCol w:w="2338"/>
+        <w:gridCol w:w="2338"/>
+      </w:tblGrid>
+      <w:tr>
+        <w:trPr>
+          <w:cnfStyle w:val="100000000000" w:firstRow="1" w:lastRow="0" w:firstColumn="0" w:lastColumn="0" w:oddVBand="0" w:evenVBand="0" w:oddHBand="0" w:evenHBand="0" w:firstRowFirstColumn="0" w:firstRowLastColumn="0" w:lastRowFirstColumn="0" w:lastRowLastColumn="0"/>
+        </w:trPr>
+        <w:tc>
+          <w:tcPr>
+            <w:cnfStyle w:val="001000000000" w:firstRow="0" w:lastRow="0" w:firstColumn="1" w:lastColumn="0" w:oddVBand="0" w:evenVBand="0" w:oddHBand="0" w:evenHBand="0" w:firstRowFirstColumn="0" w:firstRowLastColumn="0" w:lastRowFirstColumn="0" w:lastRowLastColumn="0"/>
+            <w:tcW w:w="2337" w:type="dxa"/>
+            <w:tcBorders>
+              <w:right w:val="single" w:sz="4" w:space="0" w:color="FFFFFF" w:themeColor="background1"/>
+            </w:tcBorders>
+          </w:tcPr>
+          <w:p/>
+        </w:tc>
+        <w:tc>
+          <w:tcPr>
+            <w:tcW w:w="2337" w:type="dxa"/>
+            <w:tcBorders>
+              <w:left w:val="single" w:sz="4" w:space="0" w:color="FFFFFF" w:themeColor="background1"/>
+              <w:right w:val="single" w:sz="4" w:space="0" w:color="FFFFFF" w:themeColor="background1"/>
+            </w:tcBorders>
+            <w:vAlign w:val="center"/>
+          </w:tcPr>
+          <w:p>
+            <w:pPr>
+              <w:jc w:val="center"/>
+              <w:cnfStyle w:val="100000000000" w:firstRow="1" w:lastRow="0" w:firstColumn="0" w:lastColumn="0" w:oddVBand="0" w:evenVBand="0" w:oddHBand="0" w:evenHBand="0" w:firstRowFirstColumn="0" w:firstRowLastColumn="0" w:lastRowFirstColumn="0" w:lastRowLastColumn="0"/>
+            </w:pPr>
+            <w:r>
+              <w:t>Student</w:t>
+            </w:r>
+          </w:p>
+        </w:tc>
+        <w:tc>
+          <w:tcPr>
+            <w:tcW w:w="2338" w:type="dxa"/>
+            <w:tcBorders>
+              <w:left w:val="single" w:sz="4" w:space="0" w:color="FFFFFF" w:themeColor="background1"/>
+              <w:right w:val="single" w:sz="4" w:space="0" w:color="FFFFFF" w:themeColor="background1"/>
+            </w:tcBorders>
+            <w:vAlign w:val="center"/>
+          </w:tcPr>
+          <w:p>
+            <w:pPr>
+              <w:jc w:val="center"/>
+              <w:cnfStyle w:val="100000000000" w:firstRow="1" w:lastRow="0" w:firstColumn="0" w:lastColumn="0" w:oddVBand="0" w:evenVBand="0" w:oddHBand="0" w:evenHBand="0" w:firstRowFirstColumn="0" w:firstRowLastColumn="0" w:lastRowFirstColumn="0" w:lastRowLastColumn="0"/>
+            </w:pPr>
+            <w:r>
+              <w:t>Profesor</w:t>
+            </w:r>
+          </w:p>
+        </w:tc>
+        <w:tc>
+          <w:tcPr>
+            <w:tcW w:w="2338" w:type="dxa"/>
+            <w:tcBorders>
+              <w:left w:val="single" w:sz="4" w:space="0" w:color="FFFFFF" w:themeColor="background1"/>
+            </w:tcBorders>
+            <w:vAlign w:val="center"/>
+          </w:tcPr>
+          <w:p>
+            <w:pPr>
+              <w:jc w:val="center"/>
+              <w:cnfStyle w:val="100000000000" w:firstRow="1" w:lastRow="0" w:firstColumn="0" w:lastColumn="0" w:oddVBand="0" w:evenVBand="0" w:oddHBand="0" w:evenHBand="0" w:firstRowFirstColumn="0" w:firstRowLastColumn="0" w:lastRowFirstColumn="0" w:lastRowLastColumn="0"/>
+            </w:pPr>
+            <w:r>
+              <w:t>Admin</w:t>
             </w:r>
           </w:p>
         </w:tc>
@@ -1106,18 +2630,58 @@
         </w:trPr>
         <w:tc>
           <w:tcPr>
-            <w:tcW w:w="8995" w:type="dxa"/>
+            <w:cnfStyle w:val="001000000000" w:firstRow="0" w:lastRow="0" w:firstColumn="1" w:lastColumn="0" w:oddVBand="0" w:evenVBand="0" w:oddHBand="0" w:evenHBand="0" w:firstRowFirstColumn="0" w:firstRowLastColumn="0" w:lastRowFirstColumn="0" w:lastRowLastColumn="0"/>
+            <w:tcW w:w="2337" w:type="dxa"/>
+            <w:vAlign w:val="center"/>
+          </w:tcPr>
+          <w:p>
+            <w:r>
+              <w:t>Date personale</w:t>
+            </w:r>
+          </w:p>
+        </w:tc>
+        <w:tc>
+          <w:tcPr>
+            <w:tcW w:w="2337" w:type="dxa"/>
+            <w:vAlign w:val="center"/>
           </w:tcPr>
           <w:p>
             <w:pPr>
-              <w:pStyle w:val="ListParagraph"/>
-              <w:numPr>
-                <w:ilvl w:val="0"/>
-                <w:numId w:val="1"/>
-              </w:numPr>
+              <w:jc w:val="center"/>
+              <w:cnfStyle w:val="000000100000" w:firstRow="0" w:lastRow="0" w:firstColumn="0" w:lastColumn="0" w:oddVBand="0" w:evenVBand="0" w:oddHBand="1" w:evenHBand="0" w:firstRowFirstColumn="0" w:firstRowLastColumn="0" w:lastRowFirstColumn="0" w:lastRowLastColumn="0"/>
             </w:pPr>
             <w:r>
-              <w:t>Vizualizare studeți</w:t>
+              <w:t>da</w:t>
+            </w:r>
+          </w:p>
+        </w:tc>
+        <w:tc>
+          <w:tcPr>
+            <w:tcW w:w="2338" w:type="dxa"/>
+            <w:vAlign w:val="center"/>
+          </w:tcPr>
+          <w:p>
+            <w:pPr>
+              <w:jc w:val="center"/>
+              <w:cnfStyle w:val="000000100000" w:firstRow="0" w:lastRow="0" w:firstColumn="0" w:lastColumn="0" w:oddVBand="0" w:evenVBand="0" w:oddHBand="1" w:evenHBand="0" w:firstRowFirstColumn="0" w:firstRowLastColumn="0" w:lastRowFirstColumn="0" w:lastRowLastColumn="0"/>
+            </w:pPr>
+            <w:r>
+              <w:t>da</w:t>
+            </w:r>
+          </w:p>
+        </w:tc>
+        <w:tc>
+          <w:tcPr>
+            <w:tcW w:w="2338" w:type="dxa"/>
+            <w:vAlign w:val="center"/>
+          </w:tcPr>
+          <w:p>
+            <w:pPr>
+              <w:jc w:val="center"/>
+              <w:cnfStyle w:val="000000100000" w:firstRow="0" w:lastRow="0" w:firstColumn="0" w:lastColumn="0" w:oddVBand="0" w:evenVBand="0" w:oddHBand="1" w:evenHBand="0" w:firstRowFirstColumn="0" w:firstRowLastColumn="0" w:lastRowFirstColumn="0" w:lastRowLastColumn="0"/>
+            </w:pPr>
+            <w:r>
+              <w:t>da</w:t>
             </w:r>
           </w:p>
         </w:tc>
@@ -1125,18 +2689,58 @@
       <w:tr>
         <w:tc>
           <w:tcPr>
-            <w:tcW w:w="8995" w:type="dxa"/>
+            <w:cnfStyle w:val="001000000000" w:firstRow="0" w:lastRow="0" w:firstColumn="1" w:lastColumn="0" w:oddVBand="0" w:evenVBand="0" w:oddHBand="0" w:evenHBand="0" w:firstRowFirstColumn="0" w:firstRowLastColumn="0" w:lastRowFirstColumn="0" w:lastRowLastColumn="0"/>
+            <w:tcW w:w="2337" w:type="dxa"/>
+            <w:vAlign w:val="center"/>
+          </w:tcPr>
+          <w:p>
+            <w:r>
+              <w:t>Date despre alți utilizatori</w:t>
+            </w:r>
+          </w:p>
+        </w:tc>
+        <w:tc>
+          <w:tcPr>
+            <w:tcW w:w="2337" w:type="dxa"/>
+            <w:vAlign w:val="center"/>
           </w:tcPr>
           <w:p>
             <w:pPr>
-              <w:pStyle w:val="ListParagraph"/>
-              <w:numPr>
-                <w:ilvl w:val="0"/>
-                <w:numId w:val="1"/>
-              </w:numPr>
+              <w:jc w:val="center"/>
+              <w:cnfStyle w:val="000000000000" w:firstRow="0" w:lastRow="0" w:firstColumn="0" w:lastColumn="0" w:oddVBand="0" w:evenVBand="0" w:oddHBand="0" w:evenHBand="0" w:firstRowFirstColumn="0" w:firstRowLastColumn="0" w:lastRowFirstColumn="0" w:lastRowLastColumn="0"/>
             </w:pPr>
             <w:r>
-              <w:t>Descărcare cataloage</w:t>
+              <w:t>nu</w:t>
+            </w:r>
+          </w:p>
+        </w:tc>
+        <w:tc>
+          <w:tcPr>
+            <w:tcW w:w="2338" w:type="dxa"/>
+            <w:vAlign w:val="center"/>
+          </w:tcPr>
+          <w:p>
+            <w:pPr>
+              <w:jc w:val="center"/>
+              <w:cnfStyle w:val="000000000000" w:firstRow="0" w:lastRow="0" w:firstColumn="0" w:lastColumn="0" w:oddVBand="0" w:evenVBand="0" w:oddHBand="0" w:evenHBand="0" w:firstRowFirstColumn="0" w:firstRowLastColumn="0" w:lastRowFirstColumn="0" w:lastRowLastColumn="0"/>
+            </w:pPr>
+            <w:r>
+              <w:t>nu</w:t>
+            </w:r>
+          </w:p>
+        </w:tc>
+        <w:tc>
+          <w:tcPr>
+            <w:tcW w:w="2338" w:type="dxa"/>
+            <w:vAlign w:val="center"/>
+          </w:tcPr>
+          <w:p>
+            <w:pPr>
+              <w:jc w:val="center"/>
+              <w:cnfStyle w:val="000000000000" w:firstRow="0" w:lastRow="0" w:firstColumn="0" w:lastColumn="0" w:oddVBand="0" w:evenVBand="0" w:oddHBand="0" w:evenHBand="0" w:firstRowFirstColumn="0" w:firstRowLastColumn="0" w:lastRowFirstColumn="0" w:lastRowLastColumn="0"/>
+            </w:pPr>
+            <w:r>
+              <w:t>da</w:t>
             </w:r>
           </w:p>
         </w:tc>
@@ -1147,44 +2751,117 @@
         </w:trPr>
         <w:tc>
           <w:tcPr>
-            <w:tcW w:w="8995" w:type="dxa"/>
+            <w:cnfStyle w:val="001000000000" w:firstRow="0" w:lastRow="0" w:firstColumn="1" w:lastColumn="0" w:oddVBand="0" w:evenVBand="0" w:oddHBand="0" w:evenHBand="0" w:firstRowFirstColumn="0" w:firstRowLastColumn="0" w:lastRowFirstColumn="0" w:lastRowLastColumn="0"/>
+            <w:tcW w:w="2337" w:type="dxa"/>
+            <w:vAlign w:val="center"/>
+          </w:tcPr>
+          <w:p>
+            <w:r>
+              <w:t>Date despre materii</w:t>
+            </w:r>
+          </w:p>
+        </w:tc>
+        <w:tc>
+          <w:tcPr>
+            <w:tcW w:w="2337" w:type="dxa"/>
+            <w:vAlign w:val="center"/>
           </w:tcPr>
           <w:p>
             <w:pPr>
-              <w:pStyle w:val="ListParagraph"/>
-              <w:numPr>
-                <w:ilvl w:val="0"/>
-                <w:numId w:val="1"/>
-              </w:numPr>
+              <w:jc w:val="center"/>
+              <w:cnfStyle w:val="000000100000" w:firstRow="0" w:lastRow="0" w:firstColumn="0" w:lastColumn="0" w:oddVBand="0" w:evenVBand="0" w:oddHBand="1" w:evenHBand="0" w:firstRowFirstColumn="0" w:firstRowLastColumn="0" w:lastRowFirstColumn="0" w:lastRowLastColumn="0"/>
             </w:pPr>
             <w:r>
-              <w:t>Vizualizare/descărcare activități curente/din viitor</w:t>
+              <w:t>doar ale sale</w:t>
+            </w:r>
+          </w:p>
+        </w:tc>
+        <w:tc>
+          <w:tcPr>
+            <w:tcW w:w="2338" w:type="dxa"/>
+            <w:vAlign w:val="center"/>
+          </w:tcPr>
+          <w:p>
+            <w:pPr>
+              <w:jc w:val="center"/>
+              <w:cnfStyle w:val="000000100000" w:firstRow="0" w:lastRow="0" w:firstColumn="0" w:lastColumn="0" w:oddVBand="0" w:evenVBand="0" w:oddHBand="1" w:evenHBand="0" w:firstRowFirstColumn="0" w:firstRowLastColumn="0" w:lastRowFirstColumn="0" w:lastRowLastColumn="0"/>
+            </w:pPr>
+            <w:r>
+              <w:t>doar ale sale</w:t>
+            </w:r>
+          </w:p>
+        </w:tc>
+        <w:tc>
+          <w:tcPr>
+            <w:tcW w:w="2338" w:type="dxa"/>
+            <w:vAlign w:val="center"/>
+          </w:tcPr>
+          <w:p>
+            <w:pPr>
+              <w:jc w:val="center"/>
+              <w:cnfStyle w:val="000000100000" w:firstRow="0" w:lastRow="0" w:firstColumn="0" w:lastColumn="0" w:oddVBand="0" w:evenVBand="0" w:oddHBand="1" w:evenHBand="0" w:firstRowFirstColumn="0" w:firstRowLastColumn="0" w:lastRowFirstColumn="0" w:lastRowLastColumn="0"/>
+            </w:pPr>
+            <w:r>
+              <w:t>da</w:t>
             </w:r>
           </w:p>
         </w:tc>
       </w:tr>
-    </w:tbl>
-    <w:p/>
-    <w:tbl>
-      <w:tblPr>
-        <w:tblStyle w:val="GridTable5Dark-Accent1"/>
-        <w:tblW w:w="8995" w:type="dxa"/>
-        <w:tblLook w:val="0420" w:firstRow="1" w:lastRow="0" w:firstColumn="0" w:lastColumn="0" w:noHBand="0" w:noVBand="1"/>
-      </w:tblPr>
-      <w:tblGrid>
-        <w:gridCol w:w="8995"/>
-      </w:tblGrid>
       <w:tr>
-        <w:trPr>
-          <w:cnfStyle w:val="100000000000" w:firstRow="1" w:lastRow="0" w:firstColumn="0" w:lastColumn="0" w:oddVBand="0" w:evenVBand="0" w:oddHBand="0" w:evenHBand="0" w:firstRowFirstColumn="0" w:firstRowLastColumn="0" w:lastRowFirstColumn="0" w:lastRowLastColumn="0"/>
-        </w:trPr>
         <w:tc>
           <w:tcPr>
-            <w:tcW w:w="8995" w:type="dxa"/>
+            <w:cnfStyle w:val="001000000000" w:firstRow="0" w:lastRow="0" w:firstColumn="1" w:lastColumn="0" w:oddVBand="0" w:evenVBand="0" w:oddHBand="0" w:evenHBand="0" w:firstRowFirstColumn="0" w:firstRowLastColumn="0" w:lastRowFirstColumn="0" w:lastRowLastColumn="0"/>
+            <w:tcW w:w="2337" w:type="dxa"/>
+            <w:vAlign w:val="center"/>
           </w:tcPr>
           <w:p>
             <w:r>
-              <w:t>Funcționalități pentru gestiunea cursurilor si grupurilor de studiu</w:t>
+              <w:t>Alocare/Dealocare student la activitați</w:t>
+            </w:r>
+          </w:p>
+        </w:tc>
+        <w:tc>
+          <w:tcPr>
+            <w:tcW w:w="2337" w:type="dxa"/>
+            <w:vAlign w:val="center"/>
+          </w:tcPr>
+          <w:p>
+            <w:pPr>
+              <w:jc w:val="center"/>
+              <w:cnfStyle w:val="000000000000" w:firstRow="0" w:lastRow="0" w:firstColumn="0" w:lastColumn="0" w:oddVBand="0" w:evenVBand="0" w:oddHBand="0" w:evenHBand="0" w:firstRowFirstColumn="0" w:firstRowLastColumn="0" w:lastRowFirstColumn="0" w:lastRowLastColumn="0"/>
+            </w:pPr>
+            <w:r>
+              <w:t>da</w:t>
+            </w:r>
+          </w:p>
+        </w:tc>
+        <w:tc>
+          <w:tcPr>
+            <w:tcW w:w="2338" w:type="dxa"/>
+            <w:vAlign w:val="center"/>
+          </w:tcPr>
+          <w:p>
+            <w:pPr>
+              <w:jc w:val="center"/>
+              <w:cnfStyle w:val="000000000000" w:firstRow="0" w:lastRow="0" w:firstColumn="0" w:lastColumn="0" w:oddVBand="0" w:evenVBand="0" w:oddHBand="0" w:evenHBand="0" w:firstRowFirstColumn="0" w:firstRowLastColumn="0" w:lastRowFirstColumn="0" w:lastRowLastColumn="0"/>
+            </w:pPr>
+            <w:r>
+              <w:t>nu</w:t>
+            </w:r>
+          </w:p>
+        </w:tc>
+        <w:tc>
+          <w:tcPr>
+            <w:tcW w:w="2338" w:type="dxa"/>
+            <w:vAlign w:val="center"/>
+          </w:tcPr>
+          <w:p>
+            <w:pPr>
+              <w:jc w:val="center"/>
+              <w:cnfStyle w:val="000000000000" w:firstRow="0" w:lastRow="0" w:firstColumn="0" w:lastColumn="0" w:oddVBand="0" w:evenVBand="0" w:oddHBand="0" w:evenHBand="0" w:firstRowFirstColumn="0" w:firstRowLastColumn="0" w:lastRowFirstColumn="0" w:lastRowLastColumn="0"/>
+            </w:pPr>
+            <w:r>
+              <w:t>da</w:t>
             </w:r>
           </w:p>
         </w:tc>
@@ -1195,90 +2872,142 @@
         </w:trPr>
         <w:tc>
           <w:tcPr>
-            <w:tcW w:w="8995" w:type="dxa"/>
+            <w:cnfStyle w:val="001000000000" w:firstRow="0" w:lastRow="0" w:firstColumn="1" w:lastColumn="0" w:oddVBand="0" w:evenVBand="0" w:oddHBand="0" w:evenHBand="0" w:firstRowFirstColumn="0" w:firstRowLastColumn="0" w:lastRowFirstColumn="0" w:lastRowLastColumn="0"/>
+            <w:tcW w:w="2337" w:type="dxa"/>
+            <w:vAlign w:val="center"/>
+          </w:tcPr>
+          <w:p>
+            <w:r>
+              <w:t>Alocare/Dealocare profesori la cursuri</w:t>
+            </w:r>
+          </w:p>
+        </w:tc>
+        <w:tc>
+          <w:tcPr>
+            <w:tcW w:w="2337" w:type="dxa"/>
+            <w:vAlign w:val="center"/>
           </w:tcPr>
           <w:p>
             <w:pPr>
-              <w:pStyle w:val="ListParagraph"/>
-              <w:numPr>
-                <w:ilvl w:val="0"/>
-                <w:numId w:val="1"/>
-              </w:numPr>
+              <w:jc w:val="center"/>
+              <w:cnfStyle w:val="000000100000" w:firstRow="0" w:lastRow="0" w:firstColumn="0" w:lastColumn="0" w:oddVBand="0" w:evenVBand="0" w:oddHBand="1" w:evenHBand="0" w:firstRowFirstColumn="0" w:firstRowLastColumn="0" w:lastRowFirstColumn="0" w:lastRowLastColumn="0"/>
             </w:pPr>
             <w:r>
-              <w:t>Operații CRUD pe cursuri</w:t>
+              <w:t>nu</w:t>
             </w:r>
           </w:p>
         </w:tc>
-      </w:tr>
-      <w:tr>
         <w:tc>
           <w:tcPr>
-            <w:tcW w:w="8995" w:type="dxa"/>
+            <w:tcW w:w="2338" w:type="dxa"/>
+            <w:vAlign w:val="center"/>
           </w:tcPr>
           <w:p>
             <w:pPr>
-              <w:pStyle w:val="ListParagraph"/>
-              <w:numPr>
-                <w:ilvl w:val="0"/>
-                <w:numId w:val="1"/>
-              </w:numPr>
+              <w:jc w:val="center"/>
+              <w:cnfStyle w:val="000000100000" w:firstRow="0" w:lastRow="0" w:firstColumn="0" w:lastColumn="0" w:oddVBand="0" w:evenVBand="0" w:oddHBand="1" w:evenHBand="0" w:firstRowFirstColumn="0" w:firstRowLastColumn="0" w:lastRowFirstColumn="0" w:lastRowLastColumn="0"/>
             </w:pPr>
             <w:r>
-              <w:t>Operații CRUD pe grupuri de studii</w:t>
+              <w:t>nu</w:t>
             </w:r>
           </w:p>
         </w:tc>
-      </w:tr>
-      <w:tr>
-        <w:trPr>
-          <w:cnfStyle w:val="000000100000" w:firstRow="0" w:lastRow="0" w:firstColumn="0" w:lastColumn="0" w:oddVBand="0" w:evenVBand="0" w:oddHBand="1" w:evenHBand="0" w:firstRowFirstColumn="0" w:firstRowLastColumn="0" w:lastRowFirstColumn="0" w:lastRowLastColumn="0"/>
-        </w:trPr>
         <w:tc>
           <w:tcPr>
-            <w:tcW w:w="8995" w:type="dxa"/>
+            <w:tcW w:w="2338" w:type="dxa"/>
+            <w:vAlign w:val="center"/>
           </w:tcPr>
           <w:p>
             <w:pPr>
-              <w:pStyle w:val="ListParagraph"/>
-              <w:numPr>
-                <w:ilvl w:val="0"/>
-                <w:numId w:val="1"/>
-              </w:numPr>
+              <w:jc w:val="center"/>
+              <w:cnfStyle w:val="000000100000" w:firstRow="0" w:lastRow="0" w:firstColumn="0" w:lastColumn="0" w:oddVBand="0" w:evenVBand="0" w:oddHBand="1" w:evenHBand="0" w:firstRowFirstColumn="0" w:firstRowLastColumn="0" w:lastRowFirstColumn="0" w:lastRowLastColumn="0"/>
             </w:pPr>
             <w:r>
-              <w:t>Înscriere în/părasire grup de studiu</w:t>
-            </w:r>
-          </w:p>
-        </w:tc>
-      </w:tr>
-      <w:tr>
-        <w:tc>
-          <w:tcPr>
-            <w:tcW w:w="8995" w:type="dxa"/>
-          </w:tcPr>
-          <w:p>
-            <w:pPr>
-              <w:pStyle w:val="ListParagraph"/>
-              <w:numPr>
-                <w:ilvl w:val="0"/>
-                <w:numId w:val="1"/>
-              </w:numPr>
-            </w:pPr>
-            <w:r>
-              <w:t>Adăugare activitate grup</w:t>
+              <w:t>da</w:t>
             </w:r>
           </w:p>
         </w:tc>
       </w:tr>
     </w:tbl>
+    <w:p/>
+    <w:p>
+      <w:pPr>
+        <w:pStyle w:val="Heading1"/>
+        <w:numPr>
+          <w:ilvl w:val="0"/>
+          <w:numId w:val="19"/>
+        </w:numPr>
+      </w:pPr>
+      <w:bookmarkStart w:id="5" w:name="_Toc91728239"/>
+      <w:r>
+        <w:t>Modelul  de date</w:t>
+      </w:r>
+      <w:bookmarkEnd w:id="5"/>
+    </w:p>
+    <w:p>
+      <w:pPr>
+        <w:pStyle w:val="Heading1"/>
+        <w:numPr>
+          <w:ilvl w:val="0"/>
+          <w:numId w:val="19"/>
+        </w:numPr>
+      </w:pPr>
+      <w:bookmarkStart w:id="6" w:name="_Toc91728240"/>
+      <w:r>
+        <w:t>Detalii de implementare</w:t>
+      </w:r>
+      <w:bookmarkEnd w:id="6"/>
+    </w:p>
+    <w:p>
+      <w:pPr>
+        <w:pStyle w:val="Heading1"/>
+        <w:numPr>
+          <w:ilvl w:val="0"/>
+          <w:numId w:val="19"/>
+        </w:numPr>
+      </w:pPr>
+      <w:bookmarkStart w:id="7" w:name="_Toc91728241"/>
+      <w:r>
+        <w:t>Posibilități de dezvoltare ulterioare</w:t>
+      </w:r>
+      <w:bookmarkEnd w:id="7"/>
+    </w:p>
+    <w:p>
+      <w:pPr>
+        <w:pStyle w:val="Heading1"/>
+        <w:numPr>
+          <w:ilvl w:val="0"/>
+          <w:numId w:val="19"/>
+        </w:numPr>
+      </w:pPr>
+      <w:bookmarkStart w:id="8" w:name="_Toc91728242"/>
+      <w:r>
+        <w:t>Concluzii</w:t>
+      </w:r>
+      <w:bookmarkEnd w:id="8"/>
+    </w:p>
+    <w:p>
+      <w:pPr>
+        <w:pStyle w:val="Heading1"/>
+        <w:numPr>
+          <w:ilvl w:val="0"/>
+          <w:numId w:val="19"/>
+        </w:numPr>
+      </w:pPr>
+      <w:bookmarkStart w:id="9" w:name="_Toc91728243"/>
+      <w:r>
+        <w:t>Bibliografie</w:t>
+      </w:r>
+      <w:bookmarkEnd w:id="9"/>
+    </w:p>
+    <w:p/>
     <w:p/>
     <w:p/>
     <w:p/>
     <w:p/>
     <w:p/>
     <w:sectPr>
-      <w:headerReference w:type="first" r:id="rId7"/>
+      <w:headerReference w:type="first" r:id="rId8"/>
       <w:pgSz w:w="12240" w:h="15840"/>
       <w:pgMar w:top="1440" w:right="1440" w:bottom="1440" w:left="1440" w:header="720" w:footer="720" w:gutter="0"/>
       <w:cols w:space="720"/>
@@ -1405,6 +3134,92 @@
 <file path=word/numbering.xml><?xml version="1.0" encoding="utf-8"?>
 <w:numbering xmlns:wpc="http://schemas.microsoft.com/office/word/2010/wordprocessingCanvas" xmlns:cx="http://schemas.microsoft.com/office/drawing/2014/chartex" xmlns:cx1="http://schemas.microsoft.com/office/drawing/2015/9/8/chartex" xmlns:cx2="http://schemas.microsoft.com/office/drawing/2015/10/21/chartex" xmlns:cx3="http://schemas.microsoft.com/office/drawing/2016/5/9/chartex" xmlns:cx4="http://schemas.microsoft.com/office/drawing/2016/5/10/chartex" xmlns:cx5="http://schemas.microsoft.com/office/drawing/2016/5/11/chartex" xmlns:cx6="http://schemas.microsoft.com/office/drawing/2016/5/12/chartex" xmlns:cx7="http://schemas.microsoft.com/office/drawing/2016/5/13/chartex" xmlns:cx8="http://schemas.microsoft.com/office/drawing/2016/5/14/chartex" xmlns:mc="http://schemas.openxmlformats.org/markup-compatibility/2006" xmlns:aink="http://schemas.microsoft.com/office/drawing/2016/ink" xmlns:am3d="http://schemas.microsoft.com/office/drawing/2017/model3d" xmlns:o="urn:schemas-microsoft-com:office:office" xmlns:r="http://schemas.openxmlformats.org/officeDocument/2006/relationships" xmlns:m="http://schemas.openxmlformats.org/officeDocument/2006/math" xmlns:v="urn:schemas-microsoft-com:vml" xmlns:wp14="http://schemas.microsoft.com/office/word/2010/wordprocessingDrawing" xmlns:wp="http://schemas.openxmlformats.org/drawingml/2006/wordprocessingDrawing" xmlns:w10="urn:schemas-microsoft-com:office:word" xmlns:w="http://schemas.openxmlformats.org/wordprocessingml/2006/main" xmlns:w14="http://schemas.microsoft.com/office/word/2010/wordml" xmlns:w15="http://schemas.microsoft.com/office/word/2012/wordml" xmlns:w16cex="http://schemas.microsoft.com/office/word/2018/wordml/cex" xmlns:w16cid="http://schemas.microsoft.com/office/word/2016/wordml/cid" xmlns:w16="http://schemas.microsoft.com/office/word/2018/wordml" xmlns:w16sdtdh="http://schemas.microsoft.com/office/word/2020/wordml/sdtdatahash" xmlns:w16se="http://schemas.microsoft.com/office/word/2015/wordml/symex" xmlns:wpg="http://schemas.microsoft.com/office/word/2010/wordprocessingGroup" xmlns:wpi="http://schemas.microsoft.com/office/word/2010/wordprocessingInk" xmlns:wne="http://schemas.microsoft.com/office/word/2006/wordml" xmlns:wps="http://schemas.microsoft.com/office/word/2010/wordprocessingShape" mc:Ignorable="w14 w15 w16se w16cid w16 w16cex w16sdtdh wp14">
   <w:abstractNum w:abstractNumId="0" w15:restartNumberingAfterBreak="0">
+    <w:nsid w:val="024E0692"/>
+    <w:multiLevelType w:val="hybridMultilevel"/>
+    <w:tmpl w:val="A7B077B0"/>
+    <w:lvl w:ilvl="0" w:tplc="FFFFFFFF">
+      <w:start w:val="1"/>
+      <w:numFmt w:val="decimal"/>
+      <w:lvlText w:val="%1."/>
+      <w:lvlJc w:val="left"/>
+      <w:pPr>
+        <w:ind w:left="720" w:hanging="360"/>
+      </w:pPr>
+    </w:lvl>
+    <w:lvl w:ilvl="1" w:tplc="FFFFFFFF" w:tentative="1">
+      <w:start w:val="1"/>
+      <w:numFmt w:val="lowerLetter"/>
+      <w:lvlText w:val="%2."/>
+      <w:lvlJc w:val="left"/>
+      <w:pPr>
+        <w:ind w:left="1440" w:hanging="360"/>
+      </w:pPr>
+    </w:lvl>
+    <w:lvl w:ilvl="2" w:tplc="FFFFFFFF" w:tentative="1">
+      <w:start w:val="1"/>
+      <w:numFmt w:val="lowerRoman"/>
+      <w:lvlText w:val="%3."/>
+      <w:lvlJc w:val="right"/>
+      <w:pPr>
+        <w:ind w:left="2160" w:hanging="180"/>
+      </w:pPr>
+    </w:lvl>
+    <w:lvl w:ilvl="3" w:tplc="FFFFFFFF" w:tentative="1">
+      <w:start w:val="1"/>
+      <w:numFmt w:val="decimal"/>
+      <w:lvlText w:val="%4."/>
+      <w:lvlJc w:val="left"/>
+      <w:pPr>
+        <w:ind w:left="2880" w:hanging="360"/>
+      </w:pPr>
+    </w:lvl>
+    <w:lvl w:ilvl="4" w:tplc="FFFFFFFF" w:tentative="1">
+      <w:start w:val="1"/>
+      <w:numFmt w:val="lowerLetter"/>
+      <w:lvlText w:val="%5."/>
+      <w:lvlJc w:val="left"/>
+      <w:pPr>
+        <w:ind w:left="3600" w:hanging="360"/>
+      </w:pPr>
+    </w:lvl>
+    <w:lvl w:ilvl="5" w:tplc="FFFFFFFF" w:tentative="1">
+      <w:start w:val="1"/>
+      <w:numFmt w:val="lowerRoman"/>
+      <w:lvlText w:val="%6."/>
+      <w:lvlJc w:val="right"/>
+      <w:pPr>
+        <w:ind w:left="4320" w:hanging="180"/>
+      </w:pPr>
+    </w:lvl>
+    <w:lvl w:ilvl="6" w:tplc="FFFFFFFF" w:tentative="1">
+      <w:start w:val="1"/>
+      <w:numFmt w:val="decimal"/>
+      <w:lvlText w:val="%7."/>
+      <w:lvlJc w:val="left"/>
+      <w:pPr>
+        <w:ind w:left="5040" w:hanging="360"/>
+      </w:pPr>
+    </w:lvl>
+    <w:lvl w:ilvl="7" w:tplc="FFFFFFFF" w:tentative="1">
+      <w:start w:val="1"/>
+      <w:numFmt w:val="lowerLetter"/>
+      <w:lvlText w:val="%8."/>
+      <w:lvlJc w:val="left"/>
+      <w:pPr>
+        <w:ind w:left="5760" w:hanging="360"/>
+      </w:pPr>
+    </w:lvl>
+    <w:lvl w:ilvl="8" w:tplc="FFFFFFFF" w:tentative="1">
+      <w:start w:val="1"/>
+      <w:numFmt w:val="lowerRoman"/>
+      <w:lvlText w:val="%9."/>
+      <w:lvlJc w:val="right"/>
+      <w:pPr>
+        <w:ind w:left="6480" w:hanging="180"/>
+      </w:pPr>
+    </w:lvl>
+  </w:abstractNum>
+  <w:abstractNum w:abstractNumId="1" w15:restartNumberingAfterBreak="0">
     <w:nsid w:val="0B7D6FE1"/>
     <w:multiLevelType w:val="hybridMultilevel"/>
     <w:tmpl w:val="DB366114"/>
@@ -1490,7 +3305,7 @@
       </w:pPr>
     </w:lvl>
   </w:abstractNum>
-  <w:abstractNum w:abstractNumId="1" w15:restartNumberingAfterBreak="0">
+  <w:abstractNum w:abstractNumId="2" w15:restartNumberingAfterBreak="0">
     <w:nsid w:val="0CB93CD7"/>
     <w:multiLevelType w:val="hybridMultilevel"/>
     <w:tmpl w:val="92DA4D80"/>
@@ -1576,7 +3391,7 @@
       </w:pPr>
     </w:lvl>
   </w:abstractNum>
-  <w:abstractNum w:abstractNumId="2" w15:restartNumberingAfterBreak="0">
+  <w:abstractNum w:abstractNumId="3" w15:restartNumberingAfterBreak="0">
     <w:nsid w:val="0EC715BB"/>
     <w:multiLevelType w:val="hybridMultilevel"/>
     <w:tmpl w:val="95FE9CE0"/>
@@ -1662,7 +3477,7 @@
       </w:pPr>
     </w:lvl>
   </w:abstractNum>
-  <w:abstractNum w:abstractNumId="3" w15:restartNumberingAfterBreak="0">
+  <w:abstractNum w:abstractNumId="4" w15:restartNumberingAfterBreak="0">
     <w:nsid w:val="0F0A2A27"/>
     <w:multiLevelType w:val="hybridMultilevel"/>
     <w:tmpl w:val="B316D006"/>
@@ -1748,7 +3563,7 @@
       </w:pPr>
     </w:lvl>
   </w:abstractNum>
-  <w:abstractNum w:abstractNumId="4" w15:restartNumberingAfterBreak="0">
+  <w:abstractNum w:abstractNumId="5" w15:restartNumberingAfterBreak="0">
     <w:nsid w:val="1E8C0E1B"/>
     <w:multiLevelType w:val="hybridMultilevel"/>
     <w:tmpl w:val="6BDAE590"/>
@@ -1834,7 +3649,93 @@
       </w:pPr>
     </w:lvl>
   </w:abstractNum>
-  <w:abstractNum w:abstractNumId="5" w15:restartNumberingAfterBreak="0">
+  <w:abstractNum w:abstractNumId="6" w15:restartNumberingAfterBreak="0">
+    <w:nsid w:val="1EC40678"/>
+    <w:multiLevelType w:val="multilevel"/>
+    <w:tmpl w:val="0409001F"/>
+    <w:lvl w:ilvl="0">
+      <w:start w:val="1"/>
+      <w:numFmt w:val="decimal"/>
+      <w:lvlText w:val="%1."/>
+      <w:lvlJc w:val="left"/>
+      <w:pPr>
+        <w:ind w:left="360" w:hanging="360"/>
+      </w:pPr>
+    </w:lvl>
+    <w:lvl w:ilvl="1">
+      <w:start w:val="1"/>
+      <w:numFmt w:val="decimal"/>
+      <w:lvlText w:val="%1.%2."/>
+      <w:lvlJc w:val="left"/>
+      <w:pPr>
+        <w:ind w:left="792" w:hanging="432"/>
+      </w:pPr>
+    </w:lvl>
+    <w:lvl w:ilvl="2">
+      <w:start w:val="1"/>
+      <w:numFmt w:val="decimal"/>
+      <w:lvlText w:val="%1.%2.%3."/>
+      <w:lvlJc w:val="left"/>
+      <w:pPr>
+        <w:ind w:left="1224" w:hanging="504"/>
+      </w:pPr>
+    </w:lvl>
+    <w:lvl w:ilvl="3">
+      <w:start w:val="1"/>
+      <w:numFmt w:val="decimal"/>
+      <w:lvlText w:val="%1.%2.%3.%4."/>
+      <w:lvlJc w:val="left"/>
+      <w:pPr>
+        <w:ind w:left="1728" w:hanging="648"/>
+      </w:pPr>
+    </w:lvl>
+    <w:lvl w:ilvl="4">
+      <w:start w:val="1"/>
+      <w:numFmt w:val="decimal"/>
+      <w:lvlText w:val="%1.%2.%3.%4.%5."/>
+      <w:lvlJc w:val="left"/>
+      <w:pPr>
+        <w:ind w:left="2232" w:hanging="792"/>
+      </w:pPr>
+    </w:lvl>
+    <w:lvl w:ilvl="5">
+      <w:start w:val="1"/>
+      <w:numFmt w:val="decimal"/>
+      <w:lvlText w:val="%1.%2.%3.%4.%5.%6."/>
+      <w:lvlJc w:val="left"/>
+      <w:pPr>
+        <w:ind w:left="2736" w:hanging="936"/>
+      </w:pPr>
+    </w:lvl>
+    <w:lvl w:ilvl="6">
+      <w:start w:val="1"/>
+      <w:numFmt w:val="decimal"/>
+      <w:lvlText w:val="%1.%2.%3.%4.%5.%6.%7."/>
+      <w:lvlJc w:val="left"/>
+      <w:pPr>
+        <w:ind w:left="3240" w:hanging="1080"/>
+      </w:pPr>
+    </w:lvl>
+    <w:lvl w:ilvl="7">
+      <w:start w:val="1"/>
+      <w:numFmt w:val="decimal"/>
+      <w:lvlText w:val="%1.%2.%3.%4.%5.%6.%7.%8."/>
+      <w:lvlJc w:val="left"/>
+      <w:pPr>
+        <w:ind w:left="3744" w:hanging="1224"/>
+      </w:pPr>
+    </w:lvl>
+    <w:lvl w:ilvl="8">
+      <w:start w:val="1"/>
+      <w:numFmt w:val="decimal"/>
+      <w:lvlText w:val="%1.%2.%3.%4.%5.%6.%7.%8.%9."/>
+      <w:lvlJc w:val="left"/>
+      <w:pPr>
+        <w:ind w:left="4320" w:hanging="1440"/>
+      </w:pPr>
+    </w:lvl>
+  </w:abstractNum>
+  <w:abstractNum w:abstractNumId="7" w15:restartNumberingAfterBreak="0">
     <w:nsid w:val="24C01A75"/>
     <w:multiLevelType w:val="hybridMultilevel"/>
     <w:tmpl w:val="6598F894"/>
@@ -1920,7 +3821,7 @@
       </w:pPr>
     </w:lvl>
   </w:abstractNum>
-  <w:abstractNum w:abstractNumId="6" w15:restartNumberingAfterBreak="0">
+  <w:abstractNum w:abstractNumId="8" w15:restartNumberingAfterBreak="0">
     <w:nsid w:val="251F5CC1"/>
     <w:multiLevelType w:val="hybridMultilevel"/>
     <w:tmpl w:val="270C6FAA"/>
@@ -2006,7 +3907,7 @@
       </w:pPr>
     </w:lvl>
   </w:abstractNum>
-  <w:abstractNum w:abstractNumId="7" w15:restartNumberingAfterBreak="0">
+  <w:abstractNum w:abstractNumId="9" w15:restartNumberingAfterBreak="0">
     <w:nsid w:val="25A26383"/>
     <w:multiLevelType w:val="hybridMultilevel"/>
     <w:tmpl w:val="AAFAE482"/>
@@ -2092,7 +3993,7 @@
       </w:pPr>
     </w:lvl>
   </w:abstractNum>
-  <w:abstractNum w:abstractNumId="8" w15:restartNumberingAfterBreak="0">
+  <w:abstractNum w:abstractNumId="10" w15:restartNumberingAfterBreak="0">
     <w:nsid w:val="283236B4"/>
     <w:multiLevelType w:val="hybridMultilevel"/>
     <w:tmpl w:val="8B3C0370"/>
@@ -2178,7 +4079,97 @@
       </w:pPr>
     </w:lvl>
   </w:abstractNum>
-  <w:abstractNum w:abstractNumId="9" w15:restartNumberingAfterBreak="0">
+  <w:abstractNum w:abstractNumId="11" w15:restartNumberingAfterBreak="0">
+    <w:nsid w:val="36882C2E"/>
+    <w:multiLevelType w:val="hybridMultilevel"/>
+    <w:tmpl w:val="602AB88A"/>
+    <w:lvl w:ilvl="0" w:tplc="D332DAE6">
+      <w:start w:val="1"/>
+      <w:numFmt w:val="decimal"/>
+      <w:lvlText w:val="%1."/>
+      <w:lvlJc w:val="left"/>
+      <w:pPr>
+        <w:ind w:left="720" w:hanging="360"/>
+      </w:pPr>
+      <w:rPr>
+        <w:rFonts w:hint="default"/>
+        <w:b/>
+      </w:rPr>
+    </w:lvl>
+    <w:lvl w:ilvl="1" w:tplc="04090019" w:tentative="1">
+      <w:start w:val="1"/>
+      <w:numFmt w:val="lowerLetter"/>
+      <w:lvlText w:val="%2."/>
+      <w:lvlJc w:val="left"/>
+      <w:pPr>
+        <w:ind w:left="1440" w:hanging="360"/>
+      </w:pPr>
+    </w:lvl>
+    <w:lvl w:ilvl="2" w:tplc="0409001B" w:tentative="1">
+      <w:start w:val="1"/>
+      <w:numFmt w:val="lowerRoman"/>
+      <w:lvlText w:val="%3."/>
+      <w:lvlJc w:val="right"/>
+      <w:pPr>
+        <w:ind w:left="2160" w:hanging="180"/>
+      </w:pPr>
+    </w:lvl>
+    <w:lvl w:ilvl="3" w:tplc="0409000F" w:tentative="1">
+      <w:start w:val="1"/>
+      <w:numFmt w:val="decimal"/>
+      <w:lvlText w:val="%4."/>
+      <w:lvlJc w:val="left"/>
+      <w:pPr>
+        <w:ind w:left="2880" w:hanging="360"/>
+      </w:pPr>
+    </w:lvl>
+    <w:lvl w:ilvl="4" w:tplc="04090019" w:tentative="1">
+      <w:start w:val="1"/>
+      <w:numFmt w:val="lowerLetter"/>
+      <w:lvlText w:val="%5."/>
+      <w:lvlJc w:val="left"/>
+      <w:pPr>
+        <w:ind w:left="3600" w:hanging="360"/>
+      </w:pPr>
+    </w:lvl>
+    <w:lvl w:ilvl="5" w:tplc="0409001B" w:tentative="1">
+      <w:start w:val="1"/>
+      <w:numFmt w:val="lowerRoman"/>
+      <w:lvlText w:val="%6."/>
+      <w:lvlJc w:val="right"/>
+      <w:pPr>
+        <w:ind w:left="4320" w:hanging="180"/>
+      </w:pPr>
+    </w:lvl>
+    <w:lvl w:ilvl="6" w:tplc="0409000F" w:tentative="1">
+      <w:start w:val="1"/>
+      <w:numFmt w:val="decimal"/>
+      <w:lvlText w:val="%7."/>
+      <w:lvlJc w:val="left"/>
+      <w:pPr>
+        <w:ind w:left="5040" w:hanging="360"/>
+      </w:pPr>
+    </w:lvl>
+    <w:lvl w:ilvl="7" w:tplc="04090019" w:tentative="1">
+      <w:start w:val="1"/>
+      <w:numFmt w:val="lowerLetter"/>
+      <w:lvlText w:val="%8."/>
+      <w:lvlJc w:val="left"/>
+      <w:pPr>
+        <w:ind w:left="5760" w:hanging="360"/>
+      </w:pPr>
+    </w:lvl>
+    <w:lvl w:ilvl="8" w:tplc="0409001B" w:tentative="1">
+      <w:start w:val="1"/>
+      <w:numFmt w:val="lowerRoman"/>
+      <w:lvlText w:val="%9."/>
+      <w:lvlJc w:val="right"/>
+      <w:pPr>
+        <w:ind w:left="6480" w:hanging="180"/>
+      </w:pPr>
+    </w:lvl>
+  </w:abstractNum>
+  <w:abstractNum w:abstractNumId="12" w15:restartNumberingAfterBreak="0">
     <w:nsid w:val="36FE7289"/>
     <w:multiLevelType w:val="hybridMultilevel"/>
     <w:tmpl w:val="8214D3AE"/>
@@ -2264,7 +4255,188 @@
       </w:pPr>
     </w:lvl>
   </w:abstractNum>
-  <w:abstractNum w:abstractNumId="10" w15:restartNumberingAfterBreak="0">
+  <w:abstractNum w:abstractNumId="13" w15:restartNumberingAfterBreak="0">
+    <w:nsid w:val="3A5055A8"/>
+    <w:multiLevelType w:val="multilevel"/>
+    <w:tmpl w:val="0409001F"/>
+    <w:lvl w:ilvl="0">
+      <w:start w:val="1"/>
+      <w:numFmt w:val="decimal"/>
+      <w:lvlText w:val="%1."/>
+      <w:lvlJc w:val="left"/>
+      <w:pPr>
+        <w:ind w:left="360" w:hanging="360"/>
+      </w:pPr>
+    </w:lvl>
+    <w:lvl w:ilvl="1">
+      <w:start w:val="1"/>
+      <w:numFmt w:val="decimal"/>
+      <w:lvlText w:val="%1.%2."/>
+      <w:lvlJc w:val="left"/>
+      <w:pPr>
+        <w:ind w:left="792" w:hanging="432"/>
+      </w:pPr>
+    </w:lvl>
+    <w:lvl w:ilvl="2">
+      <w:start w:val="1"/>
+      <w:numFmt w:val="decimal"/>
+      <w:lvlText w:val="%1.%2.%3."/>
+      <w:lvlJc w:val="left"/>
+      <w:pPr>
+        <w:ind w:left="1224" w:hanging="504"/>
+      </w:pPr>
+    </w:lvl>
+    <w:lvl w:ilvl="3">
+      <w:start w:val="1"/>
+      <w:numFmt w:val="decimal"/>
+      <w:lvlText w:val="%1.%2.%3.%4."/>
+      <w:lvlJc w:val="left"/>
+      <w:pPr>
+        <w:ind w:left="1728" w:hanging="648"/>
+      </w:pPr>
+    </w:lvl>
+    <w:lvl w:ilvl="4">
+      <w:start w:val="1"/>
+      <w:numFmt w:val="decimal"/>
+      <w:lvlText w:val="%1.%2.%3.%4.%5."/>
+      <w:lvlJc w:val="left"/>
+      <w:pPr>
+        <w:ind w:left="2232" w:hanging="792"/>
+      </w:pPr>
+    </w:lvl>
+    <w:lvl w:ilvl="5">
+      <w:start w:val="1"/>
+      <w:numFmt w:val="decimal"/>
+      <w:lvlText w:val="%1.%2.%3.%4.%5.%6."/>
+      <w:lvlJc w:val="left"/>
+      <w:pPr>
+        <w:ind w:left="2736" w:hanging="936"/>
+      </w:pPr>
+    </w:lvl>
+    <w:lvl w:ilvl="6">
+      <w:start w:val="1"/>
+      <w:numFmt w:val="decimal"/>
+      <w:lvlText w:val="%1.%2.%3.%4.%5.%6.%7."/>
+      <w:lvlJc w:val="left"/>
+      <w:pPr>
+        <w:ind w:left="3240" w:hanging="1080"/>
+      </w:pPr>
+    </w:lvl>
+    <w:lvl w:ilvl="7">
+      <w:start w:val="1"/>
+      <w:numFmt w:val="decimal"/>
+      <w:lvlText w:val="%1.%2.%3.%4.%5.%6.%7.%8."/>
+      <w:lvlJc w:val="left"/>
+      <w:pPr>
+        <w:ind w:left="3744" w:hanging="1224"/>
+      </w:pPr>
+    </w:lvl>
+    <w:lvl w:ilvl="8">
+      <w:start w:val="1"/>
+      <w:numFmt w:val="decimal"/>
+      <w:lvlText w:val="%1.%2.%3.%4.%5.%6.%7.%8.%9."/>
+      <w:lvlJc w:val="left"/>
+      <w:pPr>
+        <w:ind w:left="4320" w:hanging="1440"/>
+      </w:pPr>
+    </w:lvl>
+  </w:abstractNum>
+  <w:abstractNum w:abstractNumId="14" w15:restartNumberingAfterBreak="0">
+    <w:nsid w:val="3F530996"/>
+    <w:multiLevelType w:val="multilevel"/>
+    <w:tmpl w:val="04090025"/>
+    <w:lvl w:ilvl="0">
+      <w:start w:val="1"/>
+      <w:numFmt w:val="decimal"/>
+      <w:pStyle w:val="Heading1"/>
+      <w:lvlText w:val="%1"/>
+      <w:lvlJc w:val="left"/>
+      <w:pPr>
+        <w:ind w:left="432" w:hanging="432"/>
+      </w:pPr>
+    </w:lvl>
+    <w:lvl w:ilvl="1">
+      <w:start w:val="1"/>
+      <w:numFmt w:val="decimal"/>
+      <w:pStyle w:val="Heading2"/>
+      <w:lvlText w:val="%1.%2"/>
+      <w:lvlJc w:val="left"/>
+      <w:pPr>
+        <w:ind w:left="576" w:hanging="576"/>
+      </w:pPr>
+    </w:lvl>
+    <w:lvl w:ilvl="2">
+      <w:start w:val="1"/>
+      <w:numFmt w:val="decimal"/>
+      <w:pStyle w:val="Heading3"/>
+      <w:lvlText w:val="%1.%2.%3"/>
+      <w:lvlJc w:val="left"/>
+      <w:pPr>
+        <w:ind w:left="720" w:hanging="720"/>
+      </w:pPr>
+    </w:lvl>
+    <w:lvl w:ilvl="3">
+      <w:start w:val="1"/>
+      <w:numFmt w:val="decimal"/>
+      <w:pStyle w:val="Heading4"/>
+      <w:lvlText w:val="%1.%2.%3.%4"/>
+      <w:lvlJc w:val="left"/>
+      <w:pPr>
+        <w:ind w:left="864" w:hanging="864"/>
+      </w:pPr>
+    </w:lvl>
+    <w:lvl w:ilvl="4">
+      <w:start w:val="1"/>
+      <w:numFmt w:val="decimal"/>
+      <w:pStyle w:val="Heading5"/>
+      <w:lvlText w:val="%1.%2.%3.%4.%5"/>
+      <w:lvlJc w:val="left"/>
+      <w:pPr>
+        <w:ind w:left="1008" w:hanging="1008"/>
+      </w:pPr>
+    </w:lvl>
+    <w:lvl w:ilvl="5">
+      <w:start w:val="1"/>
+      <w:numFmt w:val="decimal"/>
+      <w:pStyle w:val="Heading6"/>
+      <w:lvlText w:val="%1.%2.%3.%4.%5.%6"/>
+      <w:lvlJc w:val="left"/>
+      <w:pPr>
+        <w:ind w:left="1152" w:hanging="1152"/>
+      </w:pPr>
+    </w:lvl>
+    <w:lvl w:ilvl="6">
+      <w:start w:val="1"/>
+      <w:numFmt w:val="decimal"/>
+      <w:pStyle w:val="Heading7"/>
+      <w:lvlText w:val="%1.%2.%3.%4.%5.%6.%7"/>
+      <w:lvlJc w:val="left"/>
+      <w:pPr>
+        <w:ind w:left="1296" w:hanging="1296"/>
+      </w:pPr>
+    </w:lvl>
+    <w:lvl w:ilvl="7">
+      <w:start w:val="1"/>
+      <w:numFmt w:val="decimal"/>
+      <w:pStyle w:val="Heading8"/>
+      <w:lvlText w:val="%1.%2.%3.%4.%5.%6.%7.%8"/>
+      <w:lvlJc w:val="left"/>
+      <w:pPr>
+        <w:ind w:left="1440" w:hanging="1440"/>
+      </w:pPr>
+    </w:lvl>
+    <w:lvl w:ilvl="8">
+      <w:start w:val="1"/>
+      <w:numFmt w:val="decimal"/>
+      <w:pStyle w:val="Heading9"/>
+      <w:lvlText w:val="%1.%2.%3.%4.%5.%6.%7.%8.%9"/>
+      <w:lvlJc w:val="left"/>
+      <w:pPr>
+        <w:ind w:left="1584" w:hanging="1584"/>
+      </w:pPr>
+    </w:lvl>
+  </w:abstractNum>
+  <w:abstractNum w:abstractNumId="15" w15:restartNumberingAfterBreak="0">
     <w:nsid w:val="402464D4"/>
     <w:multiLevelType w:val="hybridMultilevel"/>
     <w:tmpl w:val="6BDAE590"/>
@@ -2350,7 +4522,7 @@
       </w:pPr>
     </w:lvl>
   </w:abstractNum>
-  <w:abstractNum w:abstractNumId="11" w15:restartNumberingAfterBreak="0">
+  <w:abstractNum w:abstractNumId="16" w15:restartNumberingAfterBreak="0">
     <w:nsid w:val="44D144BB"/>
     <w:multiLevelType w:val="hybridMultilevel"/>
     <w:tmpl w:val="4900E5A8"/>
@@ -2436,7 +4608,7 @@
       </w:pPr>
     </w:lvl>
   </w:abstractNum>
-  <w:abstractNum w:abstractNumId="12" w15:restartNumberingAfterBreak="0">
+  <w:abstractNum w:abstractNumId="17" w15:restartNumberingAfterBreak="0">
     <w:nsid w:val="4AE56DAF"/>
     <w:multiLevelType w:val="hybridMultilevel"/>
     <w:tmpl w:val="4AEE1DCC"/>
@@ -2522,7 +4694,7 @@
       </w:pPr>
     </w:lvl>
   </w:abstractNum>
-  <w:abstractNum w:abstractNumId="13" w15:restartNumberingAfterBreak="0">
+  <w:abstractNum w:abstractNumId="18" w15:restartNumberingAfterBreak="0">
     <w:nsid w:val="5B115297"/>
     <w:multiLevelType w:val="hybridMultilevel"/>
     <w:tmpl w:val="6598F894"/>
@@ -2608,7 +4780,7 @@
       </w:pPr>
     </w:lvl>
   </w:abstractNum>
-  <w:abstractNum w:abstractNumId="14" w15:restartNumberingAfterBreak="0">
+  <w:abstractNum w:abstractNumId="19" w15:restartNumberingAfterBreak="0">
     <w:nsid w:val="5E2038B0"/>
     <w:multiLevelType w:val="hybridMultilevel"/>
     <w:tmpl w:val="A7B077B0"/>
@@ -2694,7 +4866,7 @@
       </w:pPr>
     </w:lvl>
   </w:abstractNum>
-  <w:abstractNum w:abstractNumId="15" w15:restartNumberingAfterBreak="0">
+  <w:abstractNum w:abstractNumId="20" w15:restartNumberingAfterBreak="0">
     <w:nsid w:val="7D3951CC"/>
     <w:multiLevelType w:val="hybridMultilevel"/>
     <w:tmpl w:val="A2CAA998"/>
@@ -2781,52 +4953,67 @@
     </w:lvl>
   </w:abstractNum>
   <w:num w:numId="1">
+    <w:abstractNumId w:val="19"/>
+  </w:num>
+  <w:num w:numId="2">
+    <w:abstractNumId w:val="18"/>
+  </w:num>
+  <w:num w:numId="3">
+    <w:abstractNumId w:val="7"/>
+  </w:num>
+  <w:num w:numId="4">
+    <w:abstractNumId w:val="2"/>
+  </w:num>
+  <w:num w:numId="5">
+    <w:abstractNumId w:val="20"/>
+  </w:num>
+  <w:num w:numId="6">
+    <w:abstractNumId w:val="15"/>
+  </w:num>
+  <w:num w:numId="7">
+    <w:abstractNumId w:val="9"/>
+  </w:num>
+  <w:num w:numId="8">
+    <w:abstractNumId w:val="5"/>
+  </w:num>
+  <w:num w:numId="9">
+    <w:abstractNumId w:val="8"/>
+  </w:num>
+  <w:num w:numId="10">
+    <w:abstractNumId w:val="1"/>
+  </w:num>
+  <w:num w:numId="11">
+    <w:abstractNumId w:val="17"/>
+  </w:num>
+  <w:num w:numId="12">
+    <w:abstractNumId w:val="12"/>
+  </w:num>
+  <w:num w:numId="13">
+    <w:abstractNumId w:val="10"/>
+  </w:num>
+  <w:num w:numId="14">
+    <w:abstractNumId w:val="4"/>
+  </w:num>
+  <w:num w:numId="15">
+    <w:abstractNumId w:val="3"/>
+  </w:num>
+  <w:num w:numId="16">
+    <w:abstractNumId w:val="16"/>
+  </w:num>
+  <w:num w:numId="17">
+    <w:abstractNumId w:val="11"/>
+  </w:num>
+  <w:num w:numId="18">
+    <w:abstractNumId w:val="13"/>
+  </w:num>
+  <w:num w:numId="19">
+    <w:abstractNumId w:val="6"/>
+  </w:num>
+  <w:num w:numId="20">
     <w:abstractNumId w:val="14"/>
   </w:num>
-  <w:num w:numId="2">
-    <w:abstractNumId w:val="13"/>
-  </w:num>
-  <w:num w:numId="3">
-    <w:abstractNumId w:val="5"/>
-  </w:num>
-  <w:num w:numId="4">
-    <w:abstractNumId w:val="1"/>
-  </w:num>
-  <w:num w:numId="5">
-    <w:abstractNumId w:val="15"/>
-  </w:num>
-  <w:num w:numId="6">
-    <w:abstractNumId w:val="10"/>
-  </w:num>
-  <w:num w:numId="7">
-    <w:abstractNumId w:val="7"/>
-  </w:num>
-  <w:num w:numId="8">
-    <w:abstractNumId w:val="4"/>
-  </w:num>
-  <w:num w:numId="9">
-    <w:abstractNumId w:val="6"/>
-  </w:num>
-  <w:num w:numId="10">
+  <w:num w:numId="21">
     <w:abstractNumId w:val="0"/>
-  </w:num>
-  <w:num w:numId="11">
-    <w:abstractNumId w:val="12"/>
-  </w:num>
-  <w:num w:numId="12">
-    <w:abstractNumId w:val="9"/>
-  </w:num>
-  <w:num w:numId="13">
-    <w:abstractNumId w:val="8"/>
-  </w:num>
-  <w:num w:numId="14">
-    <w:abstractNumId w:val="3"/>
-  </w:num>
-  <w:num w:numId="15">
-    <w:abstractNumId w:val="2"/>
-  </w:num>
-  <w:num w:numId="16">
-    <w:abstractNumId w:val="11"/>
   </w:num>
 </w:numbering>
 </file>
@@ -3236,10 +5423,245 @@
       <w:lang w:val="ro-RO"/>
     </w:rPr>
   </w:style>
+  <w:style w:type="paragraph" w:styleId="Heading1">
+    <w:name w:val="heading 1"/>
+    <w:basedOn w:val="Normal"/>
+    <w:next w:val="Normal"/>
+    <w:link w:val="Heading1Char"/>
+    <w:uiPriority w:val="9"/>
+    <w:qFormat/>
+    <w:rsid w:val="00077F88"/>
+    <w:pPr>
+      <w:keepNext/>
+      <w:keepLines/>
+      <w:numPr>
+        <w:numId w:val="20"/>
+      </w:numPr>
+      <w:spacing w:before="240" w:after="0"/>
+      <w:outlineLvl w:val="0"/>
+    </w:pPr>
+    <w:rPr>
+      <w:rFonts w:eastAsiaTheme="majorEastAsia" w:cstheme="majorBidi"/>
+      <w:color w:val="2F5496" w:themeColor="accent1" w:themeShade="BF"/>
+      <w:sz w:val="32"/>
+      <w:szCs w:val="32"/>
+    </w:rPr>
+  </w:style>
+  <w:style w:type="paragraph" w:styleId="Heading2">
+    <w:name w:val="heading 2"/>
+    <w:basedOn w:val="Normal"/>
+    <w:next w:val="Normal"/>
+    <w:link w:val="Heading2Char"/>
+    <w:uiPriority w:val="9"/>
+    <w:unhideWhenUsed/>
+    <w:qFormat/>
+    <w:rsid w:val="00077F88"/>
+    <w:pPr>
+      <w:keepNext/>
+      <w:keepLines/>
+      <w:numPr>
+        <w:ilvl w:val="1"/>
+        <w:numId w:val="20"/>
+      </w:numPr>
+      <w:spacing w:before="40" w:after="0"/>
+      <w:outlineLvl w:val="1"/>
+    </w:pPr>
+    <w:rPr>
+      <w:rFonts w:eastAsiaTheme="majorEastAsia" w:cstheme="majorBidi"/>
+      <w:color w:val="2F5496" w:themeColor="accent1" w:themeShade="BF"/>
+      <w:sz w:val="26"/>
+      <w:szCs w:val="26"/>
+    </w:rPr>
+  </w:style>
+  <w:style w:type="paragraph" w:styleId="Heading3">
+    <w:name w:val="heading 3"/>
+    <w:basedOn w:val="Normal"/>
+    <w:next w:val="Normal"/>
+    <w:link w:val="Heading3Char"/>
+    <w:uiPriority w:val="9"/>
+    <w:semiHidden/>
+    <w:unhideWhenUsed/>
+    <w:qFormat/>
+    <w:rsid w:val="00077F88"/>
+    <w:pPr>
+      <w:keepNext/>
+      <w:keepLines/>
+      <w:numPr>
+        <w:ilvl w:val="2"/>
+        <w:numId w:val="20"/>
+      </w:numPr>
+      <w:spacing w:before="40" w:after="0"/>
+      <w:outlineLvl w:val="2"/>
+    </w:pPr>
+    <w:rPr>
+      <w:rFonts w:asciiTheme="majorHAnsi" w:eastAsiaTheme="majorEastAsia" w:hAnsiTheme="majorHAnsi" w:cstheme="majorBidi"/>
+      <w:color w:val="1F3763" w:themeColor="accent1" w:themeShade="7F"/>
+      <w:szCs w:val="24"/>
+    </w:rPr>
+  </w:style>
+  <w:style w:type="paragraph" w:styleId="Heading4">
+    <w:name w:val="heading 4"/>
+    <w:basedOn w:val="Normal"/>
+    <w:next w:val="Normal"/>
+    <w:link w:val="Heading4Char"/>
+    <w:uiPriority w:val="9"/>
+    <w:semiHidden/>
+    <w:unhideWhenUsed/>
+    <w:qFormat/>
+    <w:rsid w:val="00077F88"/>
+    <w:pPr>
+      <w:keepNext/>
+      <w:keepLines/>
+      <w:numPr>
+        <w:ilvl w:val="3"/>
+        <w:numId w:val="20"/>
+      </w:numPr>
+      <w:spacing w:before="40" w:after="0"/>
+      <w:outlineLvl w:val="3"/>
+    </w:pPr>
+    <w:rPr>
+      <w:rFonts w:asciiTheme="majorHAnsi" w:eastAsiaTheme="majorEastAsia" w:hAnsiTheme="majorHAnsi" w:cstheme="majorBidi"/>
+      <w:i/>
+      <w:iCs/>
+      <w:color w:val="2F5496" w:themeColor="accent1" w:themeShade="BF"/>
+    </w:rPr>
+  </w:style>
+  <w:style w:type="paragraph" w:styleId="Heading5">
+    <w:name w:val="heading 5"/>
+    <w:basedOn w:val="Normal"/>
+    <w:next w:val="Normal"/>
+    <w:link w:val="Heading5Char"/>
+    <w:uiPriority w:val="9"/>
+    <w:semiHidden/>
+    <w:unhideWhenUsed/>
+    <w:qFormat/>
+    <w:rsid w:val="00077F88"/>
+    <w:pPr>
+      <w:keepNext/>
+      <w:keepLines/>
+      <w:numPr>
+        <w:ilvl w:val="4"/>
+        <w:numId w:val="20"/>
+      </w:numPr>
+      <w:spacing w:before="40" w:after="0"/>
+      <w:outlineLvl w:val="4"/>
+    </w:pPr>
+    <w:rPr>
+      <w:rFonts w:asciiTheme="majorHAnsi" w:eastAsiaTheme="majorEastAsia" w:hAnsiTheme="majorHAnsi" w:cstheme="majorBidi"/>
+      <w:color w:val="2F5496" w:themeColor="accent1" w:themeShade="BF"/>
+    </w:rPr>
+  </w:style>
+  <w:style w:type="paragraph" w:styleId="Heading6">
+    <w:name w:val="heading 6"/>
+    <w:basedOn w:val="Normal"/>
+    <w:next w:val="Normal"/>
+    <w:link w:val="Heading6Char"/>
+    <w:uiPriority w:val="9"/>
+    <w:semiHidden/>
+    <w:unhideWhenUsed/>
+    <w:qFormat/>
+    <w:rsid w:val="00077F88"/>
+    <w:pPr>
+      <w:keepNext/>
+      <w:keepLines/>
+      <w:numPr>
+        <w:ilvl w:val="5"/>
+        <w:numId w:val="20"/>
+      </w:numPr>
+      <w:spacing w:before="40" w:after="0"/>
+      <w:outlineLvl w:val="5"/>
+    </w:pPr>
+    <w:rPr>
+      <w:rFonts w:asciiTheme="majorHAnsi" w:eastAsiaTheme="majorEastAsia" w:hAnsiTheme="majorHAnsi" w:cstheme="majorBidi"/>
+      <w:color w:val="1F3763" w:themeColor="accent1" w:themeShade="7F"/>
+    </w:rPr>
+  </w:style>
+  <w:style w:type="paragraph" w:styleId="Heading7">
+    <w:name w:val="heading 7"/>
+    <w:basedOn w:val="Normal"/>
+    <w:next w:val="Normal"/>
+    <w:link w:val="Heading7Char"/>
+    <w:uiPriority w:val="9"/>
+    <w:semiHidden/>
+    <w:unhideWhenUsed/>
+    <w:qFormat/>
+    <w:rsid w:val="00077F88"/>
+    <w:pPr>
+      <w:keepNext/>
+      <w:keepLines/>
+      <w:numPr>
+        <w:ilvl w:val="6"/>
+        <w:numId w:val="20"/>
+      </w:numPr>
+      <w:spacing w:before="40" w:after="0"/>
+      <w:outlineLvl w:val="6"/>
+    </w:pPr>
+    <w:rPr>
+      <w:rFonts w:asciiTheme="majorHAnsi" w:eastAsiaTheme="majorEastAsia" w:hAnsiTheme="majorHAnsi" w:cstheme="majorBidi"/>
+      <w:i/>
+      <w:iCs/>
+      <w:color w:val="1F3763" w:themeColor="accent1" w:themeShade="7F"/>
+    </w:rPr>
+  </w:style>
+  <w:style w:type="paragraph" w:styleId="Heading8">
+    <w:name w:val="heading 8"/>
+    <w:basedOn w:val="Normal"/>
+    <w:next w:val="Normal"/>
+    <w:link w:val="Heading8Char"/>
+    <w:uiPriority w:val="9"/>
+    <w:semiHidden/>
+    <w:unhideWhenUsed/>
+    <w:qFormat/>
+    <w:rsid w:val="00077F88"/>
+    <w:pPr>
+      <w:keepNext/>
+      <w:keepLines/>
+      <w:numPr>
+        <w:ilvl w:val="7"/>
+        <w:numId w:val="20"/>
+      </w:numPr>
+      <w:spacing w:before="40" w:after="0"/>
+      <w:outlineLvl w:val="7"/>
+    </w:pPr>
+    <w:rPr>
+      <w:rFonts w:asciiTheme="majorHAnsi" w:eastAsiaTheme="majorEastAsia" w:hAnsiTheme="majorHAnsi" w:cstheme="majorBidi"/>
+      <w:color w:val="272727" w:themeColor="text1" w:themeTint="D8"/>
+      <w:sz w:val="21"/>
+      <w:szCs w:val="21"/>
+    </w:rPr>
+  </w:style>
+  <w:style w:type="paragraph" w:styleId="Heading9">
+    <w:name w:val="heading 9"/>
+    <w:basedOn w:val="Normal"/>
+    <w:next w:val="Normal"/>
+    <w:link w:val="Heading9Char"/>
+    <w:uiPriority w:val="9"/>
+    <w:semiHidden/>
+    <w:unhideWhenUsed/>
+    <w:qFormat/>
+    <w:rsid w:val="00077F88"/>
+    <w:pPr>
+      <w:keepNext/>
+      <w:keepLines/>
+      <w:numPr>
+        <w:ilvl w:val="8"/>
+        <w:numId w:val="20"/>
+      </w:numPr>
+      <w:spacing w:before="40" w:after="0"/>
+      <w:outlineLvl w:val="8"/>
+    </w:pPr>
+    <w:rPr>
+      <w:rFonts w:asciiTheme="majorHAnsi" w:eastAsiaTheme="majorEastAsia" w:hAnsiTheme="majorHAnsi" w:cstheme="majorBidi"/>
+      <w:i/>
+      <w:iCs/>
+      <w:color w:val="272727" w:themeColor="text1" w:themeTint="D8"/>
+      <w:sz w:val="21"/>
+      <w:szCs w:val="21"/>
+    </w:rPr>
+  </w:style>
   <w:style w:type="character" w:default="1" w:styleId="DefaultParagraphFont">
     <w:name w:val="Default Paragraph Font"/>
     <w:uiPriority w:val="1"/>
-    <w:semiHidden/>
     <w:unhideWhenUsed/>
   </w:style>
   <w:style w:type="table" w:default="1" w:styleId="TableNormal">
@@ -4019,6 +6441,192 @@
       </w:tcPr>
     </w:tblStylePr>
   </w:style>
+  <w:style w:type="character" w:customStyle="1" w:styleId="Heading1Char">
+    <w:name w:val="Heading 1 Char"/>
+    <w:basedOn w:val="DefaultParagraphFont"/>
+    <w:link w:val="Heading1"/>
+    <w:uiPriority w:val="9"/>
+    <w:rsid w:val="00077F88"/>
+    <w:rPr>
+      <w:rFonts w:ascii="Times New Roman" w:eastAsiaTheme="majorEastAsia" w:hAnsi="Times New Roman" w:cstheme="majorBidi"/>
+      <w:color w:val="2F5496" w:themeColor="accent1" w:themeShade="BF"/>
+      <w:sz w:val="32"/>
+      <w:szCs w:val="32"/>
+      <w:lang w:val="ro-RO"/>
+    </w:rPr>
+  </w:style>
+  <w:style w:type="paragraph" w:styleId="TOCHeading">
+    <w:name w:val="TOC Heading"/>
+    <w:basedOn w:val="Heading1"/>
+    <w:next w:val="Normal"/>
+    <w:uiPriority w:val="39"/>
+    <w:unhideWhenUsed/>
+    <w:qFormat/>
+    <w:rsid w:val="007E0CB2"/>
+    <w:pPr>
+      <w:outlineLvl w:val="9"/>
+    </w:pPr>
+    <w:rPr>
+      <w:lang w:val="en-US"/>
+    </w:rPr>
+  </w:style>
+  <w:style w:type="character" w:customStyle="1" w:styleId="Heading2Char">
+    <w:name w:val="Heading 2 Char"/>
+    <w:basedOn w:val="DefaultParagraphFont"/>
+    <w:link w:val="Heading2"/>
+    <w:uiPriority w:val="9"/>
+    <w:rsid w:val="00077F88"/>
+    <w:rPr>
+      <w:rFonts w:ascii="Times New Roman" w:eastAsiaTheme="majorEastAsia" w:hAnsi="Times New Roman" w:cstheme="majorBidi"/>
+      <w:color w:val="2F5496" w:themeColor="accent1" w:themeShade="BF"/>
+      <w:sz w:val="26"/>
+      <w:szCs w:val="26"/>
+      <w:lang w:val="ro-RO"/>
+    </w:rPr>
+  </w:style>
+  <w:style w:type="character" w:customStyle="1" w:styleId="Heading3Char">
+    <w:name w:val="Heading 3 Char"/>
+    <w:basedOn w:val="DefaultParagraphFont"/>
+    <w:link w:val="Heading3"/>
+    <w:uiPriority w:val="9"/>
+    <w:semiHidden/>
+    <w:rsid w:val="00077F88"/>
+    <w:rPr>
+      <w:rFonts w:asciiTheme="majorHAnsi" w:eastAsiaTheme="majorEastAsia" w:hAnsiTheme="majorHAnsi" w:cstheme="majorBidi"/>
+      <w:color w:val="1F3763" w:themeColor="accent1" w:themeShade="7F"/>
+      <w:sz w:val="24"/>
+      <w:szCs w:val="24"/>
+      <w:lang w:val="ro-RO"/>
+    </w:rPr>
+  </w:style>
+  <w:style w:type="character" w:customStyle="1" w:styleId="Heading4Char">
+    <w:name w:val="Heading 4 Char"/>
+    <w:basedOn w:val="DefaultParagraphFont"/>
+    <w:link w:val="Heading4"/>
+    <w:uiPriority w:val="9"/>
+    <w:semiHidden/>
+    <w:rsid w:val="00077F88"/>
+    <w:rPr>
+      <w:rFonts w:asciiTheme="majorHAnsi" w:eastAsiaTheme="majorEastAsia" w:hAnsiTheme="majorHAnsi" w:cstheme="majorBidi"/>
+      <w:i/>
+      <w:iCs/>
+      <w:color w:val="2F5496" w:themeColor="accent1" w:themeShade="BF"/>
+      <w:sz w:val="24"/>
+      <w:lang w:val="ro-RO"/>
+    </w:rPr>
+  </w:style>
+  <w:style w:type="character" w:customStyle="1" w:styleId="Heading5Char">
+    <w:name w:val="Heading 5 Char"/>
+    <w:basedOn w:val="DefaultParagraphFont"/>
+    <w:link w:val="Heading5"/>
+    <w:uiPriority w:val="9"/>
+    <w:semiHidden/>
+    <w:rsid w:val="00077F88"/>
+    <w:rPr>
+      <w:rFonts w:asciiTheme="majorHAnsi" w:eastAsiaTheme="majorEastAsia" w:hAnsiTheme="majorHAnsi" w:cstheme="majorBidi"/>
+      <w:color w:val="2F5496" w:themeColor="accent1" w:themeShade="BF"/>
+      <w:sz w:val="24"/>
+      <w:lang w:val="ro-RO"/>
+    </w:rPr>
+  </w:style>
+  <w:style w:type="character" w:customStyle="1" w:styleId="Heading6Char">
+    <w:name w:val="Heading 6 Char"/>
+    <w:basedOn w:val="DefaultParagraphFont"/>
+    <w:link w:val="Heading6"/>
+    <w:uiPriority w:val="9"/>
+    <w:semiHidden/>
+    <w:rsid w:val="00077F88"/>
+    <w:rPr>
+      <w:rFonts w:asciiTheme="majorHAnsi" w:eastAsiaTheme="majorEastAsia" w:hAnsiTheme="majorHAnsi" w:cstheme="majorBidi"/>
+      <w:color w:val="1F3763" w:themeColor="accent1" w:themeShade="7F"/>
+      <w:sz w:val="24"/>
+      <w:lang w:val="ro-RO"/>
+    </w:rPr>
+  </w:style>
+  <w:style w:type="character" w:customStyle="1" w:styleId="Heading7Char">
+    <w:name w:val="Heading 7 Char"/>
+    <w:basedOn w:val="DefaultParagraphFont"/>
+    <w:link w:val="Heading7"/>
+    <w:uiPriority w:val="9"/>
+    <w:semiHidden/>
+    <w:rsid w:val="00077F88"/>
+    <w:rPr>
+      <w:rFonts w:asciiTheme="majorHAnsi" w:eastAsiaTheme="majorEastAsia" w:hAnsiTheme="majorHAnsi" w:cstheme="majorBidi"/>
+      <w:i/>
+      <w:iCs/>
+      <w:color w:val="1F3763" w:themeColor="accent1" w:themeShade="7F"/>
+      <w:sz w:val="24"/>
+      <w:lang w:val="ro-RO"/>
+    </w:rPr>
+  </w:style>
+  <w:style w:type="character" w:customStyle="1" w:styleId="Heading8Char">
+    <w:name w:val="Heading 8 Char"/>
+    <w:basedOn w:val="DefaultParagraphFont"/>
+    <w:link w:val="Heading8"/>
+    <w:uiPriority w:val="9"/>
+    <w:semiHidden/>
+    <w:rsid w:val="00077F88"/>
+    <w:rPr>
+      <w:rFonts w:asciiTheme="majorHAnsi" w:eastAsiaTheme="majorEastAsia" w:hAnsiTheme="majorHAnsi" w:cstheme="majorBidi"/>
+      <w:color w:val="272727" w:themeColor="text1" w:themeTint="D8"/>
+      <w:sz w:val="21"/>
+      <w:szCs w:val="21"/>
+      <w:lang w:val="ro-RO"/>
+    </w:rPr>
+  </w:style>
+  <w:style w:type="character" w:customStyle="1" w:styleId="Heading9Char">
+    <w:name w:val="Heading 9 Char"/>
+    <w:basedOn w:val="DefaultParagraphFont"/>
+    <w:link w:val="Heading9"/>
+    <w:uiPriority w:val="9"/>
+    <w:semiHidden/>
+    <w:rsid w:val="00077F88"/>
+    <w:rPr>
+      <w:rFonts w:asciiTheme="majorHAnsi" w:eastAsiaTheme="majorEastAsia" w:hAnsiTheme="majorHAnsi" w:cstheme="majorBidi"/>
+      <w:i/>
+      <w:iCs/>
+      <w:color w:val="272727" w:themeColor="text1" w:themeTint="D8"/>
+      <w:sz w:val="21"/>
+      <w:szCs w:val="21"/>
+      <w:lang w:val="ro-RO"/>
+    </w:rPr>
+  </w:style>
+  <w:style w:type="paragraph" w:styleId="TOC1">
+    <w:name w:val="toc 1"/>
+    <w:basedOn w:val="Normal"/>
+    <w:next w:val="Normal"/>
+    <w:autoRedefine/>
+    <w:uiPriority w:val="39"/>
+    <w:unhideWhenUsed/>
+    <w:rsid w:val="00077F88"/>
+    <w:pPr>
+      <w:spacing w:after="100"/>
+    </w:pPr>
+  </w:style>
+  <w:style w:type="paragraph" w:styleId="TOC2">
+    <w:name w:val="toc 2"/>
+    <w:basedOn w:val="Normal"/>
+    <w:next w:val="Normal"/>
+    <w:autoRedefine/>
+    <w:uiPriority w:val="39"/>
+    <w:unhideWhenUsed/>
+    <w:rsid w:val="00077F88"/>
+    <w:pPr>
+      <w:spacing w:after="100"/>
+      <w:ind w:left="240"/>
+    </w:pPr>
+  </w:style>
+  <w:style w:type="character" w:styleId="Hyperlink">
+    <w:name w:val="Hyperlink"/>
+    <w:basedOn w:val="DefaultParagraphFont"/>
+    <w:uiPriority w:val="99"/>
+    <w:unhideWhenUsed/>
+    <w:rsid w:val="00077F88"/>
+    <w:rPr>
+      <w:color w:val="0563C1" w:themeColor="hyperlink"/>
+      <w:u w:val="single"/>
+    </w:rPr>
+  </w:style>
 </w:styles>
 </file>
 
@@ -4315,4 +6923,16 @@
     </a:ext>
   </a:extLst>
 </a:theme>
+</file>
+
+<file path=customXml/item1.xml><?xml version="1.0" encoding="utf-8"?>
+<b:Sources xmlns:b="http://schemas.openxmlformats.org/officeDocument/2006/bibliography" xmlns="http://schemas.openxmlformats.org/officeDocument/2006/bibliography" SelectedStyle="\APASixthEditionOfficeOnline.xsl" StyleName="APA" Version="6"/>
+</file>
+
+<file path=customXml/itemProps1.xml><?xml version="1.0" encoding="utf-8"?>
+<ds:datastoreItem xmlns:ds="http://schemas.openxmlformats.org/officeDocument/2006/customXml" ds:itemID="{1C444EDD-37D3-40AB-AE4B-A015BECF4BB0}">
+  <ds:schemaRefs>
+    <ds:schemaRef ds:uri="http://schemas.openxmlformats.org/officeDocument/2006/bibliography"/>
+  </ds:schemaRefs>
+</ds:datastoreItem>
 </file>
</xml_diff>

<commit_message>
removed signupPanel, update documentatie
</commit_message>
<xml_diff>
--- a/Documentatie_PlatformaDeStudiu.docx
+++ b/Documentatie_PlatformaDeStudiu.docx
@@ -134,8 +134,20 @@
     </w:p>
     <w:p>
       <w:pPr>
+        <w:pStyle w:val="Subtitle"/>
         <w:jc w:val="center"/>
-      </w:pPr>
+        <w:rPr>
+          <w:sz w:val="32"/>
+          <w:szCs w:val="32"/>
+        </w:rPr>
+      </w:pPr>
+      <w:r>
+        <w:rPr>
+          <w:sz w:val="32"/>
+          <w:szCs w:val="32"/>
+        </w:rPr>
+        <w:t>Anul 2021-2022</w:t>
+      </w:r>
     </w:p>
     <w:p>
       <w:pPr>
@@ -610,22 +622,37 @@
         <w:spacing w:line="240" w:lineRule="auto"/>
       </w:pPr>
       <w:r>
+        <w:rPr>
+          <w:highlight w:val="yellow"/>
+        </w:rPr>
         <w:t>UTCN</w:t>
       </w:r>
     </w:p>
     <w:p>
       <w:pPr>
         <w:spacing w:line="240" w:lineRule="auto"/>
-      </w:pPr>
-      <w:r>
+        <w:rPr>
+          <w:highlight w:val="yellow"/>
+        </w:rPr>
+      </w:pPr>
+      <w:r>
+        <w:rPr>
+          <w:highlight w:val="yellow"/>
+        </w:rPr>
         <w:t>Facultatea de Automatica si Calculatoare</w:t>
       </w:r>
     </w:p>
     <w:p>
       <w:pPr>
         <w:spacing w:line="240" w:lineRule="auto"/>
-      </w:pPr>
-      <w:r>
+        <w:rPr>
+          <w:highlight w:val="yellow"/>
+        </w:rPr>
+      </w:pPr>
+      <w:r>
+        <w:rPr>
+          <w:highlight w:val="yellow"/>
+        </w:rPr>
         <w:t>Departamentul de Calculatoare</w:t>
       </w:r>
     </w:p>
@@ -634,6 +661,9 @@
         <w:spacing w:line="240" w:lineRule="auto"/>
       </w:pPr>
       <w:r>
+        <w:rPr>
+          <w:highlight w:val="yellow"/>
+        </w:rPr>
         <w:t>Disciplina Baze de Date Anul xxxx</w:t>
       </w:r>
     </w:p>
@@ -642,6 +672,9 @@
         <w:spacing w:line="240" w:lineRule="auto"/>
       </w:pPr>
       <w:r>
+        <w:rPr>
+          <w:highlight w:val="yellow"/>
+        </w:rPr>
         <w:t>Denumire proiect (alegeti un acronim interesant)</w:t>
       </w:r>
     </w:p>
@@ -658,6 +691,9 @@
         <w:spacing w:line="240" w:lineRule="auto"/>
       </w:pPr>
       <w:r>
+        <w:rPr>
+          <w:highlight w:val="yellow"/>
+        </w:rPr>
         <w:t>Echipa de proiect</w:t>
       </w:r>
     </w:p>
@@ -747,9 +783,6 @@
         </w:rPr>
       </w:pPr>
       <w:r>
-        <w:rPr>
-          <w:highlight w:val="yellow"/>
-        </w:rPr>
         <w:t>Organizare structurata( tabelar) a cerintelor utilizator</w:t>
       </w:r>
     </w:p>
@@ -901,6 +934,13 @@
     </w:p>
     <w:sdt>
       <w:sdtPr>
+        <w:rPr>
+          <w:rFonts w:eastAsiaTheme="minorHAnsi" w:cstheme="minorBidi"/>
+          <w:color w:val="auto"/>
+          <w:sz w:val="24"/>
+          <w:szCs w:val="22"/>
+          <w:lang w:val="ro-RO"/>
+        </w:rPr>
         <w:id w:val="228590155"/>
         <w:docPartObj>
           <w:docPartGallery w:val="Table of Contents"/>
@@ -909,26 +949,25 @@
       </w:sdtPr>
       <w:sdtEndPr>
         <w:rPr>
-          <w:rFonts w:eastAsiaTheme="minorHAnsi" w:cstheme="minorBidi"/>
           <w:b/>
           <w:bCs/>
           <w:noProof/>
-          <w:color w:val="auto"/>
-          <w:sz w:val="24"/>
-          <w:szCs w:val="22"/>
-          <w:lang w:val="ro-RO"/>
         </w:rPr>
       </w:sdtEndPr>
       <w:sdtContent>
         <w:p>
           <w:pPr>
             <w:pStyle w:val="TOCHeading"/>
+            <w:rPr>
+              <w:lang w:val="ro-RO"/>
+            </w:rPr>
           </w:pPr>
-          <w:proofErr w:type="spellStart"/>
           <w:r>
+            <w:rPr>
+              <w:lang w:val="ro-RO"/>
+            </w:rPr>
             <w:t>Cuprins</w:t>
           </w:r>
-          <w:proofErr w:type="spellEnd"/>
         </w:p>
         <w:p>
           <w:pPr>
@@ -941,7 +980,6 @@
               <w:rFonts w:asciiTheme="minorHAnsi" w:eastAsiaTheme="minorEastAsia" w:hAnsiTheme="minorHAnsi"/>
               <w:noProof/>
               <w:sz w:val="22"/>
-              <w:lang w:val="en-US"/>
             </w:rPr>
           </w:pPr>
           <w:r>
@@ -966,7 +1004,6 @@
                 <w:rFonts w:asciiTheme="minorHAnsi" w:eastAsiaTheme="minorEastAsia" w:hAnsiTheme="minorHAnsi"/>
                 <w:noProof/>
                 <w:sz w:val="22"/>
-                <w:lang w:val="en-US"/>
               </w:rPr>
               <w:tab/>
             </w:r>
@@ -1038,7 +1075,6 @@
               <w:rFonts w:asciiTheme="minorHAnsi" w:eastAsiaTheme="minorEastAsia" w:hAnsiTheme="minorHAnsi"/>
               <w:noProof/>
               <w:sz w:val="22"/>
-              <w:lang w:val="en-US"/>
             </w:rPr>
           </w:pPr>
           <w:hyperlink w:anchor="_Toc91728235" w:history="1">
@@ -1054,7 +1090,6 @@
                 <w:rFonts w:asciiTheme="minorHAnsi" w:eastAsiaTheme="minorEastAsia" w:hAnsiTheme="minorHAnsi"/>
                 <w:noProof/>
                 <w:sz w:val="22"/>
-                <w:lang w:val="en-US"/>
               </w:rPr>
               <w:tab/>
             </w:r>
@@ -1126,7 +1161,6 @@
               <w:rFonts w:asciiTheme="minorHAnsi" w:eastAsiaTheme="minorEastAsia" w:hAnsiTheme="minorHAnsi"/>
               <w:noProof/>
               <w:sz w:val="22"/>
-              <w:lang w:val="en-US"/>
             </w:rPr>
           </w:pPr>
           <w:hyperlink w:anchor="_Toc91728236" w:history="1">
@@ -1142,7 +1176,6 @@
                 <w:rFonts w:asciiTheme="minorHAnsi" w:eastAsiaTheme="minorEastAsia" w:hAnsiTheme="minorHAnsi"/>
                 <w:noProof/>
                 <w:sz w:val="22"/>
-                <w:lang w:val="en-US"/>
               </w:rPr>
               <w:tab/>
             </w:r>
@@ -1214,7 +1247,6 @@
               <w:rFonts w:asciiTheme="minorHAnsi" w:eastAsiaTheme="minorEastAsia" w:hAnsiTheme="minorHAnsi"/>
               <w:noProof/>
               <w:sz w:val="22"/>
-              <w:lang w:val="en-US"/>
             </w:rPr>
           </w:pPr>
           <w:hyperlink w:anchor="_Toc91728237" w:history="1">
@@ -1230,7 +1262,6 @@
                 <w:rFonts w:asciiTheme="minorHAnsi" w:eastAsiaTheme="minorEastAsia" w:hAnsiTheme="minorHAnsi"/>
                 <w:noProof/>
                 <w:sz w:val="22"/>
-                <w:lang w:val="en-US"/>
               </w:rPr>
               <w:tab/>
             </w:r>
@@ -1302,7 +1333,6 @@
               <w:rFonts w:asciiTheme="minorHAnsi" w:eastAsiaTheme="minorEastAsia" w:hAnsiTheme="minorHAnsi"/>
               <w:noProof/>
               <w:sz w:val="22"/>
-              <w:lang w:val="en-US"/>
             </w:rPr>
           </w:pPr>
           <w:hyperlink w:anchor="_Toc91728238" w:history="1">
@@ -1318,7 +1348,6 @@
                 <w:rFonts w:asciiTheme="minorHAnsi" w:eastAsiaTheme="minorEastAsia" w:hAnsiTheme="minorHAnsi"/>
                 <w:noProof/>
                 <w:sz w:val="22"/>
-                <w:lang w:val="en-US"/>
               </w:rPr>
               <w:tab/>
             </w:r>
@@ -1390,7 +1419,6 @@
               <w:rFonts w:asciiTheme="minorHAnsi" w:eastAsiaTheme="minorEastAsia" w:hAnsiTheme="minorHAnsi"/>
               <w:noProof/>
               <w:sz w:val="22"/>
-              <w:lang w:val="en-US"/>
             </w:rPr>
           </w:pPr>
           <w:hyperlink w:anchor="_Toc91728239" w:history="1">
@@ -1406,7 +1434,6 @@
                 <w:rFonts w:asciiTheme="minorHAnsi" w:eastAsiaTheme="minorEastAsia" w:hAnsiTheme="minorHAnsi"/>
                 <w:noProof/>
                 <w:sz w:val="22"/>
-                <w:lang w:val="en-US"/>
               </w:rPr>
               <w:tab/>
             </w:r>
@@ -1478,7 +1505,6 @@
               <w:rFonts w:asciiTheme="minorHAnsi" w:eastAsiaTheme="minorEastAsia" w:hAnsiTheme="minorHAnsi"/>
               <w:noProof/>
               <w:sz w:val="22"/>
-              <w:lang w:val="en-US"/>
             </w:rPr>
           </w:pPr>
           <w:hyperlink w:anchor="_Toc91728240" w:history="1">
@@ -1494,7 +1520,6 @@
                 <w:rFonts w:asciiTheme="minorHAnsi" w:eastAsiaTheme="minorEastAsia" w:hAnsiTheme="minorHAnsi"/>
                 <w:noProof/>
                 <w:sz w:val="22"/>
-                <w:lang w:val="en-US"/>
               </w:rPr>
               <w:tab/>
             </w:r>
@@ -1566,7 +1591,6 @@
               <w:rFonts w:asciiTheme="minorHAnsi" w:eastAsiaTheme="minorEastAsia" w:hAnsiTheme="minorHAnsi"/>
               <w:noProof/>
               <w:sz w:val="22"/>
-              <w:lang w:val="en-US"/>
             </w:rPr>
           </w:pPr>
           <w:hyperlink w:anchor="_Toc91728241" w:history="1">
@@ -1582,7 +1606,6 @@
                 <w:rFonts w:asciiTheme="minorHAnsi" w:eastAsiaTheme="minorEastAsia" w:hAnsiTheme="minorHAnsi"/>
                 <w:noProof/>
                 <w:sz w:val="22"/>
-                <w:lang w:val="en-US"/>
               </w:rPr>
               <w:tab/>
             </w:r>
@@ -1654,7 +1677,6 @@
               <w:rFonts w:asciiTheme="minorHAnsi" w:eastAsiaTheme="minorEastAsia" w:hAnsiTheme="minorHAnsi"/>
               <w:noProof/>
               <w:sz w:val="22"/>
-              <w:lang w:val="en-US"/>
             </w:rPr>
           </w:pPr>
           <w:hyperlink w:anchor="_Toc91728242" w:history="1">
@@ -1670,7 +1692,6 @@
                 <w:rFonts w:asciiTheme="minorHAnsi" w:eastAsiaTheme="minorEastAsia" w:hAnsiTheme="minorHAnsi"/>
                 <w:noProof/>
                 <w:sz w:val="22"/>
-                <w:lang w:val="en-US"/>
               </w:rPr>
               <w:tab/>
             </w:r>
@@ -1742,7 +1763,6 @@
               <w:rFonts w:asciiTheme="minorHAnsi" w:eastAsiaTheme="minorEastAsia" w:hAnsiTheme="minorHAnsi"/>
               <w:noProof/>
               <w:sz w:val="22"/>
-              <w:lang w:val="en-US"/>
             </w:rPr>
           </w:pPr>
           <w:hyperlink w:anchor="_Toc91728243" w:history="1">
@@ -1758,7 +1778,6 @@
                 <w:rFonts w:asciiTheme="minorHAnsi" w:eastAsiaTheme="minorEastAsia" w:hAnsiTheme="minorHAnsi"/>
                 <w:noProof/>
                 <w:sz w:val="22"/>
-                <w:lang w:val="en-US"/>
               </w:rPr>
               <w:tab/>
             </w:r>
@@ -1861,6 +1880,7 @@
       </w:r>
       <w:bookmarkEnd w:id="0"/>
     </w:p>
+    <w:p/>
     <w:p>
       <w:pPr>
         <w:jc w:val="both"/>
@@ -1869,25 +1889,14 @@
         <w:t xml:space="preserve">Proiectul în cauză reprezintă un sistem informatic destinat gestiunii unei platforme de studiu. </w:t>
       </w:r>
       <w:r>
-        <w:t>Aplica</w:t>
-      </w:r>
-      <w:r>
-        <w:t>ț</w:t>
-      </w:r>
-      <w:r>
-        <w:t>ia va folosi un sistem de gestiune pentru baze de date MySQL, iar interac</w:t>
-      </w:r>
-      <w:r>
-        <w:t>ț</w:t>
-      </w:r>
-      <w:r>
-        <w:t xml:space="preserve">iunea cu aceasta va fi realizata </w:t>
-      </w:r>
-      <w:r>
-        <w:t>prin interfață grafică.</w:t>
-      </w:r>
-    </w:p>
-    <w:p/>
+        <w:t>Aplicația va folosi un sistem de gestiune pentru baze de date MySQL, iar interacțiunea cu aceasta va fi realizata prin interfață grafică.</w:t>
+      </w:r>
+    </w:p>
+    <w:p>
+      <w:pPr>
+        <w:jc w:val="both"/>
+      </w:pPr>
+    </w:p>
     <w:p>
       <w:pPr>
         <w:pStyle w:val="Heading1"/>
@@ -1912,635 +1921,404 @@
       </w:r>
       <w:bookmarkEnd w:id="2"/>
     </w:p>
+    <w:p>
+      <w:r>
+        <w:t>Aplica</w:t>
+      </w:r>
+      <w:r>
+        <w:t>ț</w:t>
+      </w:r>
+      <w:r>
+        <w:t>ia va permite gestiunea cu usurin</w:t>
+      </w:r>
+      <w:r>
+        <w:t>ță</w:t>
+      </w:r>
+      <w:r>
+        <w:t xml:space="preserve"> a activita</w:t>
+      </w:r>
+      <w:r>
+        <w:t>ț</w:t>
+      </w:r>
+      <w:r>
+        <w:t>ilor didactice</w:t>
+      </w:r>
+      <w:r>
+        <w:t>. Vor exista mai mutle materii care au una sau mai multe tipuri de activități (curs, seminar, laborator).</w:t>
+      </w:r>
+    </w:p>
+    <w:p>
+      <w:pPr>
+        <w:ind w:left="359"/>
+        <w:rPr>
+          <w:b/>
+          <w:bCs/>
+        </w:rPr>
+      </w:pPr>
+      <w:r>
+        <w:rPr>
+          <w:b/>
+          <w:bCs/>
+        </w:rPr>
+        <w:t>Funcționalități</w:t>
+      </w:r>
+      <w:r>
+        <w:rPr>
+          <w:b/>
+          <w:bCs/>
+        </w:rPr>
+        <w:t xml:space="preserve"> generale</w:t>
+      </w:r>
+    </w:p>
+    <w:p>
+      <w:pPr>
+        <w:pStyle w:val="ListParagraph"/>
+        <w:numPr>
+          <w:ilvl w:val="0"/>
+          <w:numId w:val="22"/>
+        </w:numPr>
+        <w:jc w:val="both"/>
+      </w:pPr>
+      <w:r>
+        <w:t>Accesarea aplicație printr-un proce</w:t>
+      </w:r>
+      <w:r>
+        <w:t>s de autentificare de către mai multe tipuri de utilizatori</w:t>
+      </w:r>
+    </w:p>
+    <w:p>
+      <w:pPr>
+        <w:pStyle w:val="ListParagraph"/>
+        <w:numPr>
+          <w:ilvl w:val="0"/>
+          <w:numId w:val="22"/>
+        </w:numPr>
+        <w:jc w:val="both"/>
+      </w:pPr>
+      <w:r>
+        <w:t xml:space="preserve">Funționalitate pentru deautentificare, </w:t>
+      </w:r>
+      <w:r>
+        <w:t>astfel încât și un alt utilizator să îl poată folosi ulterior, fără a fi necesară repornirea sa</w:t>
+      </w:r>
+    </w:p>
+    <w:p>
+      <w:pPr>
+        <w:pStyle w:val="ListParagraph"/>
+        <w:numPr>
+          <w:ilvl w:val="0"/>
+          <w:numId w:val="22"/>
+        </w:numPr>
+        <w:jc w:val="both"/>
+      </w:pPr>
+      <w:r>
+        <w:t xml:space="preserve">Posibilitatea </w:t>
+      </w:r>
+      <w:r>
+        <w:t>utilizatorilor de a vizualiza datele personale</w:t>
+      </w:r>
+      <w:bookmarkStart w:id="3" w:name="_Toc91728237"/>
+    </w:p>
+    <w:p>
+      <w:pPr>
+        <w:ind w:left="359"/>
+        <w:rPr>
+          <w:b/>
+          <w:bCs/>
+        </w:rPr>
+      </w:pPr>
+      <w:r>
+        <w:rPr>
+          <w:b/>
+          <w:bCs/>
+        </w:rPr>
+        <w:t>Funcționalități</w:t>
+      </w:r>
+      <w:r>
+        <w:rPr>
+          <w:b/>
+          <w:bCs/>
+        </w:rPr>
+        <w:t xml:space="preserve"> </w:t>
+      </w:r>
+      <w:r>
+        <w:rPr>
+          <w:b/>
+          <w:bCs/>
+        </w:rPr>
+        <w:t>specifice unui administrator</w:t>
+      </w:r>
+    </w:p>
+    <w:p>
+      <w:pPr>
+        <w:pStyle w:val="ListParagraph"/>
+        <w:numPr>
+          <w:ilvl w:val="0"/>
+          <w:numId w:val="22"/>
+        </w:numPr>
+        <w:jc w:val="both"/>
+      </w:pPr>
+      <w:r>
+        <w:t>Adăugare, modificare și ștergere informații în baza de date legate de utilizatori</w:t>
+      </w:r>
+    </w:p>
+    <w:p>
+      <w:pPr>
+        <w:pStyle w:val="ListParagraph"/>
+        <w:numPr>
+          <w:ilvl w:val="0"/>
+          <w:numId w:val="22"/>
+        </w:numPr>
+        <w:jc w:val="both"/>
+      </w:pPr>
+      <w:r>
+        <w:t>Căutare utilizatori dupa nume</w:t>
+      </w:r>
+    </w:p>
+    <w:p>
+      <w:pPr>
+        <w:pStyle w:val="ListParagraph"/>
+        <w:numPr>
+          <w:ilvl w:val="0"/>
+          <w:numId w:val="22"/>
+        </w:numPr>
+        <w:jc w:val="both"/>
+      </w:pPr>
+      <w:r>
+        <w:t>Filtrare utilizatori dupa tip</w:t>
+      </w:r>
+    </w:p>
+    <w:p>
+      <w:pPr>
+        <w:pStyle w:val="ListParagraph"/>
+        <w:numPr>
+          <w:ilvl w:val="0"/>
+          <w:numId w:val="22"/>
+        </w:numPr>
+        <w:jc w:val="both"/>
+      </w:pPr>
+      <w:r>
+        <w:t>Căutare cursuri după nume</w:t>
+      </w:r>
+    </w:p>
+    <w:p>
+      <w:pPr>
+        <w:pStyle w:val="ListParagraph"/>
+        <w:numPr>
+          <w:ilvl w:val="0"/>
+          <w:numId w:val="22"/>
+        </w:numPr>
+        <w:jc w:val="both"/>
+      </w:pPr>
+      <w:r>
+        <w:t>Vizualizar</w:t>
+      </w:r>
+      <w:r>
+        <w:t>e</w:t>
+      </w:r>
+      <w:r>
+        <w:t xml:space="preserve"> studenti înscriși la un curs</w:t>
+      </w:r>
+    </w:p>
+    <w:p>
+      <w:pPr>
+        <w:pStyle w:val="ListParagraph"/>
+        <w:numPr>
+          <w:ilvl w:val="0"/>
+          <w:numId w:val="22"/>
+        </w:numPr>
+        <w:jc w:val="both"/>
+      </w:pPr>
+      <w:r>
+        <w:t>Asignare</w:t>
+      </w:r>
+      <w:r>
+        <w:t xml:space="preserve"> profesori la cursuri</w:t>
+      </w:r>
+    </w:p>
+    <w:p>
+      <w:pPr>
+        <w:ind w:left="359"/>
+        <w:rPr>
+          <w:b/>
+          <w:bCs/>
+        </w:rPr>
+      </w:pPr>
+      <w:r>
+        <w:rPr>
+          <w:b/>
+          <w:bCs/>
+        </w:rPr>
+        <w:t>Funcționalități</w:t>
+      </w:r>
+      <w:r>
+        <w:rPr>
+          <w:b/>
+          <w:bCs/>
+        </w:rPr>
+        <w:t xml:space="preserve"> </w:t>
+      </w:r>
+      <w:r>
+        <w:rPr>
+          <w:b/>
+          <w:bCs/>
+        </w:rPr>
+        <w:t xml:space="preserve">specifice unui </w:t>
+      </w:r>
+      <w:r>
+        <w:rPr>
+          <w:b/>
+          <w:bCs/>
+        </w:rPr>
+        <w:t>profesor</w:t>
+      </w:r>
+    </w:p>
+    <w:p>
+      <w:pPr>
+        <w:pStyle w:val="ListParagraph"/>
+        <w:numPr>
+          <w:ilvl w:val="0"/>
+          <w:numId w:val="22"/>
+        </w:numPr>
+        <w:jc w:val="both"/>
+      </w:pPr>
+    </w:p>
+    <w:p>
+      <w:pPr>
+        <w:pStyle w:val="Heading2"/>
+      </w:pPr>
+      <w:bookmarkStart w:id="4" w:name="_Toc91728238"/>
+      <w:r>
+        <w:t>Determinarea și caracterizarea de profiluri de utilizatori</w:t>
+      </w:r>
+      <w:bookmarkEnd w:id="4"/>
+    </w:p>
+    <w:p>
+      <w:pPr>
+        <w:jc w:val="both"/>
+      </w:pPr>
+      <w:r>
+        <w:t>Aplicaţia va putea fi accesată, pe baza unui proces de autentificare, de către mai multe tipuri de utilizatori: studenti, profesori, administratori.</w:t>
+      </w:r>
+    </w:p>
+    <w:p>
+      <w:pPr>
+        <w:jc w:val="both"/>
+      </w:pPr>
+      <w:r>
+        <w:t>Pentru fiecare tip de utilizator se vor reține date personale</w:t>
+      </w:r>
+      <w:r>
+        <w:t xml:space="preserve">: </w:t>
+      </w:r>
+      <w:r>
+        <w:t>CNP, nume, prenume, adres</w:t>
+      </w:r>
+      <w:r>
+        <w:t>ă</w:t>
+      </w:r>
+      <w:r>
+        <w:t>, număr de telefon, email, cont IBAN, numărul de contract</w:t>
+      </w:r>
+      <w:r>
+        <w:t>.</w:t>
+      </w:r>
+    </w:p>
+    <w:p>
+      <w:pPr>
+        <w:jc w:val="both"/>
+      </w:pPr>
+      <w:r>
+        <w:t>Pentru un utilizator de tip student se va re</w:t>
+      </w:r>
+      <w:r>
+        <w:t>ț</w:t>
+      </w:r>
+      <w:r>
+        <w:t xml:space="preserve">ine si anul de studiu </w:t>
+      </w:r>
+      <w:r>
+        <w:t>ș</w:t>
+      </w:r>
+      <w:r>
+        <w:t>i num</w:t>
+      </w:r>
+      <w:r>
+        <w:t>ă</w:t>
+      </w:r>
+      <w:r>
+        <w:t>rul de ore pe care trebuie s</w:t>
+      </w:r>
+      <w:r>
+        <w:t>ă</w:t>
+      </w:r>
+      <w:r>
+        <w:t xml:space="preserve"> le sustin</w:t>
+      </w:r>
+      <w:r>
+        <w:t>ă</w:t>
+      </w:r>
+      <w:r>
+        <w:t>.</w:t>
+      </w:r>
+    </w:p>
+    <w:p>
+      <w:pPr>
+        <w:jc w:val="both"/>
+      </w:pPr>
+      <w:r>
+        <w:t>Pentru un utilizator de tip profesor se vor re</w:t>
+      </w:r>
+      <w:r>
+        <w:t>ț</w:t>
+      </w:r>
+      <w:r>
+        <w:t xml:space="preserve">ine </w:t>
+      </w:r>
+      <w:r>
+        <w:t>ș</w:t>
+      </w:r>
+      <w:r>
+        <w:t>i cursurile predate, num</w:t>
+      </w:r>
+      <w:r>
+        <w:t>ă</w:t>
+      </w:r>
+      <w:r>
+        <w:t xml:space="preserve">rul minim </w:t>
+      </w:r>
+      <w:r>
+        <w:t>ș</w:t>
+      </w:r>
+      <w:r>
+        <w:t>i num</w:t>
+      </w:r>
+      <w:r>
+        <w:t>ă</w:t>
+      </w:r>
+      <w:r>
+        <w:t xml:space="preserve">rul maxim de ore pe care le poate preda </w:t>
+      </w:r>
+      <w:r>
+        <w:t>ș</w:t>
+      </w:r>
+      <w:r>
+        <w:t>i departamentul din care face parte.</w:t>
+      </w:r>
+    </w:p>
+    <w:p>
+      <w:pPr>
+        <w:jc w:val="both"/>
+      </w:pPr>
+      <w:r>
+        <w:lastRenderedPageBreak/>
+        <w:t>Va</w:t>
+      </w:r>
+      <w:r>
+        <w:t xml:space="preserve"> exista şi un rol de super-administrator care poate opera inclusiv asupra utilizatorilor de tip administrator.</w:t>
+      </w:r>
+    </w:p>
     <w:p/>
-    <w:p>
-      <w:pPr>
-        <w:pStyle w:val="Heading2"/>
-      </w:pPr>
-      <w:bookmarkStart w:id="3" w:name="_Toc91728237"/>
-      <w:r>
-        <w:t>Organizare structurată a cerințelor utilizatorilor</w:t>
-      </w:r>
-      <w:bookmarkEnd w:id="3"/>
-    </w:p>
-    <w:p/>
-    <w:tbl>
-      <w:tblPr>
-        <w:tblStyle w:val="GridTable5Dark-Accent1"/>
-        <w:tblW w:w="8995" w:type="dxa"/>
-        <w:tblInd w:w="-5" w:type="dxa"/>
-        <w:tblLook w:val="0420" w:firstRow="1" w:lastRow="0" w:firstColumn="0" w:lastColumn="0" w:noHBand="0" w:noVBand="1"/>
-      </w:tblPr>
-      <w:tblGrid>
-        <w:gridCol w:w="8995"/>
-      </w:tblGrid>
-      <w:tr>
-        <w:trPr>
-          <w:cnfStyle w:val="100000000000" w:firstRow="1" w:lastRow="0" w:firstColumn="0" w:lastColumn="0" w:oddVBand="0" w:evenVBand="0" w:oddHBand="0" w:evenHBand="0" w:firstRowFirstColumn="0" w:firstRowLastColumn="0" w:lastRowFirstColumn="0" w:lastRowLastColumn="0"/>
-        </w:trPr>
-        <w:tc>
-          <w:tcPr>
-            <w:tcW w:w="8995" w:type="dxa"/>
-          </w:tcPr>
-          <w:p>
-            <w:r>
-              <w:t>Gestiunea utilizatorilor</w:t>
-            </w:r>
-          </w:p>
-        </w:tc>
-      </w:tr>
-      <w:tr>
-        <w:trPr>
-          <w:cnfStyle w:val="000000100000" w:firstRow="0" w:lastRow="0" w:firstColumn="0" w:lastColumn="0" w:oddVBand="0" w:evenVBand="0" w:oddHBand="1" w:evenHBand="0" w:firstRowFirstColumn="0" w:firstRowLastColumn="0" w:lastRowFirstColumn="0" w:lastRowLastColumn="0"/>
-        </w:trPr>
-        <w:tc>
-          <w:tcPr>
-            <w:tcW w:w="8995" w:type="dxa"/>
-          </w:tcPr>
-          <w:p>
-            <w:pPr>
-              <w:pStyle w:val="ListParagraph"/>
-              <w:numPr>
-                <w:ilvl w:val="0"/>
-                <w:numId w:val="1"/>
-              </w:numPr>
-            </w:pPr>
-            <w:r>
-              <w:t>Creare cont</w:t>
-            </w:r>
-          </w:p>
-        </w:tc>
-      </w:tr>
-      <w:tr>
-        <w:tc>
-          <w:tcPr>
-            <w:tcW w:w="8995" w:type="dxa"/>
-          </w:tcPr>
-          <w:p>
-            <w:pPr>
-              <w:pStyle w:val="ListParagraph"/>
-              <w:numPr>
-                <w:ilvl w:val="0"/>
-                <w:numId w:val="1"/>
-              </w:numPr>
-            </w:pPr>
-            <w:r>
-              <w:t>Autentificare</w:t>
-            </w:r>
-          </w:p>
-        </w:tc>
-      </w:tr>
-      <w:tr>
-        <w:trPr>
-          <w:cnfStyle w:val="000000100000" w:firstRow="0" w:lastRow="0" w:firstColumn="0" w:lastColumn="0" w:oddVBand="0" w:evenVBand="0" w:oddHBand="1" w:evenHBand="0" w:firstRowFirstColumn="0" w:firstRowLastColumn="0" w:lastRowFirstColumn="0" w:lastRowLastColumn="0"/>
-        </w:trPr>
-        <w:tc>
-          <w:tcPr>
-            <w:tcW w:w="8995" w:type="dxa"/>
-          </w:tcPr>
-          <w:p>
-            <w:pPr>
-              <w:pStyle w:val="ListParagraph"/>
-              <w:numPr>
-                <w:ilvl w:val="0"/>
-                <w:numId w:val="1"/>
-              </w:numPr>
-            </w:pPr>
-            <w:r>
-              <w:t>Deautentificare</w:t>
-            </w:r>
-          </w:p>
-        </w:tc>
-      </w:tr>
-      <w:tr>
-        <w:tc>
-          <w:tcPr>
-            <w:tcW w:w="8995" w:type="dxa"/>
-          </w:tcPr>
-          <w:p>
-            <w:pPr>
-              <w:pStyle w:val="ListParagraph"/>
-              <w:numPr>
-                <w:ilvl w:val="0"/>
-                <w:numId w:val="1"/>
-              </w:numPr>
-            </w:pPr>
-            <w:r>
-              <w:t>Implementare sistem de control al drepturilor de acces al utilizatorilor în cadrul sistemului informatic pe baza rolurilor</w:t>
-            </w:r>
-          </w:p>
-        </w:tc>
-      </w:tr>
-      <w:tr>
-        <w:trPr>
-          <w:cnfStyle w:val="000000100000" w:firstRow="0" w:lastRow="0" w:firstColumn="0" w:lastColumn="0" w:oddVBand="0" w:evenVBand="0" w:oddHBand="1" w:evenHBand="0" w:firstRowFirstColumn="0" w:firstRowLastColumn="0" w:lastRowFirstColumn="0" w:lastRowLastColumn="0"/>
-        </w:trPr>
-        <w:tc>
-          <w:tcPr>
-            <w:tcW w:w="8995" w:type="dxa"/>
-          </w:tcPr>
-          <w:p>
-            <w:pPr>
-              <w:pStyle w:val="ListParagraph"/>
-              <w:numPr>
-                <w:ilvl w:val="0"/>
-                <w:numId w:val="1"/>
-              </w:numPr>
-            </w:pPr>
-            <w:r>
-              <w:t>Căutare cursuri</w:t>
-            </w:r>
-          </w:p>
-        </w:tc>
-      </w:tr>
-      <w:tr>
-        <w:tc>
-          <w:tcPr>
-            <w:tcW w:w="8995" w:type="dxa"/>
-          </w:tcPr>
-          <w:p>
-            <w:pPr>
-              <w:pStyle w:val="ListParagraph"/>
-              <w:numPr>
-                <w:ilvl w:val="0"/>
-                <w:numId w:val="1"/>
-              </w:numPr>
-            </w:pPr>
-            <w:r>
-              <w:t>Căutare utilizatori</w:t>
-            </w:r>
-          </w:p>
-        </w:tc>
-      </w:tr>
-    </w:tbl>
-    <w:p/>
-    <w:tbl>
-      <w:tblPr>
-        <w:tblStyle w:val="GridTable5Dark-Accent1"/>
-        <w:tblW w:w="8995" w:type="dxa"/>
-        <w:tblLook w:val="0420" w:firstRow="1" w:lastRow="0" w:firstColumn="0" w:lastColumn="0" w:noHBand="0" w:noVBand="1"/>
-      </w:tblPr>
-      <w:tblGrid>
-        <w:gridCol w:w="8995"/>
-      </w:tblGrid>
-      <w:tr>
-        <w:trPr>
-          <w:cnfStyle w:val="100000000000" w:firstRow="1" w:lastRow="0" w:firstColumn="0" w:lastColumn="0" w:oddVBand="0" w:evenVBand="0" w:oddHBand="0" w:evenHBand="0" w:firstRowFirstColumn="0" w:firstRowLastColumn="0" w:lastRowFirstColumn="0" w:lastRowLastColumn="0"/>
-        </w:trPr>
-        <w:tc>
-          <w:tcPr>
-            <w:tcW w:w="8995" w:type="dxa"/>
-          </w:tcPr>
-          <w:p>
-            <w:r>
-              <w:t>Funcționalități pentru utilizatorul de tip student</w:t>
-            </w:r>
-          </w:p>
-        </w:tc>
-      </w:tr>
-      <w:tr>
-        <w:trPr>
-          <w:cnfStyle w:val="000000100000" w:firstRow="0" w:lastRow="0" w:firstColumn="0" w:lastColumn="0" w:oddVBand="0" w:evenVBand="0" w:oddHBand="1" w:evenHBand="0" w:firstRowFirstColumn="0" w:firstRowLastColumn="0" w:lastRowFirstColumn="0" w:lastRowLastColumn="0"/>
-        </w:trPr>
-        <w:tc>
-          <w:tcPr>
-            <w:tcW w:w="8995" w:type="dxa"/>
-          </w:tcPr>
-          <w:p>
-            <w:pPr>
-              <w:pStyle w:val="ListParagraph"/>
-              <w:numPr>
-                <w:ilvl w:val="0"/>
-                <w:numId w:val="1"/>
-              </w:numPr>
-            </w:pPr>
-            <w:r>
-              <w:t>Căutare materie</w:t>
-            </w:r>
-          </w:p>
-        </w:tc>
-      </w:tr>
-      <w:tr>
-        <w:tc>
-          <w:tcPr>
-            <w:tcW w:w="8995" w:type="dxa"/>
-          </w:tcPr>
-          <w:p>
-            <w:pPr>
-              <w:pStyle w:val="ListParagraph"/>
-              <w:numPr>
-                <w:ilvl w:val="0"/>
-                <w:numId w:val="1"/>
-              </w:numPr>
-            </w:pPr>
-            <w:r>
-              <w:t>Încriere materie</w:t>
-            </w:r>
-          </w:p>
-        </w:tc>
-      </w:tr>
-      <w:tr>
-        <w:trPr>
-          <w:cnfStyle w:val="000000100000" w:firstRow="0" w:lastRow="0" w:firstColumn="0" w:lastColumn="0" w:oddVBand="0" w:evenVBand="0" w:oddHBand="1" w:evenHBand="0" w:firstRowFirstColumn="0" w:firstRowLastColumn="0" w:lastRowFirstColumn="0" w:lastRowLastColumn="0"/>
-        </w:trPr>
-        <w:tc>
-          <w:tcPr>
-            <w:tcW w:w="8995" w:type="dxa"/>
-          </w:tcPr>
-          <w:p>
-            <w:pPr>
-              <w:pStyle w:val="ListParagraph"/>
-              <w:numPr>
-                <w:ilvl w:val="0"/>
-                <w:numId w:val="1"/>
-              </w:numPr>
-            </w:pPr>
-            <w:r>
-              <w:t>Vizualizare note</w:t>
-            </w:r>
-          </w:p>
-        </w:tc>
-      </w:tr>
-      <w:tr>
-        <w:tc>
-          <w:tcPr>
-            <w:tcW w:w="8995" w:type="dxa"/>
-          </w:tcPr>
-          <w:p>
-            <w:pPr>
-              <w:pStyle w:val="ListParagraph"/>
-              <w:numPr>
-                <w:ilvl w:val="0"/>
-                <w:numId w:val="1"/>
-              </w:numPr>
-            </w:pPr>
-            <w:r>
-              <w:t>Vizualizare grupuri</w:t>
-            </w:r>
-          </w:p>
-        </w:tc>
-      </w:tr>
-      <w:tr>
-        <w:trPr>
-          <w:cnfStyle w:val="000000100000" w:firstRow="0" w:lastRow="0" w:firstColumn="0" w:lastColumn="0" w:oddVBand="0" w:evenVBand="0" w:oddHBand="1" w:evenHBand="0" w:firstRowFirstColumn="0" w:firstRowLastColumn="0" w:lastRowFirstColumn="0" w:lastRowLastColumn="0"/>
-        </w:trPr>
-        <w:tc>
-          <w:tcPr>
-            <w:tcW w:w="8995" w:type="dxa"/>
-          </w:tcPr>
-          <w:p>
-            <w:pPr>
-              <w:pStyle w:val="ListParagraph"/>
-              <w:numPr>
-                <w:ilvl w:val="0"/>
-                <w:numId w:val="1"/>
-              </w:numPr>
-            </w:pPr>
-            <w:r>
-              <w:t>Vizualizare membri din grup</w:t>
-            </w:r>
-          </w:p>
-        </w:tc>
-      </w:tr>
-      <w:tr>
-        <w:tc>
-          <w:tcPr>
-            <w:tcW w:w="8995" w:type="dxa"/>
-          </w:tcPr>
-          <w:p>
-            <w:pPr>
-              <w:pStyle w:val="ListParagraph"/>
-              <w:numPr>
-                <w:ilvl w:val="0"/>
-                <w:numId w:val="1"/>
-              </w:numPr>
-            </w:pPr>
-            <w:r>
-              <w:t>Vizualizare/descărcare activități curente/din viitor</w:t>
-            </w:r>
-          </w:p>
-        </w:tc>
-      </w:tr>
-      <w:tr>
-        <w:trPr>
-          <w:cnfStyle w:val="000000100000" w:firstRow="0" w:lastRow="0" w:firstColumn="0" w:lastColumn="0" w:oddVBand="0" w:evenVBand="0" w:oddHBand="1" w:evenHBand="0" w:firstRowFirstColumn="0" w:firstRowLastColumn="0" w:lastRowFirstColumn="0" w:lastRowLastColumn="0"/>
-        </w:trPr>
-        <w:tc>
-          <w:tcPr>
-            <w:tcW w:w="8995" w:type="dxa"/>
-          </w:tcPr>
-          <w:p>
-            <w:pPr>
-              <w:pStyle w:val="ListParagraph"/>
-              <w:numPr>
-                <w:ilvl w:val="0"/>
-                <w:numId w:val="1"/>
-              </w:numPr>
-            </w:pPr>
-            <w:r>
-              <w:t>Mesaje pe grup</w:t>
-            </w:r>
-          </w:p>
-        </w:tc>
-      </w:tr>
-    </w:tbl>
-    <w:p/>
-    <w:tbl>
-      <w:tblPr>
-        <w:tblStyle w:val="GridTable5Dark-Accent1"/>
-        <w:tblW w:w="8995" w:type="dxa"/>
-        <w:tblLook w:val="0420" w:firstRow="1" w:lastRow="0" w:firstColumn="0" w:lastColumn="0" w:noHBand="0" w:noVBand="1"/>
-      </w:tblPr>
-      <w:tblGrid>
-        <w:gridCol w:w="8995"/>
-      </w:tblGrid>
-      <w:tr>
-        <w:trPr>
-          <w:cnfStyle w:val="100000000000" w:firstRow="1" w:lastRow="0" w:firstColumn="0" w:lastColumn="0" w:oddVBand="0" w:evenVBand="0" w:oddHBand="0" w:evenHBand="0" w:firstRowFirstColumn="0" w:firstRowLastColumn="0" w:lastRowFirstColumn="0" w:lastRowLastColumn="0"/>
-        </w:trPr>
-        <w:tc>
-          <w:tcPr>
-            <w:tcW w:w="8995" w:type="dxa"/>
-          </w:tcPr>
-          <w:p>
-            <w:r>
-              <w:t>Funcționalități pentru utilizatorul de tip profesor</w:t>
-            </w:r>
-          </w:p>
-        </w:tc>
-      </w:tr>
-      <w:tr>
-        <w:trPr>
-          <w:cnfStyle w:val="000000100000" w:firstRow="0" w:lastRow="0" w:firstColumn="0" w:lastColumn="0" w:oddVBand="0" w:evenVBand="0" w:oddHBand="1" w:evenHBand="0" w:firstRowFirstColumn="0" w:firstRowLastColumn="0" w:lastRowFirstColumn="0" w:lastRowLastColumn="0"/>
-        </w:trPr>
-        <w:tc>
-          <w:tcPr>
-            <w:tcW w:w="8995" w:type="dxa"/>
-          </w:tcPr>
-          <w:p>
-            <w:pPr>
-              <w:pStyle w:val="ListParagraph"/>
-              <w:numPr>
-                <w:ilvl w:val="0"/>
-                <w:numId w:val="1"/>
-              </w:numPr>
-            </w:pPr>
-            <w:r>
-              <w:t>Adăugare activatăți</w:t>
-            </w:r>
-          </w:p>
-        </w:tc>
-      </w:tr>
-      <w:tr>
-        <w:tc>
-          <w:tcPr>
-            <w:tcW w:w="8995" w:type="dxa"/>
-          </w:tcPr>
-          <w:p>
-            <w:pPr>
-              <w:pStyle w:val="ListParagraph"/>
-              <w:numPr>
-                <w:ilvl w:val="0"/>
-                <w:numId w:val="1"/>
-              </w:numPr>
-            </w:pPr>
-            <w:r>
-              <w:t>Programare activități</w:t>
-            </w:r>
-          </w:p>
-        </w:tc>
-      </w:tr>
-      <w:tr>
-        <w:trPr>
-          <w:cnfStyle w:val="000000100000" w:firstRow="0" w:lastRow="0" w:firstColumn="0" w:lastColumn="0" w:oddVBand="0" w:evenVBand="0" w:oddHBand="1" w:evenHBand="0" w:firstRowFirstColumn="0" w:firstRowLastColumn="0" w:lastRowFirstColumn="0" w:lastRowLastColumn="0"/>
-        </w:trPr>
-        <w:tc>
-          <w:tcPr>
-            <w:tcW w:w="8995" w:type="dxa"/>
-          </w:tcPr>
-          <w:p>
-            <w:pPr>
-              <w:pStyle w:val="ListParagraph"/>
-              <w:numPr>
-                <w:ilvl w:val="0"/>
-                <w:numId w:val="1"/>
-              </w:numPr>
-            </w:pPr>
-            <w:r>
-              <w:t>Gestionare ponderi note</w:t>
-            </w:r>
-          </w:p>
-        </w:tc>
-      </w:tr>
-      <w:tr>
-        <w:tc>
-          <w:tcPr>
-            <w:tcW w:w="8995" w:type="dxa"/>
-          </w:tcPr>
-          <w:p>
-            <w:pPr>
-              <w:pStyle w:val="ListParagraph"/>
-              <w:numPr>
-                <w:ilvl w:val="0"/>
-                <w:numId w:val="1"/>
-              </w:numPr>
-            </w:pPr>
-            <w:r>
-              <w:t>Notare studenți</w:t>
-            </w:r>
-          </w:p>
-        </w:tc>
-      </w:tr>
-      <w:tr>
-        <w:trPr>
-          <w:cnfStyle w:val="000000100000" w:firstRow="0" w:lastRow="0" w:firstColumn="0" w:lastColumn="0" w:oddVBand="0" w:evenVBand="0" w:oddHBand="1" w:evenHBand="0" w:firstRowFirstColumn="0" w:firstRowLastColumn="0" w:lastRowFirstColumn="0" w:lastRowLastColumn="0"/>
-        </w:trPr>
-        <w:tc>
-          <w:tcPr>
-            <w:tcW w:w="8995" w:type="dxa"/>
-          </w:tcPr>
-          <w:p>
-            <w:pPr>
-              <w:pStyle w:val="ListParagraph"/>
-              <w:numPr>
-                <w:ilvl w:val="0"/>
-                <w:numId w:val="1"/>
-              </w:numPr>
-            </w:pPr>
-            <w:r>
-              <w:t>Vizualizare studeți</w:t>
-            </w:r>
-          </w:p>
-        </w:tc>
-      </w:tr>
-      <w:tr>
-        <w:tc>
-          <w:tcPr>
-            <w:tcW w:w="8995" w:type="dxa"/>
-          </w:tcPr>
-          <w:p>
-            <w:pPr>
-              <w:pStyle w:val="ListParagraph"/>
-              <w:numPr>
-                <w:ilvl w:val="0"/>
-                <w:numId w:val="1"/>
-              </w:numPr>
-            </w:pPr>
-            <w:r>
-              <w:t>Descărcare cataloage</w:t>
-            </w:r>
-          </w:p>
-        </w:tc>
-      </w:tr>
-      <w:tr>
-        <w:trPr>
-          <w:cnfStyle w:val="000000100000" w:firstRow="0" w:lastRow="0" w:firstColumn="0" w:lastColumn="0" w:oddVBand="0" w:evenVBand="0" w:oddHBand="1" w:evenHBand="0" w:firstRowFirstColumn="0" w:firstRowLastColumn="0" w:lastRowFirstColumn="0" w:lastRowLastColumn="0"/>
-        </w:trPr>
-        <w:tc>
-          <w:tcPr>
-            <w:tcW w:w="8995" w:type="dxa"/>
-          </w:tcPr>
-          <w:p>
-            <w:pPr>
-              <w:pStyle w:val="ListParagraph"/>
-              <w:numPr>
-                <w:ilvl w:val="0"/>
-                <w:numId w:val="1"/>
-              </w:numPr>
-            </w:pPr>
-            <w:r>
-              <w:t>Vizualizare/descărcare activități curente/din viitor</w:t>
-            </w:r>
-          </w:p>
-        </w:tc>
-      </w:tr>
-    </w:tbl>
-    <w:p/>
-    <w:tbl>
-      <w:tblPr>
-        <w:tblStyle w:val="GridTable5Dark-Accent1"/>
-        <w:tblW w:w="8995" w:type="dxa"/>
-        <w:tblLook w:val="0420" w:firstRow="1" w:lastRow="0" w:firstColumn="0" w:lastColumn="0" w:noHBand="0" w:noVBand="1"/>
-      </w:tblPr>
-      <w:tblGrid>
-        <w:gridCol w:w="8995"/>
-      </w:tblGrid>
-      <w:tr>
-        <w:trPr>
-          <w:cnfStyle w:val="100000000000" w:firstRow="1" w:lastRow="0" w:firstColumn="0" w:lastColumn="0" w:oddVBand="0" w:evenVBand="0" w:oddHBand="0" w:evenHBand="0" w:firstRowFirstColumn="0" w:firstRowLastColumn="0" w:lastRowFirstColumn="0" w:lastRowLastColumn="0"/>
-        </w:trPr>
-        <w:tc>
-          <w:tcPr>
-            <w:tcW w:w="8995" w:type="dxa"/>
-          </w:tcPr>
-          <w:p>
-            <w:r>
-              <w:t>Funcționalități pentru gestiunea cursurilor si grupurilor de studiu</w:t>
-            </w:r>
-          </w:p>
-        </w:tc>
-      </w:tr>
-      <w:tr>
-        <w:trPr>
-          <w:cnfStyle w:val="000000100000" w:firstRow="0" w:lastRow="0" w:firstColumn="0" w:lastColumn="0" w:oddVBand="0" w:evenVBand="0" w:oddHBand="1" w:evenHBand="0" w:firstRowFirstColumn="0" w:firstRowLastColumn="0" w:lastRowFirstColumn="0" w:lastRowLastColumn="0"/>
-        </w:trPr>
-        <w:tc>
-          <w:tcPr>
-            <w:tcW w:w="8995" w:type="dxa"/>
-          </w:tcPr>
-          <w:p>
-            <w:pPr>
-              <w:pStyle w:val="ListParagraph"/>
-              <w:numPr>
-                <w:ilvl w:val="0"/>
-                <w:numId w:val="1"/>
-              </w:numPr>
-            </w:pPr>
-            <w:r>
-              <w:t>Operații CRUD pe cursuri</w:t>
-            </w:r>
-          </w:p>
-        </w:tc>
-      </w:tr>
-      <w:tr>
-        <w:tc>
-          <w:tcPr>
-            <w:tcW w:w="8995" w:type="dxa"/>
-          </w:tcPr>
-          <w:p>
-            <w:pPr>
-              <w:pStyle w:val="ListParagraph"/>
-              <w:numPr>
-                <w:ilvl w:val="0"/>
-                <w:numId w:val="1"/>
-              </w:numPr>
-            </w:pPr>
-            <w:r>
-              <w:lastRenderedPageBreak/>
-              <w:t>Operații CRUD pe grupuri de studii</w:t>
-            </w:r>
-          </w:p>
-        </w:tc>
-      </w:tr>
-      <w:tr>
-        <w:trPr>
-          <w:cnfStyle w:val="000000100000" w:firstRow="0" w:lastRow="0" w:firstColumn="0" w:lastColumn="0" w:oddVBand="0" w:evenVBand="0" w:oddHBand="1" w:evenHBand="0" w:firstRowFirstColumn="0" w:firstRowLastColumn="0" w:lastRowFirstColumn="0" w:lastRowLastColumn="0"/>
-        </w:trPr>
-        <w:tc>
-          <w:tcPr>
-            <w:tcW w:w="8995" w:type="dxa"/>
-          </w:tcPr>
-          <w:p>
-            <w:pPr>
-              <w:pStyle w:val="ListParagraph"/>
-              <w:numPr>
-                <w:ilvl w:val="0"/>
-                <w:numId w:val="1"/>
-              </w:numPr>
-            </w:pPr>
-            <w:r>
-              <w:t>Înscriere în/părasire grup de studiu</w:t>
-            </w:r>
-          </w:p>
-        </w:tc>
-      </w:tr>
-      <w:tr>
-        <w:tc>
-          <w:tcPr>
-            <w:tcW w:w="8995" w:type="dxa"/>
-          </w:tcPr>
-          <w:p>
-            <w:pPr>
-              <w:pStyle w:val="ListParagraph"/>
-              <w:numPr>
-                <w:ilvl w:val="0"/>
-                <w:numId w:val="1"/>
-              </w:numPr>
-            </w:pPr>
-            <w:r>
-              <w:t>Adăugare activitate grup</w:t>
-            </w:r>
-          </w:p>
-        </w:tc>
-      </w:tr>
-    </w:tbl>
-    <w:p/>
-    <w:p/>
-    <w:p>
-      <w:pPr>
-        <w:pStyle w:val="Heading2"/>
-      </w:pPr>
-      <w:bookmarkStart w:id="4" w:name="_Toc91728238"/>
-      <w:r>
-        <w:t>Determinarea și caracterizarea de profiluri de utilizatori</w:t>
-      </w:r>
-      <w:bookmarkEnd w:id="4"/>
-    </w:p>
-    <w:p>
-      <w:r>
-        <w:t>Aplicaţia va putea fi accesată, pe baza unui proces de autentificare, de către mai multe tipuri de utilizatori: studenti, profesori, administratori.</w:t>
-      </w:r>
-    </w:p>
     <w:tbl>
       <w:tblPr>
         <w:tblStyle w:val="GridTable5Dark-Accent1"/>
@@ -2929,6 +2707,626 @@
         </w:tc>
       </w:tr>
     </w:tbl>
+    <w:p>
+      <w:pPr>
+        <w:pStyle w:val="Heading2"/>
+        <w:numPr>
+          <w:ilvl w:val="0"/>
+          <w:numId w:val="0"/>
+        </w:numPr>
+        <w:ind w:left="576"/>
+      </w:pPr>
+    </w:p>
+    <w:p>
+      <w:pPr>
+        <w:pStyle w:val="Heading2"/>
+      </w:pPr>
+      <w:r>
+        <w:t>Organizare structurată a cerințelor utilizatorilor</w:t>
+      </w:r>
+      <w:bookmarkEnd w:id="3"/>
+    </w:p>
+    <w:p/>
+    <w:tbl>
+      <w:tblPr>
+        <w:tblStyle w:val="GridTable5Dark-Accent1"/>
+        <w:tblW w:w="8995" w:type="dxa"/>
+        <w:tblInd w:w="-5" w:type="dxa"/>
+        <w:tblLook w:val="0420" w:firstRow="1" w:lastRow="0" w:firstColumn="0" w:lastColumn="0" w:noHBand="0" w:noVBand="1"/>
+      </w:tblPr>
+      <w:tblGrid>
+        <w:gridCol w:w="8995"/>
+      </w:tblGrid>
+      <w:tr>
+        <w:trPr>
+          <w:cnfStyle w:val="100000000000" w:firstRow="1" w:lastRow="0" w:firstColumn="0" w:lastColumn="0" w:oddVBand="0" w:evenVBand="0" w:oddHBand="0" w:evenHBand="0" w:firstRowFirstColumn="0" w:firstRowLastColumn="0" w:lastRowFirstColumn="0" w:lastRowLastColumn="0"/>
+        </w:trPr>
+        <w:tc>
+          <w:tcPr>
+            <w:tcW w:w="8995" w:type="dxa"/>
+          </w:tcPr>
+          <w:p>
+            <w:r>
+              <w:t>Gestiunea utilizatorilor</w:t>
+            </w:r>
+          </w:p>
+        </w:tc>
+      </w:tr>
+      <w:tr>
+        <w:trPr>
+          <w:cnfStyle w:val="000000100000" w:firstRow="0" w:lastRow="0" w:firstColumn="0" w:lastColumn="0" w:oddVBand="0" w:evenVBand="0" w:oddHBand="1" w:evenHBand="0" w:firstRowFirstColumn="0" w:firstRowLastColumn="0" w:lastRowFirstColumn="0" w:lastRowLastColumn="0"/>
+        </w:trPr>
+        <w:tc>
+          <w:tcPr>
+            <w:tcW w:w="8995" w:type="dxa"/>
+          </w:tcPr>
+          <w:p>
+            <w:pPr>
+              <w:pStyle w:val="ListParagraph"/>
+              <w:numPr>
+                <w:ilvl w:val="0"/>
+                <w:numId w:val="1"/>
+              </w:numPr>
+            </w:pPr>
+            <w:r>
+              <w:t>Creare cont</w:t>
+            </w:r>
+          </w:p>
+        </w:tc>
+      </w:tr>
+      <w:tr>
+        <w:tc>
+          <w:tcPr>
+            <w:tcW w:w="8995" w:type="dxa"/>
+          </w:tcPr>
+          <w:p>
+            <w:pPr>
+              <w:pStyle w:val="ListParagraph"/>
+              <w:numPr>
+                <w:ilvl w:val="0"/>
+                <w:numId w:val="1"/>
+              </w:numPr>
+            </w:pPr>
+            <w:r>
+              <w:t>Autentificare</w:t>
+            </w:r>
+          </w:p>
+        </w:tc>
+      </w:tr>
+      <w:tr>
+        <w:trPr>
+          <w:cnfStyle w:val="000000100000" w:firstRow="0" w:lastRow="0" w:firstColumn="0" w:lastColumn="0" w:oddVBand="0" w:evenVBand="0" w:oddHBand="1" w:evenHBand="0" w:firstRowFirstColumn="0" w:firstRowLastColumn="0" w:lastRowFirstColumn="0" w:lastRowLastColumn="0"/>
+        </w:trPr>
+        <w:tc>
+          <w:tcPr>
+            <w:tcW w:w="8995" w:type="dxa"/>
+          </w:tcPr>
+          <w:p>
+            <w:pPr>
+              <w:pStyle w:val="ListParagraph"/>
+              <w:numPr>
+                <w:ilvl w:val="0"/>
+                <w:numId w:val="1"/>
+              </w:numPr>
+            </w:pPr>
+            <w:r>
+              <w:t>Deautentificare</w:t>
+            </w:r>
+          </w:p>
+        </w:tc>
+      </w:tr>
+      <w:tr>
+        <w:tc>
+          <w:tcPr>
+            <w:tcW w:w="8995" w:type="dxa"/>
+          </w:tcPr>
+          <w:p>
+            <w:pPr>
+              <w:pStyle w:val="ListParagraph"/>
+              <w:numPr>
+                <w:ilvl w:val="0"/>
+                <w:numId w:val="1"/>
+              </w:numPr>
+            </w:pPr>
+            <w:r>
+              <w:t>Implementare sistem de control al drepturilor de acces al utilizatorilor în cadrul sistemului informatic pe baza rolurilor</w:t>
+            </w:r>
+          </w:p>
+        </w:tc>
+      </w:tr>
+      <w:tr>
+        <w:trPr>
+          <w:cnfStyle w:val="000000100000" w:firstRow="0" w:lastRow="0" w:firstColumn="0" w:lastColumn="0" w:oddVBand="0" w:evenVBand="0" w:oddHBand="1" w:evenHBand="0" w:firstRowFirstColumn="0" w:firstRowLastColumn="0" w:lastRowFirstColumn="0" w:lastRowLastColumn="0"/>
+        </w:trPr>
+        <w:tc>
+          <w:tcPr>
+            <w:tcW w:w="8995" w:type="dxa"/>
+          </w:tcPr>
+          <w:p>
+            <w:pPr>
+              <w:pStyle w:val="ListParagraph"/>
+              <w:numPr>
+                <w:ilvl w:val="0"/>
+                <w:numId w:val="1"/>
+              </w:numPr>
+            </w:pPr>
+            <w:r>
+              <w:t>Căutare cursuri</w:t>
+            </w:r>
+          </w:p>
+        </w:tc>
+      </w:tr>
+      <w:tr>
+        <w:tc>
+          <w:tcPr>
+            <w:tcW w:w="8995" w:type="dxa"/>
+          </w:tcPr>
+          <w:p>
+            <w:pPr>
+              <w:pStyle w:val="ListParagraph"/>
+              <w:numPr>
+                <w:ilvl w:val="0"/>
+                <w:numId w:val="1"/>
+              </w:numPr>
+            </w:pPr>
+            <w:r>
+              <w:t>Căutare utilizatori</w:t>
+            </w:r>
+          </w:p>
+        </w:tc>
+      </w:tr>
+    </w:tbl>
+    <w:p/>
+    <w:tbl>
+      <w:tblPr>
+        <w:tblStyle w:val="GridTable5Dark-Accent1"/>
+        <w:tblW w:w="8995" w:type="dxa"/>
+        <w:tblLook w:val="0420" w:firstRow="1" w:lastRow="0" w:firstColumn="0" w:lastColumn="0" w:noHBand="0" w:noVBand="1"/>
+      </w:tblPr>
+      <w:tblGrid>
+        <w:gridCol w:w="8995"/>
+      </w:tblGrid>
+      <w:tr>
+        <w:trPr>
+          <w:cnfStyle w:val="100000000000" w:firstRow="1" w:lastRow="0" w:firstColumn="0" w:lastColumn="0" w:oddVBand="0" w:evenVBand="0" w:oddHBand="0" w:evenHBand="0" w:firstRowFirstColumn="0" w:firstRowLastColumn="0" w:lastRowFirstColumn="0" w:lastRowLastColumn="0"/>
+        </w:trPr>
+        <w:tc>
+          <w:tcPr>
+            <w:tcW w:w="8995" w:type="dxa"/>
+          </w:tcPr>
+          <w:p>
+            <w:r>
+              <w:t>Funcționalități pentru utilizatorul de tip student</w:t>
+            </w:r>
+          </w:p>
+        </w:tc>
+      </w:tr>
+      <w:tr>
+        <w:trPr>
+          <w:cnfStyle w:val="000000100000" w:firstRow="0" w:lastRow="0" w:firstColumn="0" w:lastColumn="0" w:oddVBand="0" w:evenVBand="0" w:oddHBand="1" w:evenHBand="0" w:firstRowFirstColumn="0" w:firstRowLastColumn="0" w:lastRowFirstColumn="0" w:lastRowLastColumn="0"/>
+        </w:trPr>
+        <w:tc>
+          <w:tcPr>
+            <w:tcW w:w="8995" w:type="dxa"/>
+          </w:tcPr>
+          <w:p>
+            <w:pPr>
+              <w:pStyle w:val="ListParagraph"/>
+              <w:numPr>
+                <w:ilvl w:val="0"/>
+                <w:numId w:val="1"/>
+              </w:numPr>
+            </w:pPr>
+            <w:r>
+              <w:t>Căutare materie</w:t>
+            </w:r>
+          </w:p>
+        </w:tc>
+      </w:tr>
+      <w:tr>
+        <w:tc>
+          <w:tcPr>
+            <w:tcW w:w="8995" w:type="dxa"/>
+          </w:tcPr>
+          <w:p>
+            <w:pPr>
+              <w:pStyle w:val="ListParagraph"/>
+              <w:numPr>
+                <w:ilvl w:val="0"/>
+                <w:numId w:val="1"/>
+              </w:numPr>
+            </w:pPr>
+            <w:r>
+              <w:t>Încriere materie</w:t>
+            </w:r>
+          </w:p>
+        </w:tc>
+      </w:tr>
+      <w:tr>
+        <w:trPr>
+          <w:cnfStyle w:val="000000100000" w:firstRow="0" w:lastRow="0" w:firstColumn="0" w:lastColumn="0" w:oddVBand="0" w:evenVBand="0" w:oddHBand="1" w:evenHBand="0" w:firstRowFirstColumn="0" w:firstRowLastColumn="0" w:lastRowFirstColumn="0" w:lastRowLastColumn="0"/>
+        </w:trPr>
+        <w:tc>
+          <w:tcPr>
+            <w:tcW w:w="8995" w:type="dxa"/>
+          </w:tcPr>
+          <w:p>
+            <w:pPr>
+              <w:pStyle w:val="ListParagraph"/>
+              <w:numPr>
+                <w:ilvl w:val="0"/>
+                <w:numId w:val="1"/>
+              </w:numPr>
+            </w:pPr>
+            <w:r>
+              <w:t>Vizualizare note</w:t>
+            </w:r>
+          </w:p>
+        </w:tc>
+      </w:tr>
+      <w:tr>
+        <w:tc>
+          <w:tcPr>
+            <w:tcW w:w="8995" w:type="dxa"/>
+          </w:tcPr>
+          <w:p>
+            <w:pPr>
+              <w:pStyle w:val="ListParagraph"/>
+              <w:numPr>
+                <w:ilvl w:val="0"/>
+                <w:numId w:val="1"/>
+              </w:numPr>
+            </w:pPr>
+            <w:r>
+              <w:t>Vizualizare grupuri</w:t>
+            </w:r>
+          </w:p>
+        </w:tc>
+      </w:tr>
+      <w:tr>
+        <w:trPr>
+          <w:cnfStyle w:val="000000100000" w:firstRow="0" w:lastRow="0" w:firstColumn="0" w:lastColumn="0" w:oddVBand="0" w:evenVBand="0" w:oddHBand="1" w:evenHBand="0" w:firstRowFirstColumn="0" w:firstRowLastColumn="0" w:lastRowFirstColumn="0" w:lastRowLastColumn="0"/>
+        </w:trPr>
+        <w:tc>
+          <w:tcPr>
+            <w:tcW w:w="8995" w:type="dxa"/>
+          </w:tcPr>
+          <w:p>
+            <w:pPr>
+              <w:pStyle w:val="ListParagraph"/>
+              <w:numPr>
+                <w:ilvl w:val="0"/>
+                <w:numId w:val="1"/>
+              </w:numPr>
+            </w:pPr>
+            <w:r>
+              <w:t>Vizualizare membri din grup</w:t>
+            </w:r>
+          </w:p>
+        </w:tc>
+      </w:tr>
+      <w:tr>
+        <w:tc>
+          <w:tcPr>
+            <w:tcW w:w="8995" w:type="dxa"/>
+          </w:tcPr>
+          <w:p>
+            <w:pPr>
+              <w:pStyle w:val="ListParagraph"/>
+              <w:numPr>
+                <w:ilvl w:val="0"/>
+                <w:numId w:val="1"/>
+              </w:numPr>
+            </w:pPr>
+            <w:r>
+              <w:t>Vizualizare/descărcare activități curente/din viitor</w:t>
+            </w:r>
+          </w:p>
+        </w:tc>
+      </w:tr>
+      <w:tr>
+        <w:trPr>
+          <w:cnfStyle w:val="000000100000" w:firstRow="0" w:lastRow="0" w:firstColumn="0" w:lastColumn="0" w:oddVBand="0" w:evenVBand="0" w:oddHBand="1" w:evenHBand="0" w:firstRowFirstColumn="0" w:firstRowLastColumn="0" w:lastRowFirstColumn="0" w:lastRowLastColumn="0"/>
+        </w:trPr>
+        <w:tc>
+          <w:tcPr>
+            <w:tcW w:w="8995" w:type="dxa"/>
+          </w:tcPr>
+          <w:p>
+            <w:pPr>
+              <w:pStyle w:val="ListParagraph"/>
+              <w:numPr>
+                <w:ilvl w:val="0"/>
+                <w:numId w:val="1"/>
+              </w:numPr>
+            </w:pPr>
+            <w:r>
+              <w:t>Mesaje pe grup</w:t>
+            </w:r>
+          </w:p>
+        </w:tc>
+      </w:tr>
+    </w:tbl>
+    <w:p/>
+    <w:tbl>
+      <w:tblPr>
+        <w:tblStyle w:val="GridTable5Dark-Accent1"/>
+        <w:tblW w:w="8995" w:type="dxa"/>
+        <w:tblLook w:val="0420" w:firstRow="1" w:lastRow="0" w:firstColumn="0" w:lastColumn="0" w:noHBand="0" w:noVBand="1"/>
+      </w:tblPr>
+      <w:tblGrid>
+        <w:gridCol w:w="8995"/>
+      </w:tblGrid>
+      <w:tr>
+        <w:trPr>
+          <w:cnfStyle w:val="100000000000" w:firstRow="1" w:lastRow="0" w:firstColumn="0" w:lastColumn="0" w:oddVBand="0" w:evenVBand="0" w:oddHBand="0" w:evenHBand="0" w:firstRowFirstColumn="0" w:firstRowLastColumn="0" w:lastRowFirstColumn="0" w:lastRowLastColumn="0"/>
+        </w:trPr>
+        <w:tc>
+          <w:tcPr>
+            <w:tcW w:w="8995" w:type="dxa"/>
+          </w:tcPr>
+          <w:p>
+            <w:r>
+              <w:t>Funcționalități pentru utilizatorul de tip profesor</w:t>
+            </w:r>
+          </w:p>
+        </w:tc>
+      </w:tr>
+      <w:tr>
+        <w:trPr>
+          <w:cnfStyle w:val="000000100000" w:firstRow="0" w:lastRow="0" w:firstColumn="0" w:lastColumn="0" w:oddVBand="0" w:evenVBand="0" w:oddHBand="1" w:evenHBand="0" w:firstRowFirstColumn="0" w:firstRowLastColumn="0" w:lastRowFirstColumn="0" w:lastRowLastColumn="0"/>
+        </w:trPr>
+        <w:tc>
+          <w:tcPr>
+            <w:tcW w:w="8995" w:type="dxa"/>
+          </w:tcPr>
+          <w:p>
+            <w:pPr>
+              <w:pStyle w:val="ListParagraph"/>
+              <w:numPr>
+                <w:ilvl w:val="0"/>
+                <w:numId w:val="1"/>
+              </w:numPr>
+            </w:pPr>
+            <w:r>
+              <w:t>Adăugare activatăți</w:t>
+            </w:r>
+          </w:p>
+        </w:tc>
+      </w:tr>
+      <w:tr>
+        <w:tc>
+          <w:tcPr>
+            <w:tcW w:w="8995" w:type="dxa"/>
+          </w:tcPr>
+          <w:p>
+            <w:pPr>
+              <w:pStyle w:val="ListParagraph"/>
+              <w:numPr>
+                <w:ilvl w:val="0"/>
+                <w:numId w:val="1"/>
+              </w:numPr>
+            </w:pPr>
+            <w:r>
+              <w:t>Programare activități</w:t>
+            </w:r>
+          </w:p>
+        </w:tc>
+      </w:tr>
+      <w:tr>
+        <w:trPr>
+          <w:cnfStyle w:val="000000100000" w:firstRow="0" w:lastRow="0" w:firstColumn="0" w:lastColumn="0" w:oddVBand="0" w:evenVBand="0" w:oddHBand="1" w:evenHBand="0" w:firstRowFirstColumn="0" w:firstRowLastColumn="0" w:lastRowFirstColumn="0" w:lastRowLastColumn="0"/>
+        </w:trPr>
+        <w:tc>
+          <w:tcPr>
+            <w:tcW w:w="8995" w:type="dxa"/>
+          </w:tcPr>
+          <w:p>
+            <w:pPr>
+              <w:pStyle w:val="ListParagraph"/>
+              <w:numPr>
+                <w:ilvl w:val="0"/>
+                <w:numId w:val="1"/>
+              </w:numPr>
+            </w:pPr>
+            <w:r>
+              <w:t>Gestionare ponderi note</w:t>
+            </w:r>
+          </w:p>
+        </w:tc>
+      </w:tr>
+      <w:tr>
+        <w:tc>
+          <w:tcPr>
+            <w:tcW w:w="8995" w:type="dxa"/>
+          </w:tcPr>
+          <w:p>
+            <w:pPr>
+              <w:pStyle w:val="ListParagraph"/>
+              <w:numPr>
+                <w:ilvl w:val="0"/>
+                <w:numId w:val="1"/>
+              </w:numPr>
+            </w:pPr>
+            <w:r>
+              <w:t>Notare studenți</w:t>
+            </w:r>
+          </w:p>
+        </w:tc>
+      </w:tr>
+      <w:tr>
+        <w:trPr>
+          <w:cnfStyle w:val="000000100000" w:firstRow="0" w:lastRow="0" w:firstColumn="0" w:lastColumn="0" w:oddVBand="0" w:evenVBand="0" w:oddHBand="1" w:evenHBand="0" w:firstRowFirstColumn="0" w:firstRowLastColumn="0" w:lastRowFirstColumn="0" w:lastRowLastColumn="0"/>
+        </w:trPr>
+        <w:tc>
+          <w:tcPr>
+            <w:tcW w:w="8995" w:type="dxa"/>
+          </w:tcPr>
+          <w:p>
+            <w:pPr>
+              <w:pStyle w:val="ListParagraph"/>
+              <w:numPr>
+                <w:ilvl w:val="0"/>
+                <w:numId w:val="1"/>
+              </w:numPr>
+            </w:pPr>
+            <w:r>
+              <w:t>Vizualizare studeți</w:t>
+            </w:r>
+          </w:p>
+        </w:tc>
+      </w:tr>
+      <w:tr>
+        <w:tc>
+          <w:tcPr>
+            <w:tcW w:w="8995" w:type="dxa"/>
+          </w:tcPr>
+          <w:p>
+            <w:pPr>
+              <w:pStyle w:val="ListParagraph"/>
+              <w:numPr>
+                <w:ilvl w:val="0"/>
+                <w:numId w:val="1"/>
+              </w:numPr>
+            </w:pPr>
+            <w:r>
+              <w:t>Descărcare cataloage</w:t>
+            </w:r>
+          </w:p>
+        </w:tc>
+      </w:tr>
+      <w:tr>
+        <w:trPr>
+          <w:cnfStyle w:val="000000100000" w:firstRow="0" w:lastRow="0" w:firstColumn="0" w:lastColumn="0" w:oddVBand="0" w:evenVBand="0" w:oddHBand="1" w:evenHBand="0" w:firstRowFirstColumn="0" w:firstRowLastColumn="0" w:lastRowFirstColumn="0" w:lastRowLastColumn="0"/>
+        </w:trPr>
+        <w:tc>
+          <w:tcPr>
+            <w:tcW w:w="8995" w:type="dxa"/>
+          </w:tcPr>
+          <w:p>
+            <w:pPr>
+              <w:pStyle w:val="ListParagraph"/>
+              <w:numPr>
+                <w:ilvl w:val="0"/>
+                <w:numId w:val="1"/>
+              </w:numPr>
+            </w:pPr>
+            <w:r>
+              <w:t>Vizualizare/descărcare activități curente/din viitor</w:t>
+            </w:r>
+          </w:p>
+        </w:tc>
+      </w:tr>
+    </w:tbl>
+    <w:p/>
+    <w:tbl>
+      <w:tblPr>
+        <w:tblStyle w:val="GridTable5Dark-Accent1"/>
+        <w:tblW w:w="8995" w:type="dxa"/>
+        <w:tblLook w:val="0420" w:firstRow="1" w:lastRow="0" w:firstColumn="0" w:lastColumn="0" w:noHBand="0" w:noVBand="1"/>
+      </w:tblPr>
+      <w:tblGrid>
+        <w:gridCol w:w="8995"/>
+      </w:tblGrid>
+      <w:tr>
+        <w:trPr>
+          <w:cnfStyle w:val="100000000000" w:firstRow="1" w:lastRow="0" w:firstColumn="0" w:lastColumn="0" w:oddVBand="0" w:evenVBand="0" w:oddHBand="0" w:evenHBand="0" w:firstRowFirstColumn="0" w:firstRowLastColumn="0" w:lastRowFirstColumn="0" w:lastRowLastColumn="0"/>
+        </w:trPr>
+        <w:tc>
+          <w:tcPr>
+            <w:tcW w:w="8995" w:type="dxa"/>
+          </w:tcPr>
+          <w:p>
+            <w:r>
+              <w:t>Funcționalități pentru gestiunea cursurilor si grupurilor de studiu</w:t>
+            </w:r>
+          </w:p>
+        </w:tc>
+      </w:tr>
+      <w:tr>
+        <w:trPr>
+          <w:cnfStyle w:val="000000100000" w:firstRow="0" w:lastRow="0" w:firstColumn="0" w:lastColumn="0" w:oddVBand="0" w:evenVBand="0" w:oddHBand="1" w:evenHBand="0" w:firstRowFirstColumn="0" w:firstRowLastColumn="0" w:lastRowFirstColumn="0" w:lastRowLastColumn="0"/>
+        </w:trPr>
+        <w:tc>
+          <w:tcPr>
+            <w:tcW w:w="8995" w:type="dxa"/>
+          </w:tcPr>
+          <w:p>
+            <w:pPr>
+              <w:pStyle w:val="ListParagraph"/>
+              <w:numPr>
+                <w:ilvl w:val="0"/>
+                <w:numId w:val="1"/>
+              </w:numPr>
+            </w:pPr>
+            <w:r>
+              <w:t>Operații CRUD pe cursuri</w:t>
+            </w:r>
+          </w:p>
+        </w:tc>
+      </w:tr>
+      <w:tr>
+        <w:tc>
+          <w:tcPr>
+            <w:tcW w:w="8995" w:type="dxa"/>
+          </w:tcPr>
+          <w:p>
+            <w:pPr>
+              <w:pStyle w:val="ListParagraph"/>
+              <w:numPr>
+                <w:ilvl w:val="0"/>
+                <w:numId w:val="1"/>
+              </w:numPr>
+            </w:pPr>
+            <w:r>
+              <w:t>Operații CRUD pe grupuri de studii</w:t>
+            </w:r>
+          </w:p>
+        </w:tc>
+      </w:tr>
+      <w:tr>
+        <w:trPr>
+          <w:cnfStyle w:val="000000100000" w:firstRow="0" w:lastRow="0" w:firstColumn="0" w:lastColumn="0" w:oddVBand="0" w:evenVBand="0" w:oddHBand="1" w:evenHBand="0" w:firstRowFirstColumn="0" w:firstRowLastColumn="0" w:lastRowFirstColumn="0" w:lastRowLastColumn="0"/>
+        </w:trPr>
+        <w:tc>
+          <w:tcPr>
+            <w:tcW w:w="8995" w:type="dxa"/>
+          </w:tcPr>
+          <w:p>
+            <w:pPr>
+              <w:pStyle w:val="ListParagraph"/>
+              <w:numPr>
+                <w:ilvl w:val="0"/>
+                <w:numId w:val="1"/>
+              </w:numPr>
+            </w:pPr>
+            <w:r>
+              <w:t>Înscriere în/părasire grup de studiu</w:t>
+            </w:r>
+          </w:p>
+        </w:tc>
+      </w:tr>
+      <w:tr>
+        <w:tc>
+          <w:tcPr>
+            <w:tcW w:w="8995" w:type="dxa"/>
+          </w:tcPr>
+          <w:p>
+            <w:pPr>
+              <w:pStyle w:val="ListParagraph"/>
+              <w:numPr>
+                <w:ilvl w:val="0"/>
+                <w:numId w:val="1"/>
+              </w:numPr>
+            </w:pPr>
+            <w:r>
+              <w:t>Adăugare activitate grup</w:t>
+            </w:r>
+          </w:p>
+        </w:tc>
+      </w:tr>
+    </w:tbl>
+    <w:p/>
     <w:p/>
     <w:p>
       <w:pPr>
@@ -3564,6 +3962,119 @@
     </w:lvl>
   </w:abstractNum>
   <w:abstractNum w:abstractNumId="5" w15:restartNumberingAfterBreak="0">
+    <w:nsid w:val="1C63462B"/>
+    <w:multiLevelType w:val="hybridMultilevel"/>
+    <w:tmpl w:val="646E5C9C"/>
+    <w:lvl w:ilvl="0" w:tplc="04090001">
+      <w:start w:val="1"/>
+      <w:numFmt w:val="bullet"/>
+      <w:lvlText w:val=""/>
+      <w:lvlJc w:val="left"/>
+      <w:pPr>
+        <w:ind w:left="720" w:hanging="360"/>
+      </w:pPr>
+      <w:rPr>
+        <w:rFonts w:ascii="Symbol" w:hAnsi="Symbol" w:hint="default"/>
+      </w:rPr>
+    </w:lvl>
+    <w:lvl w:ilvl="1" w:tplc="04090003" w:tentative="1">
+      <w:start w:val="1"/>
+      <w:numFmt w:val="bullet"/>
+      <w:lvlText w:val="o"/>
+      <w:lvlJc w:val="left"/>
+      <w:pPr>
+        <w:ind w:left="1440" w:hanging="360"/>
+      </w:pPr>
+      <w:rPr>
+        <w:rFonts w:ascii="Courier New" w:hAnsi="Courier New" w:cs="Courier New" w:hint="default"/>
+      </w:rPr>
+    </w:lvl>
+    <w:lvl w:ilvl="2" w:tplc="04090005" w:tentative="1">
+      <w:start w:val="1"/>
+      <w:numFmt w:val="bullet"/>
+      <w:lvlText w:val=""/>
+      <w:lvlJc w:val="left"/>
+      <w:pPr>
+        <w:ind w:left="2160" w:hanging="360"/>
+      </w:pPr>
+      <w:rPr>
+        <w:rFonts w:ascii="Wingdings" w:hAnsi="Wingdings" w:hint="default"/>
+      </w:rPr>
+    </w:lvl>
+    <w:lvl w:ilvl="3" w:tplc="04090001" w:tentative="1">
+      <w:start w:val="1"/>
+      <w:numFmt w:val="bullet"/>
+      <w:lvlText w:val=""/>
+      <w:lvlJc w:val="left"/>
+      <w:pPr>
+        <w:ind w:left="2880" w:hanging="360"/>
+      </w:pPr>
+      <w:rPr>
+        <w:rFonts w:ascii="Symbol" w:hAnsi="Symbol" w:hint="default"/>
+      </w:rPr>
+    </w:lvl>
+    <w:lvl w:ilvl="4" w:tplc="04090003" w:tentative="1">
+      <w:start w:val="1"/>
+      <w:numFmt w:val="bullet"/>
+      <w:lvlText w:val="o"/>
+      <w:lvlJc w:val="left"/>
+      <w:pPr>
+        <w:ind w:left="3600" w:hanging="360"/>
+      </w:pPr>
+      <w:rPr>
+        <w:rFonts w:ascii="Courier New" w:hAnsi="Courier New" w:cs="Courier New" w:hint="default"/>
+      </w:rPr>
+    </w:lvl>
+    <w:lvl w:ilvl="5" w:tplc="04090005" w:tentative="1">
+      <w:start w:val="1"/>
+      <w:numFmt w:val="bullet"/>
+      <w:lvlText w:val=""/>
+      <w:lvlJc w:val="left"/>
+      <w:pPr>
+        <w:ind w:left="4320" w:hanging="360"/>
+      </w:pPr>
+      <w:rPr>
+        <w:rFonts w:ascii="Wingdings" w:hAnsi="Wingdings" w:hint="default"/>
+      </w:rPr>
+    </w:lvl>
+    <w:lvl w:ilvl="6" w:tplc="04090001" w:tentative="1">
+      <w:start w:val="1"/>
+      <w:numFmt w:val="bullet"/>
+      <w:lvlText w:val=""/>
+      <w:lvlJc w:val="left"/>
+      <w:pPr>
+        <w:ind w:left="5040" w:hanging="360"/>
+      </w:pPr>
+      <w:rPr>
+        <w:rFonts w:ascii="Symbol" w:hAnsi="Symbol" w:hint="default"/>
+      </w:rPr>
+    </w:lvl>
+    <w:lvl w:ilvl="7" w:tplc="04090003" w:tentative="1">
+      <w:start w:val="1"/>
+      <w:numFmt w:val="bullet"/>
+      <w:lvlText w:val="o"/>
+      <w:lvlJc w:val="left"/>
+      <w:pPr>
+        <w:ind w:left="5760" w:hanging="360"/>
+      </w:pPr>
+      <w:rPr>
+        <w:rFonts w:ascii="Courier New" w:hAnsi="Courier New" w:cs="Courier New" w:hint="default"/>
+      </w:rPr>
+    </w:lvl>
+    <w:lvl w:ilvl="8" w:tplc="04090005" w:tentative="1">
+      <w:start w:val="1"/>
+      <w:numFmt w:val="bullet"/>
+      <w:lvlText w:val=""/>
+      <w:lvlJc w:val="left"/>
+      <w:pPr>
+        <w:ind w:left="6480" w:hanging="360"/>
+      </w:pPr>
+      <w:rPr>
+        <w:rFonts w:ascii="Wingdings" w:hAnsi="Wingdings" w:hint="default"/>
+      </w:rPr>
+    </w:lvl>
+  </w:abstractNum>
+  <w:abstractNum w:abstractNumId="6" w15:restartNumberingAfterBreak="0">
     <w:nsid w:val="1E8C0E1B"/>
     <w:multiLevelType w:val="hybridMultilevel"/>
     <w:tmpl w:val="6BDAE590"/>
@@ -3649,7 +4160,7 @@
       </w:pPr>
     </w:lvl>
   </w:abstractNum>
-  <w:abstractNum w:abstractNumId="6" w15:restartNumberingAfterBreak="0">
+  <w:abstractNum w:abstractNumId="7" w15:restartNumberingAfterBreak="0">
     <w:nsid w:val="1EC40678"/>
     <w:multiLevelType w:val="multilevel"/>
     <w:tmpl w:val="0409001F"/>
@@ -3735,7 +4246,120 @@
       </w:pPr>
     </w:lvl>
   </w:abstractNum>
-  <w:abstractNum w:abstractNumId="7" w15:restartNumberingAfterBreak="0">
+  <w:abstractNum w:abstractNumId="8" w15:restartNumberingAfterBreak="0">
+    <w:nsid w:val="2417363A"/>
+    <w:multiLevelType w:val="hybridMultilevel"/>
+    <w:tmpl w:val="40849DBA"/>
+    <w:lvl w:ilvl="0" w:tplc="04090001">
+      <w:start w:val="1"/>
+      <w:numFmt w:val="bullet"/>
+      <w:lvlText w:val=""/>
+      <w:lvlJc w:val="left"/>
+      <w:pPr>
+        <w:ind w:left="2156" w:hanging="360"/>
+      </w:pPr>
+      <w:rPr>
+        <w:rFonts w:ascii="Symbol" w:hAnsi="Symbol" w:hint="default"/>
+      </w:rPr>
+    </w:lvl>
+    <w:lvl w:ilvl="1" w:tplc="04090003" w:tentative="1">
+      <w:start w:val="1"/>
+      <w:numFmt w:val="bullet"/>
+      <w:lvlText w:val="o"/>
+      <w:lvlJc w:val="left"/>
+      <w:pPr>
+        <w:ind w:left="2876" w:hanging="360"/>
+      </w:pPr>
+      <w:rPr>
+        <w:rFonts w:ascii="Courier New" w:hAnsi="Courier New" w:cs="Courier New" w:hint="default"/>
+      </w:rPr>
+    </w:lvl>
+    <w:lvl w:ilvl="2" w:tplc="04090005" w:tentative="1">
+      <w:start w:val="1"/>
+      <w:numFmt w:val="bullet"/>
+      <w:lvlText w:val=""/>
+      <w:lvlJc w:val="left"/>
+      <w:pPr>
+        <w:ind w:left="3596" w:hanging="360"/>
+      </w:pPr>
+      <w:rPr>
+        <w:rFonts w:ascii="Wingdings" w:hAnsi="Wingdings" w:hint="default"/>
+      </w:rPr>
+    </w:lvl>
+    <w:lvl w:ilvl="3" w:tplc="04090001" w:tentative="1">
+      <w:start w:val="1"/>
+      <w:numFmt w:val="bullet"/>
+      <w:lvlText w:val=""/>
+      <w:lvlJc w:val="left"/>
+      <w:pPr>
+        <w:ind w:left="4316" w:hanging="360"/>
+      </w:pPr>
+      <w:rPr>
+        <w:rFonts w:ascii="Symbol" w:hAnsi="Symbol" w:hint="default"/>
+      </w:rPr>
+    </w:lvl>
+    <w:lvl w:ilvl="4" w:tplc="04090003" w:tentative="1">
+      <w:start w:val="1"/>
+      <w:numFmt w:val="bullet"/>
+      <w:lvlText w:val="o"/>
+      <w:lvlJc w:val="left"/>
+      <w:pPr>
+        <w:ind w:left="5036" w:hanging="360"/>
+      </w:pPr>
+      <w:rPr>
+        <w:rFonts w:ascii="Courier New" w:hAnsi="Courier New" w:cs="Courier New" w:hint="default"/>
+      </w:rPr>
+    </w:lvl>
+    <w:lvl w:ilvl="5" w:tplc="04090005" w:tentative="1">
+      <w:start w:val="1"/>
+      <w:numFmt w:val="bullet"/>
+      <w:lvlText w:val=""/>
+      <w:lvlJc w:val="left"/>
+      <w:pPr>
+        <w:ind w:left="5756" w:hanging="360"/>
+      </w:pPr>
+      <w:rPr>
+        <w:rFonts w:ascii="Wingdings" w:hAnsi="Wingdings" w:hint="default"/>
+      </w:rPr>
+    </w:lvl>
+    <w:lvl w:ilvl="6" w:tplc="04090001" w:tentative="1">
+      <w:start w:val="1"/>
+      <w:numFmt w:val="bullet"/>
+      <w:lvlText w:val=""/>
+      <w:lvlJc w:val="left"/>
+      <w:pPr>
+        <w:ind w:left="6476" w:hanging="360"/>
+      </w:pPr>
+      <w:rPr>
+        <w:rFonts w:ascii="Symbol" w:hAnsi="Symbol" w:hint="default"/>
+      </w:rPr>
+    </w:lvl>
+    <w:lvl w:ilvl="7" w:tplc="04090003" w:tentative="1">
+      <w:start w:val="1"/>
+      <w:numFmt w:val="bullet"/>
+      <w:lvlText w:val="o"/>
+      <w:lvlJc w:val="left"/>
+      <w:pPr>
+        <w:ind w:left="7196" w:hanging="360"/>
+      </w:pPr>
+      <w:rPr>
+        <w:rFonts w:ascii="Courier New" w:hAnsi="Courier New" w:cs="Courier New" w:hint="default"/>
+      </w:rPr>
+    </w:lvl>
+    <w:lvl w:ilvl="8" w:tplc="04090005" w:tentative="1">
+      <w:start w:val="1"/>
+      <w:numFmt w:val="bullet"/>
+      <w:lvlText w:val=""/>
+      <w:lvlJc w:val="left"/>
+      <w:pPr>
+        <w:ind w:left="7916" w:hanging="360"/>
+      </w:pPr>
+      <w:rPr>
+        <w:rFonts w:ascii="Wingdings" w:hAnsi="Wingdings" w:hint="default"/>
+      </w:rPr>
+    </w:lvl>
+  </w:abstractNum>
+  <w:abstractNum w:abstractNumId="9" w15:restartNumberingAfterBreak="0">
     <w:nsid w:val="24C01A75"/>
     <w:multiLevelType w:val="hybridMultilevel"/>
     <w:tmpl w:val="6598F894"/>
@@ -3821,7 +4445,7 @@
       </w:pPr>
     </w:lvl>
   </w:abstractNum>
-  <w:abstractNum w:abstractNumId="8" w15:restartNumberingAfterBreak="0">
+  <w:abstractNum w:abstractNumId="10" w15:restartNumberingAfterBreak="0">
     <w:nsid w:val="251F5CC1"/>
     <w:multiLevelType w:val="hybridMultilevel"/>
     <w:tmpl w:val="270C6FAA"/>
@@ -3907,7 +4531,7 @@
       </w:pPr>
     </w:lvl>
   </w:abstractNum>
-  <w:abstractNum w:abstractNumId="9" w15:restartNumberingAfterBreak="0">
+  <w:abstractNum w:abstractNumId="11" w15:restartNumberingAfterBreak="0">
     <w:nsid w:val="25A26383"/>
     <w:multiLevelType w:val="hybridMultilevel"/>
     <w:tmpl w:val="AAFAE482"/>
@@ -3993,7 +4617,7 @@
       </w:pPr>
     </w:lvl>
   </w:abstractNum>
-  <w:abstractNum w:abstractNumId="10" w15:restartNumberingAfterBreak="0">
+  <w:abstractNum w:abstractNumId="12" w15:restartNumberingAfterBreak="0">
     <w:nsid w:val="283236B4"/>
     <w:multiLevelType w:val="hybridMultilevel"/>
     <w:tmpl w:val="8B3C0370"/>
@@ -4079,7 +4703,7 @@
       </w:pPr>
     </w:lvl>
   </w:abstractNum>
-  <w:abstractNum w:abstractNumId="11" w15:restartNumberingAfterBreak="0">
+  <w:abstractNum w:abstractNumId="13" w15:restartNumberingAfterBreak="0">
     <w:nsid w:val="36882C2E"/>
     <w:multiLevelType w:val="hybridMultilevel"/>
     <w:tmpl w:val="602AB88A"/>
@@ -4169,7 +4793,7 @@
       </w:pPr>
     </w:lvl>
   </w:abstractNum>
-  <w:abstractNum w:abstractNumId="12" w15:restartNumberingAfterBreak="0">
+  <w:abstractNum w:abstractNumId="14" w15:restartNumberingAfterBreak="0">
     <w:nsid w:val="36FE7289"/>
     <w:multiLevelType w:val="hybridMultilevel"/>
     <w:tmpl w:val="8214D3AE"/>
@@ -4255,7 +4879,7 @@
       </w:pPr>
     </w:lvl>
   </w:abstractNum>
-  <w:abstractNum w:abstractNumId="13" w15:restartNumberingAfterBreak="0">
+  <w:abstractNum w:abstractNumId="15" w15:restartNumberingAfterBreak="0">
     <w:nsid w:val="3A5055A8"/>
     <w:multiLevelType w:val="multilevel"/>
     <w:tmpl w:val="0409001F"/>
@@ -4341,7 +4965,7 @@
       </w:pPr>
     </w:lvl>
   </w:abstractNum>
-  <w:abstractNum w:abstractNumId="14" w15:restartNumberingAfterBreak="0">
+  <w:abstractNum w:abstractNumId="16" w15:restartNumberingAfterBreak="0">
     <w:nsid w:val="3F530996"/>
     <w:multiLevelType w:val="multilevel"/>
     <w:tmpl w:val="04090025"/>
@@ -4436,7 +5060,7 @@
       </w:pPr>
     </w:lvl>
   </w:abstractNum>
-  <w:abstractNum w:abstractNumId="15" w15:restartNumberingAfterBreak="0">
+  <w:abstractNum w:abstractNumId="17" w15:restartNumberingAfterBreak="0">
     <w:nsid w:val="402464D4"/>
     <w:multiLevelType w:val="hybridMultilevel"/>
     <w:tmpl w:val="6BDAE590"/>
@@ -4522,7 +5146,233 @@
       </w:pPr>
     </w:lvl>
   </w:abstractNum>
-  <w:abstractNum w:abstractNumId="16" w15:restartNumberingAfterBreak="0">
+  <w:abstractNum w:abstractNumId="18" w15:restartNumberingAfterBreak="0">
+    <w:nsid w:val="42242B50"/>
+    <w:multiLevelType w:val="hybridMultilevel"/>
+    <w:tmpl w:val="C8760F74"/>
+    <w:lvl w:ilvl="0" w:tplc="04090001">
+      <w:start w:val="1"/>
+      <w:numFmt w:val="bullet"/>
+      <w:lvlText w:val=""/>
+      <w:lvlJc w:val="left"/>
+      <w:pPr>
+        <w:ind w:left="2515" w:hanging="360"/>
+      </w:pPr>
+      <w:rPr>
+        <w:rFonts w:ascii="Symbol" w:hAnsi="Symbol" w:hint="default"/>
+      </w:rPr>
+    </w:lvl>
+    <w:lvl w:ilvl="1" w:tplc="04090003" w:tentative="1">
+      <w:start w:val="1"/>
+      <w:numFmt w:val="bullet"/>
+      <w:lvlText w:val="o"/>
+      <w:lvlJc w:val="left"/>
+      <w:pPr>
+        <w:ind w:left="3235" w:hanging="360"/>
+      </w:pPr>
+      <w:rPr>
+        <w:rFonts w:ascii="Courier New" w:hAnsi="Courier New" w:cs="Courier New" w:hint="default"/>
+      </w:rPr>
+    </w:lvl>
+    <w:lvl w:ilvl="2" w:tplc="04090005" w:tentative="1">
+      <w:start w:val="1"/>
+      <w:numFmt w:val="bullet"/>
+      <w:lvlText w:val=""/>
+      <w:lvlJc w:val="left"/>
+      <w:pPr>
+        <w:ind w:left="3955" w:hanging="360"/>
+      </w:pPr>
+      <w:rPr>
+        <w:rFonts w:ascii="Wingdings" w:hAnsi="Wingdings" w:hint="default"/>
+      </w:rPr>
+    </w:lvl>
+    <w:lvl w:ilvl="3" w:tplc="04090001" w:tentative="1">
+      <w:start w:val="1"/>
+      <w:numFmt w:val="bullet"/>
+      <w:lvlText w:val=""/>
+      <w:lvlJc w:val="left"/>
+      <w:pPr>
+        <w:ind w:left="4675" w:hanging="360"/>
+      </w:pPr>
+      <w:rPr>
+        <w:rFonts w:ascii="Symbol" w:hAnsi="Symbol" w:hint="default"/>
+      </w:rPr>
+    </w:lvl>
+    <w:lvl w:ilvl="4" w:tplc="04090003" w:tentative="1">
+      <w:start w:val="1"/>
+      <w:numFmt w:val="bullet"/>
+      <w:lvlText w:val="o"/>
+      <w:lvlJc w:val="left"/>
+      <w:pPr>
+        <w:ind w:left="5395" w:hanging="360"/>
+      </w:pPr>
+      <w:rPr>
+        <w:rFonts w:ascii="Courier New" w:hAnsi="Courier New" w:cs="Courier New" w:hint="default"/>
+      </w:rPr>
+    </w:lvl>
+    <w:lvl w:ilvl="5" w:tplc="04090005" w:tentative="1">
+      <w:start w:val="1"/>
+      <w:numFmt w:val="bullet"/>
+      <w:lvlText w:val=""/>
+      <w:lvlJc w:val="left"/>
+      <w:pPr>
+        <w:ind w:left="6115" w:hanging="360"/>
+      </w:pPr>
+      <w:rPr>
+        <w:rFonts w:ascii="Wingdings" w:hAnsi="Wingdings" w:hint="default"/>
+      </w:rPr>
+    </w:lvl>
+    <w:lvl w:ilvl="6" w:tplc="04090001" w:tentative="1">
+      <w:start w:val="1"/>
+      <w:numFmt w:val="bullet"/>
+      <w:lvlText w:val=""/>
+      <w:lvlJc w:val="left"/>
+      <w:pPr>
+        <w:ind w:left="6835" w:hanging="360"/>
+      </w:pPr>
+      <w:rPr>
+        <w:rFonts w:ascii="Symbol" w:hAnsi="Symbol" w:hint="default"/>
+      </w:rPr>
+    </w:lvl>
+    <w:lvl w:ilvl="7" w:tplc="04090003" w:tentative="1">
+      <w:start w:val="1"/>
+      <w:numFmt w:val="bullet"/>
+      <w:lvlText w:val="o"/>
+      <w:lvlJc w:val="left"/>
+      <w:pPr>
+        <w:ind w:left="7555" w:hanging="360"/>
+      </w:pPr>
+      <w:rPr>
+        <w:rFonts w:ascii="Courier New" w:hAnsi="Courier New" w:cs="Courier New" w:hint="default"/>
+      </w:rPr>
+    </w:lvl>
+    <w:lvl w:ilvl="8" w:tplc="04090005" w:tentative="1">
+      <w:start w:val="1"/>
+      <w:numFmt w:val="bullet"/>
+      <w:lvlText w:val=""/>
+      <w:lvlJc w:val="left"/>
+      <w:pPr>
+        <w:ind w:left="8275" w:hanging="360"/>
+      </w:pPr>
+      <w:rPr>
+        <w:rFonts w:ascii="Wingdings" w:hAnsi="Wingdings" w:hint="default"/>
+      </w:rPr>
+    </w:lvl>
+  </w:abstractNum>
+  <w:abstractNum w:abstractNumId="19" w15:restartNumberingAfterBreak="0">
+    <w:nsid w:val="447571DC"/>
+    <w:multiLevelType w:val="hybridMultilevel"/>
+    <w:tmpl w:val="C4127F74"/>
+    <w:lvl w:ilvl="0" w:tplc="04090001">
+      <w:start w:val="1"/>
+      <w:numFmt w:val="bullet"/>
+      <w:lvlText w:val=""/>
+      <w:lvlJc w:val="left"/>
+      <w:pPr>
+        <w:ind w:left="720" w:hanging="360"/>
+      </w:pPr>
+      <w:rPr>
+        <w:rFonts w:ascii="Symbol" w:hAnsi="Symbol" w:hint="default"/>
+      </w:rPr>
+    </w:lvl>
+    <w:lvl w:ilvl="1" w:tplc="04090003" w:tentative="1">
+      <w:start w:val="1"/>
+      <w:numFmt w:val="bullet"/>
+      <w:lvlText w:val="o"/>
+      <w:lvlJc w:val="left"/>
+      <w:pPr>
+        <w:ind w:left="1440" w:hanging="360"/>
+      </w:pPr>
+      <w:rPr>
+        <w:rFonts w:ascii="Courier New" w:hAnsi="Courier New" w:cs="Courier New" w:hint="default"/>
+      </w:rPr>
+    </w:lvl>
+    <w:lvl w:ilvl="2" w:tplc="04090005" w:tentative="1">
+      <w:start w:val="1"/>
+      <w:numFmt w:val="bullet"/>
+      <w:lvlText w:val=""/>
+      <w:lvlJc w:val="left"/>
+      <w:pPr>
+        <w:ind w:left="2160" w:hanging="360"/>
+      </w:pPr>
+      <w:rPr>
+        <w:rFonts w:ascii="Wingdings" w:hAnsi="Wingdings" w:hint="default"/>
+      </w:rPr>
+    </w:lvl>
+    <w:lvl w:ilvl="3" w:tplc="04090001" w:tentative="1">
+      <w:start w:val="1"/>
+      <w:numFmt w:val="bullet"/>
+      <w:lvlText w:val=""/>
+      <w:lvlJc w:val="left"/>
+      <w:pPr>
+        <w:ind w:left="2880" w:hanging="360"/>
+      </w:pPr>
+      <w:rPr>
+        <w:rFonts w:ascii="Symbol" w:hAnsi="Symbol" w:hint="default"/>
+      </w:rPr>
+    </w:lvl>
+    <w:lvl w:ilvl="4" w:tplc="04090003" w:tentative="1">
+      <w:start w:val="1"/>
+      <w:numFmt w:val="bullet"/>
+      <w:lvlText w:val="o"/>
+      <w:lvlJc w:val="left"/>
+      <w:pPr>
+        <w:ind w:left="3600" w:hanging="360"/>
+      </w:pPr>
+      <w:rPr>
+        <w:rFonts w:ascii="Courier New" w:hAnsi="Courier New" w:cs="Courier New" w:hint="default"/>
+      </w:rPr>
+    </w:lvl>
+    <w:lvl w:ilvl="5" w:tplc="04090005" w:tentative="1">
+      <w:start w:val="1"/>
+      <w:numFmt w:val="bullet"/>
+      <w:lvlText w:val=""/>
+      <w:lvlJc w:val="left"/>
+      <w:pPr>
+        <w:ind w:left="4320" w:hanging="360"/>
+      </w:pPr>
+      <w:rPr>
+        <w:rFonts w:ascii="Wingdings" w:hAnsi="Wingdings" w:hint="default"/>
+      </w:rPr>
+    </w:lvl>
+    <w:lvl w:ilvl="6" w:tplc="04090001" w:tentative="1">
+      <w:start w:val="1"/>
+      <w:numFmt w:val="bullet"/>
+      <w:lvlText w:val=""/>
+      <w:lvlJc w:val="left"/>
+      <w:pPr>
+        <w:ind w:left="5040" w:hanging="360"/>
+      </w:pPr>
+      <w:rPr>
+        <w:rFonts w:ascii="Symbol" w:hAnsi="Symbol" w:hint="default"/>
+      </w:rPr>
+    </w:lvl>
+    <w:lvl w:ilvl="7" w:tplc="04090003" w:tentative="1">
+      <w:start w:val="1"/>
+      <w:numFmt w:val="bullet"/>
+      <w:lvlText w:val="o"/>
+      <w:lvlJc w:val="left"/>
+      <w:pPr>
+        <w:ind w:left="5760" w:hanging="360"/>
+      </w:pPr>
+      <w:rPr>
+        <w:rFonts w:ascii="Courier New" w:hAnsi="Courier New" w:cs="Courier New" w:hint="default"/>
+      </w:rPr>
+    </w:lvl>
+    <w:lvl w:ilvl="8" w:tplc="04090005" w:tentative="1">
+      <w:start w:val="1"/>
+      <w:numFmt w:val="bullet"/>
+      <w:lvlText w:val=""/>
+      <w:lvlJc w:val="left"/>
+      <w:pPr>
+        <w:ind w:left="6480" w:hanging="360"/>
+      </w:pPr>
+      <w:rPr>
+        <w:rFonts w:ascii="Wingdings" w:hAnsi="Wingdings" w:hint="default"/>
+      </w:rPr>
+    </w:lvl>
+  </w:abstractNum>
+  <w:abstractNum w:abstractNumId="20" w15:restartNumberingAfterBreak="0">
     <w:nsid w:val="44D144BB"/>
     <w:multiLevelType w:val="hybridMultilevel"/>
     <w:tmpl w:val="4900E5A8"/>
@@ -4608,7 +5458,233 @@
       </w:pPr>
     </w:lvl>
   </w:abstractNum>
-  <w:abstractNum w:abstractNumId="17" w15:restartNumberingAfterBreak="0">
+  <w:abstractNum w:abstractNumId="21" w15:restartNumberingAfterBreak="0">
+    <w:nsid w:val="49156018"/>
+    <w:multiLevelType w:val="hybridMultilevel"/>
+    <w:tmpl w:val="8FF63CD2"/>
+    <w:lvl w:ilvl="0" w:tplc="04090001">
+      <w:start w:val="1"/>
+      <w:numFmt w:val="bullet"/>
+      <w:lvlText w:val=""/>
+      <w:lvlJc w:val="left"/>
+      <w:pPr>
+        <w:ind w:left="1079" w:hanging="360"/>
+      </w:pPr>
+      <w:rPr>
+        <w:rFonts w:ascii="Symbol" w:hAnsi="Symbol" w:hint="default"/>
+      </w:rPr>
+    </w:lvl>
+    <w:lvl w:ilvl="1" w:tplc="04090003" w:tentative="1">
+      <w:start w:val="1"/>
+      <w:numFmt w:val="bullet"/>
+      <w:lvlText w:val="o"/>
+      <w:lvlJc w:val="left"/>
+      <w:pPr>
+        <w:ind w:left="1799" w:hanging="360"/>
+      </w:pPr>
+      <w:rPr>
+        <w:rFonts w:ascii="Courier New" w:hAnsi="Courier New" w:cs="Courier New" w:hint="default"/>
+      </w:rPr>
+    </w:lvl>
+    <w:lvl w:ilvl="2" w:tplc="04090005" w:tentative="1">
+      <w:start w:val="1"/>
+      <w:numFmt w:val="bullet"/>
+      <w:lvlText w:val=""/>
+      <w:lvlJc w:val="left"/>
+      <w:pPr>
+        <w:ind w:left="2519" w:hanging="360"/>
+      </w:pPr>
+      <w:rPr>
+        <w:rFonts w:ascii="Wingdings" w:hAnsi="Wingdings" w:hint="default"/>
+      </w:rPr>
+    </w:lvl>
+    <w:lvl w:ilvl="3" w:tplc="04090001" w:tentative="1">
+      <w:start w:val="1"/>
+      <w:numFmt w:val="bullet"/>
+      <w:lvlText w:val=""/>
+      <w:lvlJc w:val="left"/>
+      <w:pPr>
+        <w:ind w:left="3239" w:hanging="360"/>
+      </w:pPr>
+      <w:rPr>
+        <w:rFonts w:ascii="Symbol" w:hAnsi="Symbol" w:hint="default"/>
+      </w:rPr>
+    </w:lvl>
+    <w:lvl w:ilvl="4" w:tplc="04090003" w:tentative="1">
+      <w:start w:val="1"/>
+      <w:numFmt w:val="bullet"/>
+      <w:lvlText w:val="o"/>
+      <w:lvlJc w:val="left"/>
+      <w:pPr>
+        <w:ind w:left="3959" w:hanging="360"/>
+      </w:pPr>
+      <w:rPr>
+        <w:rFonts w:ascii="Courier New" w:hAnsi="Courier New" w:cs="Courier New" w:hint="default"/>
+      </w:rPr>
+    </w:lvl>
+    <w:lvl w:ilvl="5" w:tplc="04090005" w:tentative="1">
+      <w:start w:val="1"/>
+      <w:numFmt w:val="bullet"/>
+      <w:lvlText w:val=""/>
+      <w:lvlJc w:val="left"/>
+      <w:pPr>
+        <w:ind w:left="4679" w:hanging="360"/>
+      </w:pPr>
+      <w:rPr>
+        <w:rFonts w:ascii="Wingdings" w:hAnsi="Wingdings" w:hint="default"/>
+      </w:rPr>
+    </w:lvl>
+    <w:lvl w:ilvl="6" w:tplc="04090001" w:tentative="1">
+      <w:start w:val="1"/>
+      <w:numFmt w:val="bullet"/>
+      <w:lvlText w:val=""/>
+      <w:lvlJc w:val="left"/>
+      <w:pPr>
+        <w:ind w:left="5399" w:hanging="360"/>
+      </w:pPr>
+      <w:rPr>
+        <w:rFonts w:ascii="Symbol" w:hAnsi="Symbol" w:hint="default"/>
+      </w:rPr>
+    </w:lvl>
+    <w:lvl w:ilvl="7" w:tplc="04090003" w:tentative="1">
+      <w:start w:val="1"/>
+      <w:numFmt w:val="bullet"/>
+      <w:lvlText w:val="o"/>
+      <w:lvlJc w:val="left"/>
+      <w:pPr>
+        <w:ind w:left="6119" w:hanging="360"/>
+      </w:pPr>
+      <w:rPr>
+        <w:rFonts w:ascii="Courier New" w:hAnsi="Courier New" w:cs="Courier New" w:hint="default"/>
+      </w:rPr>
+    </w:lvl>
+    <w:lvl w:ilvl="8" w:tplc="04090005" w:tentative="1">
+      <w:start w:val="1"/>
+      <w:numFmt w:val="bullet"/>
+      <w:lvlText w:val=""/>
+      <w:lvlJc w:val="left"/>
+      <w:pPr>
+        <w:ind w:left="6839" w:hanging="360"/>
+      </w:pPr>
+      <w:rPr>
+        <w:rFonts w:ascii="Wingdings" w:hAnsi="Wingdings" w:hint="default"/>
+      </w:rPr>
+    </w:lvl>
+  </w:abstractNum>
+  <w:abstractNum w:abstractNumId="22" w15:restartNumberingAfterBreak="0">
+    <w:nsid w:val="495E65AB"/>
+    <w:multiLevelType w:val="hybridMultilevel"/>
+    <w:tmpl w:val="32487A64"/>
+    <w:lvl w:ilvl="0" w:tplc="04090001">
+      <w:start w:val="1"/>
+      <w:numFmt w:val="bullet"/>
+      <w:lvlText w:val=""/>
+      <w:lvlJc w:val="left"/>
+      <w:pPr>
+        <w:ind w:left="2874" w:hanging="360"/>
+      </w:pPr>
+      <w:rPr>
+        <w:rFonts w:ascii="Symbol" w:hAnsi="Symbol" w:hint="default"/>
+      </w:rPr>
+    </w:lvl>
+    <w:lvl w:ilvl="1" w:tplc="04090003" w:tentative="1">
+      <w:start w:val="1"/>
+      <w:numFmt w:val="bullet"/>
+      <w:lvlText w:val="o"/>
+      <w:lvlJc w:val="left"/>
+      <w:pPr>
+        <w:ind w:left="3594" w:hanging="360"/>
+      </w:pPr>
+      <w:rPr>
+        <w:rFonts w:ascii="Courier New" w:hAnsi="Courier New" w:cs="Courier New" w:hint="default"/>
+      </w:rPr>
+    </w:lvl>
+    <w:lvl w:ilvl="2" w:tplc="04090005" w:tentative="1">
+      <w:start w:val="1"/>
+      <w:numFmt w:val="bullet"/>
+      <w:lvlText w:val=""/>
+      <w:lvlJc w:val="left"/>
+      <w:pPr>
+        <w:ind w:left="4314" w:hanging="360"/>
+      </w:pPr>
+      <w:rPr>
+        <w:rFonts w:ascii="Wingdings" w:hAnsi="Wingdings" w:hint="default"/>
+      </w:rPr>
+    </w:lvl>
+    <w:lvl w:ilvl="3" w:tplc="04090001" w:tentative="1">
+      <w:start w:val="1"/>
+      <w:numFmt w:val="bullet"/>
+      <w:lvlText w:val=""/>
+      <w:lvlJc w:val="left"/>
+      <w:pPr>
+        <w:ind w:left="5034" w:hanging="360"/>
+      </w:pPr>
+      <w:rPr>
+        <w:rFonts w:ascii="Symbol" w:hAnsi="Symbol" w:hint="default"/>
+      </w:rPr>
+    </w:lvl>
+    <w:lvl w:ilvl="4" w:tplc="04090003" w:tentative="1">
+      <w:start w:val="1"/>
+      <w:numFmt w:val="bullet"/>
+      <w:lvlText w:val="o"/>
+      <w:lvlJc w:val="left"/>
+      <w:pPr>
+        <w:ind w:left="5754" w:hanging="360"/>
+      </w:pPr>
+      <w:rPr>
+        <w:rFonts w:ascii="Courier New" w:hAnsi="Courier New" w:cs="Courier New" w:hint="default"/>
+      </w:rPr>
+    </w:lvl>
+    <w:lvl w:ilvl="5" w:tplc="04090005" w:tentative="1">
+      <w:start w:val="1"/>
+      <w:numFmt w:val="bullet"/>
+      <w:lvlText w:val=""/>
+      <w:lvlJc w:val="left"/>
+      <w:pPr>
+        <w:ind w:left="6474" w:hanging="360"/>
+      </w:pPr>
+      <w:rPr>
+        <w:rFonts w:ascii="Wingdings" w:hAnsi="Wingdings" w:hint="default"/>
+      </w:rPr>
+    </w:lvl>
+    <w:lvl w:ilvl="6" w:tplc="04090001" w:tentative="1">
+      <w:start w:val="1"/>
+      <w:numFmt w:val="bullet"/>
+      <w:lvlText w:val=""/>
+      <w:lvlJc w:val="left"/>
+      <w:pPr>
+        <w:ind w:left="7194" w:hanging="360"/>
+      </w:pPr>
+      <w:rPr>
+        <w:rFonts w:ascii="Symbol" w:hAnsi="Symbol" w:hint="default"/>
+      </w:rPr>
+    </w:lvl>
+    <w:lvl w:ilvl="7" w:tplc="04090003" w:tentative="1">
+      <w:start w:val="1"/>
+      <w:numFmt w:val="bullet"/>
+      <w:lvlText w:val="o"/>
+      <w:lvlJc w:val="left"/>
+      <w:pPr>
+        <w:ind w:left="7914" w:hanging="360"/>
+      </w:pPr>
+      <w:rPr>
+        <w:rFonts w:ascii="Courier New" w:hAnsi="Courier New" w:cs="Courier New" w:hint="default"/>
+      </w:rPr>
+    </w:lvl>
+    <w:lvl w:ilvl="8" w:tplc="04090005" w:tentative="1">
+      <w:start w:val="1"/>
+      <w:numFmt w:val="bullet"/>
+      <w:lvlText w:val=""/>
+      <w:lvlJc w:val="left"/>
+      <w:pPr>
+        <w:ind w:left="8634" w:hanging="360"/>
+      </w:pPr>
+      <w:rPr>
+        <w:rFonts w:ascii="Wingdings" w:hAnsi="Wingdings" w:hint="default"/>
+      </w:rPr>
+    </w:lvl>
+  </w:abstractNum>
+  <w:abstractNum w:abstractNumId="23" w15:restartNumberingAfterBreak="0">
     <w:nsid w:val="4AE56DAF"/>
     <w:multiLevelType w:val="hybridMultilevel"/>
     <w:tmpl w:val="4AEE1DCC"/>
@@ -4694,7 +5770,120 @@
       </w:pPr>
     </w:lvl>
   </w:abstractNum>
-  <w:abstractNum w:abstractNumId="18" w15:restartNumberingAfterBreak="0">
+  <w:abstractNum w:abstractNumId="24" w15:restartNumberingAfterBreak="0">
+    <w:nsid w:val="5A094974"/>
+    <w:multiLevelType w:val="hybridMultilevel"/>
+    <w:tmpl w:val="777EA328"/>
+    <w:lvl w:ilvl="0" w:tplc="04090001">
+      <w:start w:val="1"/>
+      <w:numFmt w:val="bullet"/>
+      <w:lvlText w:val=""/>
+      <w:lvlJc w:val="left"/>
+      <w:pPr>
+        <w:ind w:left="1440" w:hanging="360"/>
+      </w:pPr>
+      <w:rPr>
+        <w:rFonts w:ascii="Symbol" w:hAnsi="Symbol" w:hint="default"/>
+      </w:rPr>
+    </w:lvl>
+    <w:lvl w:ilvl="1" w:tplc="04090003" w:tentative="1">
+      <w:start w:val="1"/>
+      <w:numFmt w:val="bullet"/>
+      <w:lvlText w:val="o"/>
+      <w:lvlJc w:val="left"/>
+      <w:pPr>
+        <w:ind w:left="2160" w:hanging="360"/>
+      </w:pPr>
+      <w:rPr>
+        <w:rFonts w:ascii="Courier New" w:hAnsi="Courier New" w:cs="Courier New" w:hint="default"/>
+      </w:rPr>
+    </w:lvl>
+    <w:lvl w:ilvl="2" w:tplc="04090005" w:tentative="1">
+      <w:start w:val="1"/>
+      <w:numFmt w:val="bullet"/>
+      <w:lvlText w:val=""/>
+      <w:lvlJc w:val="left"/>
+      <w:pPr>
+        <w:ind w:left="2880" w:hanging="360"/>
+      </w:pPr>
+      <w:rPr>
+        <w:rFonts w:ascii="Wingdings" w:hAnsi="Wingdings" w:hint="default"/>
+      </w:rPr>
+    </w:lvl>
+    <w:lvl w:ilvl="3" w:tplc="04090001" w:tentative="1">
+      <w:start w:val="1"/>
+      <w:numFmt w:val="bullet"/>
+      <w:lvlText w:val=""/>
+      <w:lvlJc w:val="left"/>
+      <w:pPr>
+        <w:ind w:left="3600" w:hanging="360"/>
+      </w:pPr>
+      <w:rPr>
+        <w:rFonts w:ascii="Symbol" w:hAnsi="Symbol" w:hint="default"/>
+      </w:rPr>
+    </w:lvl>
+    <w:lvl w:ilvl="4" w:tplc="04090003" w:tentative="1">
+      <w:start w:val="1"/>
+      <w:numFmt w:val="bullet"/>
+      <w:lvlText w:val="o"/>
+      <w:lvlJc w:val="left"/>
+      <w:pPr>
+        <w:ind w:left="4320" w:hanging="360"/>
+      </w:pPr>
+      <w:rPr>
+        <w:rFonts w:ascii="Courier New" w:hAnsi="Courier New" w:cs="Courier New" w:hint="default"/>
+      </w:rPr>
+    </w:lvl>
+    <w:lvl w:ilvl="5" w:tplc="04090005" w:tentative="1">
+      <w:start w:val="1"/>
+      <w:numFmt w:val="bullet"/>
+      <w:lvlText w:val=""/>
+      <w:lvlJc w:val="left"/>
+      <w:pPr>
+        <w:ind w:left="5040" w:hanging="360"/>
+      </w:pPr>
+      <w:rPr>
+        <w:rFonts w:ascii="Wingdings" w:hAnsi="Wingdings" w:hint="default"/>
+      </w:rPr>
+    </w:lvl>
+    <w:lvl w:ilvl="6" w:tplc="04090001" w:tentative="1">
+      <w:start w:val="1"/>
+      <w:numFmt w:val="bullet"/>
+      <w:lvlText w:val=""/>
+      <w:lvlJc w:val="left"/>
+      <w:pPr>
+        <w:ind w:left="5760" w:hanging="360"/>
+      </w:pPr>
+      <w:rPr>
+        <w:rFonts w:ascii="Symbol" w:hAnsi="Symbol" w:hint="default"/>
+      </w:rPr>
+    </w:lvl>
+    <w:lvl w:ilvl="7" w:tplc="04090003" w:tentative="1">
+      <w:start w:val="1"/>
+      <w:numFmt w:val="bullet"/>
+      <w:lvlText w:val="o"/>
+      <w:lvlJc w:val="left"/>
+      <w:pPr>
+        <w:ind w:left="6480" w:hanging="360"/>
+      </w:pPr>
+      <w:rPr>
+        <w:rFonts w:ascii="Courier New" w:hAnsi="Courier New" w:cs="Courier New" w:hint="default"/>
+      </w:rPr>
+    </w:lvl>
+    <w:lvl w:ilvl="8" w:tplc="04090005" w:tentative="1">
+      <w:start w:val="1"/>
+      <w:numFmt w:val="bullet"/>
+      <w:lvlText w:val=""/>
+      <w:lvlJc w:val="left"/>
+      <w:pPr>
+        <w:ind w:left="7200" w:hanging="360"/>
+      </w:pPr>
+      <w:rPr>
+        <w:rFonts w:ascii="Wingdings" w:hAnsi="Wingdings" w:hint="default"/>
+      </w:rPr>
+    </w:lvl>
+  </w:abstractNum>
+  <w:abstractNum w:abstractNumId="25" w15:restartNumberingAfterBreak="0">
     <w:nsid w:val="5B115297"/>
     <w:multiLevelType w:val="hybridMultilevel"/>
     <w:tmpl w:val="6598F894"/>
@@ -4780,7 +5969,120 @@
       </w:pPr>
     </w:lvl>
   </w:abstractNum>
-  <w:abstractNum w:abstractNumId="19" w15:restartNumberingAfterBreak="0">
+  <w:abstractNum w:abstractNumId="26" w15:restartNumberingAfterBreak="0">
+    <w:nsid w:val="5DE61DD8"/>
+    <w:multiLevelType w:val="hybridMultilevel"/>
+    <w:tmpl w:val="19B6A032"/>
+    <w:lvl w:ilvl="0" w:tplc="04090001">
+      <w:start w:val="1"/>
+      <w:numFmt w:val="bullet"/>
+      <w:lvlText w:val=""/>
+      <w:lvlJc w:val="left"/>
+      <w:pPr>
+        <w:ind w:left="1438" w:hanging="360"/>
+      </w:pPr>
+      <w:rPr>
+        <w:rFonts w:ascii="Symbol" w:hAnsi="Symbol" w:hint="default"/>
+      </w:rPr>
+    </w:lvl>
+    <w:lvl w:ilvl="1" w:tplc="04090003" w:tentative="1">
+      <w:start w:val="1"/>
+      <w:numFmt w:val="bullet"/>
+      <w:lvlText w:val="o"/>
+      <w:lvlJc w:val="left"/>
+      <w:pPr>
+        <w:ind w:left="2158" w:hanging="360"/>
+      </w:pPr>
+      <w:rPr>
+        <w:rFonts w:ascii="Courier New" w:hAnsi="Courier New" w:cs="Courier New" w:hint="default"/>
+      </w:rPr>
+    </w:lvl>
+    <w:lvl w:ilvl="2" w:tplc="04090005" w:tentative="1">
+      <w:start w:val="1"/>
+      <w:numFmt w:val="bullet"/>
+      <w:lvlText w:val=""/>
+      <w:lvlJc w:val="left"/>
+      <w:pPr>
+        <w:ind w:left="2878" w:hanging="360"/>
+      </w:pPr>
+      <w:rPr>
+        <w:rFonts w:ascii="Wingdings" w:hAnsi="Wingdings" w:hint="default"/>
+      </w:rPr>
+    </w:lvl>
+    <w:lvl w:ilvl="3" w:tplc="04090001" w:tentative="1">
+      <w:start w:val="1"/>
+      <w:numFmt w:val="bullet"/>
+      <w:lvlText w:val=""/>
+      <w:lvlJc w:val="left"/>
+      <w:pPr>
+        <w:ind w:left="3598" w:hanging="360"/>
+      </w:pPr>
+      <w:rPr>
+        <w:rFonts w:ascii="Symbol" w:hAnsi="Symbol" w:hint="default"/>
+      </w:rPr>
+    </w:lvl>
+    <w:lvl w:ilvl="4" w:tplc="04090003" w:tentative="1">
+      <w:start w:val="1"/>
+      <w:numFmt w:val="bullet"/>
+      <w:lvlText w:val="o"/>
+      <w:lvlJc w:val="left"/>
+      <w:pPr>
+        <w:ind w:left="4318" w:hanging="360"/>
+      </w:pPr>
+      <w:rPr>
+        <w:rFonts w:ascii="Courier New" w:hAnsi="Courier New" w:cs="Courier New" w:hint="default"/>
+      </w:rPr>
+    </w:lvl>
+    <w:lvl w:ilvl="5" w:tplc="04090005" w:tentative="1">
+      <w:start w:val="1"/>
+      <w:numFmt w:val="bullet"/>
+      <w:lvlText w:val=""/>
+      <w:lvlJc w:val="left"/>
+      <w:pPr>
+        <w:ind w:left="5038" w:hanging="360"/>
+      </w:pPr>
+      <w:rPr>
+        <w:rFonts w:ascii="Wingdings" w:hAnsi="Wingdings" w:hint="default"/>
+      </w:rPr>
+    </w:lvl>
+    <w:lvl w:ilvl="6" w:tplc="04090001" w:tentative="1">
+      <w:start w:val="1"/>
+      <w:numFmt w:val="bullet"/>
+      <w:lvlText w:val=""/>
+      <w:lvlJc w:val="left"/>
+      <w:pPr>
+        <w:ind w:left="5758" w:hanging="360"/>
+      </w:pPr>
+      <w:rPr>
+        <w:rFonts w:ascii="Symbol" w:hAnsi="Symbol" w:hint="default"/>
+      </w:rPr>
+    </w:lvl>
+    <w:lvl w:ilvl="7" w:tplc="04090003" w:tentative="1">
+      <w:start w:val="1"/>
+      <w:numFmt w:val="bullet"/>
+      <w:lvlText w:val="o"/>
+      <w:lvlJc w:val="left"/>
+      <w:pPr>
+        <w:ind w:left="6478" w:hanging="360"/>
+      </w:pPr>
+      <w:rPr>
+        <w:rFonts w:ascii="Courier New" w:hAnsi="Courier New" w:cs="Courier New" w:hint="default"/>
+      </w:rPr>
+    </w:lvl>
+    <w:lvl w:ilvl="8" w:tplc="04090005" w:tentative="1">
+      <w:start w:val="1"/>
+      <w:numFmt w:val="bullet"/>
+      <w:lvlText w:val=""/>
+      <w:lvlJc w:val="left"/>
+      <w:pPr>
+        <w:ind w:left="7198" w:hanging="360"/>
+      </w:pPr>
+      <w:rPr>
+        <w:rFonts w:ascii="Wingdings" w:hAnsi="Wingdings" w:hint="default"/>
+      </w:rPr>
+    </w:lvl>
+  </w:abstractNum>
+  <w:abstractNum w:abstractNumId="27" w15:restartNumberingAfterBreak="0">
     <w:nsid w:val="5E2038B0"/>
     <w:multiLevelType w:val="hybridMultilevel"/>
     <w:tmpl w:val="A7B077B0"/>
@@ -4866,7 +6168,233 @@
       </w:pPr>
     </w:lvl>
   </w:abstractNum>
-  <w:abstractNum w:abstractNumId="20" w15:restartNumberingAfterBreak="0">
+  <w:abstractNum w:abstractNumId="28" w15:restartNumberingAfterBreak="0">
+    <w:nsid w:val="6FF850B5"/>
+    <w:multiLevelType w:val="hybridMultilevel"/>
+    <w:tmpl w:val="F7422BBC"/>
+    <w:lvl w:ilvl="0" w:tplc="04090001">
+      <w:start w:val="1"/>
+      <w:numFmt w:val="bullet"/>
+      <w:lvlText w:val=""/>
+      <w:lvlJc w:val="left"/>
+      <w:pPr>
+        <w:ind w:left="1079" w:hanging="360"/>
+      </w:pPr>
+      <w:rPr>
+        <w:rFonts w:ascii="Symbol" w:hAnsi="Symbol" w:hint="default"/>
+      </w:rPr>
+    </w:lvl>
+    <w:lvl w:ilvl="1" w:tplc="04090003" w:tentative="1">
+      <w:start w:val="1"/>
+      <w:numFmt w:val="bullet"/>
+      <w:lvlText w:val="o"/>
+      <w:lvlJc w:val="left"/>
+      <w:pPr>
+        <w:ind w:left="1799" w:hanging="360"/>
+      </w:pPr>
+      <w:rPr>
+        <w:rFonts w:ascii="Courier New" w:hAnsi="Courier New" w:cs="Courier New" w:hint="default"/>
+      </w:rPr>
+    </w:lvl>
+    <w:lvl w:ilvl="2" w:tplc="04090005" w:tentative="1">
+      <w:start w:val="1"/>
+      <w:numFmt w:val="bullet"/>
+      <w:lvlText w:val=""/>
+      <w:lvlJc w:val="left"/>
+      <w:pPr>
+        <w:ind w:left="2519" w:hanging="360"/>
+      </w:pPr>
+      <w:rPr>
+        <w:rFonts w:ascii="Wingdings" w:hAnsi="Wingdings" w:hint="default"/>
+      </w:rPr>
+    </w:lvl>
+    <w:lvl w:ilvl="3" w:tplc="04090001" w:tentative="1">
+      <w:start w:val="1"/>
+      <w:numFmt w:val="bullet"/>
+      <w:lvlText w:val=""/>
+      <w:lvlJc w:val="left"/>
+      <w:pPr>
+        <w:ind w:left="3239" w:hanging="360"/>
+      </w:pPr>
+      <w:rPr>
+        <w:rFonts w:ascii="Symbol" w:hAnsi="Symbol" w:hint="default"/>
+      </w:rPr>
+    </w:lvl>
+    <w:lvl w:ilvl="4" w:tplc="04090003" w:tentative="1">
+      <w:start w:val="1"/>
+      <w:numFmt w:val="bullet"/>
+      <w:lvlText w:val="o"/>
+      <w:lvlJc w:val="left"/>
+      <w:pPr>
+        <w:ind w:left="3959" w:hanging="360"/>
+      </w:pPr>
+      <w:rPr>
+        <w:rFonts w:ascii="Courier New" w:hAnsi="Courier New" w:cs="Courier New" w:hint="default"/>
+      </w:rPr>
+    </w:lvl>
+    <w:lvl w:ilvl="5" w:tplc="04090005" w:tentative="1">
+      <w:start w:val="1"/>
+      <w:numFmt w:val="bullet"/>
+      <w:lvlText w:val=""/>
+      <w:lvlJc w:val="left"/>
+      <w:pPr>
+        <w:ind w:left="4679" w:hanging="360"/>
+      </w:pPr>
+      <w:rPr>
+        <w:rFonts w:ascii="Wingdings" w:hAnsi="Wingdings" w:hint="default"/>
+      </w:rPr>
+    </w:lvl>
+    <w:lvl w:ilvl="6" w:tplc="04090001" w:tentative="1">
+      <w:start w:val="1"/>
+      <w:numFmt w:val="bullet"/>
+      <w:lvlText w:val=""/>
+      <w:lvlJc w:val="left"/>
+      <w:pPr>
+        <w:ind w:left="5399" w:hanging="360"/>
+      </w:pPr>
+      <w:rPr>
+        <w:rFonts w:ascii="Symbol" w:hAnsi="Symbol" w:hint="default"/>
+      </w:rPr>
+    </w:lvl>
+    <w:lvl w:ilvl="7" w:tplc="04090003" w:tentative="1">
+      <w:start w:val="1"/>
+      <w:numFmt w:val="bullet"/>
+      <w:lvlText w:val="o"/>
+      <w:lvlJc w:val="left"/>
+      <w:pPr>
+        <w:ind w:left="6119" w:hanging="360"/>
+      </w:pPr>
+      <w:rPr>
+        <w:rFonts w:ascii="Courier New" w:hAnsi="Courier New" w:cs="Courier New" w:hint="default"/>
+      </w:rPr>
+    </w:lvl>
+    <w:lvl w:ilvl="8" w:tplc="04090005" w:tentative="1">
+      <w:start w:val="1"/>
+      <w:numFmt w:val="bullet"/>
+      <w:lvlText w:val=""/>
+      <w:lvlJc w:val="left"/>
+      <w:pPr>
+        <w:ind w:left="6839" w:hanging="360"/>
+      </w:pPr>
+      <w:rPr>
+        <w:rFonts w:ascii="Wingdings" w:hAnsi="Wingdings" w:hint="default"/>
+      </w:rPr>
+    </w:lvl>
+  </w:abstractNum>
+  <w:abstractNum w:abstractNumId="29" w15:restartNumberingAfterBreak="0">
+    <w:nsid w:val="770268AA"/>
+    <w:multiLevelType w:val="hybridMultilevel"/>
+    <w:tmpl w:val="FA08AEA0"/>
+    <w:lvl w:ilvl="0" w:tplc="04090001">
+      <w:start w:val="1"/>
+      <w:numFmt w:val="bullet"/>
+      <w:lvlText w:val=""/>
+      <w:lvlJc w:val="left"/>
+      <w:pPr>
+        <w:ind w:left="1797" w:hanging="360"/>
+      </w:pPr>
+      <w:rPr>
+        <w:rFonts w:ascii="Symbol" w:hAnsi="Symbol" w:hint="default"/>
+      </w:rPr>
+    </w:lvl>
+    <w:lvl w:ilvl="1" w:tplc="04090003" w:tentative="1">
+      <w:start w:val="1"/>
+      <w:numFmt w:val="bullet"/>
+      <w:lvlText w:val="o"/>
+      <w:lvlJc w:val="left"/>
+      <w:pPr>
+        <w:ind w:left="2517" w:hanging="360"/>
+      </w:pPr>
+      <w:rPr>
+        <w:rFonts w:ascii="Courier New" w:hAnsi="Courier New" w:cs="Courier New" w:hint="default"/>
+      </w:rPr>
+    </w:lvl>
+    <w:lvl w:ilvl="2" w:tplc="04090005" w:tentative="1">
+      <w:start w:val="1"/>
+      <w:numFmt w:val="bullet"/>
+      <w:lvlText w:val=""/>
+      <w:lvlJc w:val="left"/>
+      <w:pPr>
+        <w:ind w:left="3237" w:hanging="360"/>
+      </w:pPr>
+      <w:rPr>
+        <w:rFonts w:ascii="Wingdings" w:hAnsi="Wingdings" w:hint="default"/>
+      </w:rPr>
+    </w:lvl>
+    <w:lvl w:ilvl="3" w:tplc="04090001" w:tentative="1">
+      <w:start w:val="1"/>
+      <w:numFmt w:val="bullet"/>
+      <w:lvlText w:val=""/>
+      <w:lvlJc w:val="left"/>
+      <w:pPr>
+        <w:ind w:left="3957" w:hanging="360"/>
+      </w:pPr>
+      <w:rPr>
+        <w:rFonts w:ascii="Symbol" w:hAnsi="Symbol" w:hint="default"/>
+      </w:rPr>
+    </w:lvl>
+    <w:lvl w:ilvl="4" w:tplc="04090003" w:tentative="1">
+      <w:start w:val="1"/>
+      <w:numFmt w:val="bullet"/>
+      <w:lvlText w:val="o"/>
+      <w:lvlJc w:val="left"/>
+      <w:pPr>
+        <w:ind w:left="4677" w:hanging="360"/>
+      </w:pPr>
+      <w:rPr>
+        <w:rFonts w:ascii="Courier New" w:hAnsi="Courier New" w:cs="Courier New" w:hint="default"/>
+      </w:rPr>
+    </w:lvl>
+    <w:lvl w:ilvl="5" w:tplc="04090005" w:tentative="1">
+      <w:start w:val="1"/>
+      <w:numFmt w:val="bullet"/>
+      <w:lvlText w:val=""/>
+      <w:lvlJc w:val="left"/>
+      <w:pPr>
+        <w:ind w:left="5397" w:hanging="360"/>
+      </w:pPr>
+      <w:rPr>
+        <w:rFonts w:ascii="Wingdings" w:hAnsi="Wingdings" w:hint="default"/>
+      </w:rPr>
+    </w:lvl>
+    <w:lvl w:ilvl="6" w:tplc="04090001" w:tentative="1">
+      <w:start w:val="1"/>
+      <w:numFmt w:val="bullet"/>
+      <w:lvlText w:val=""/>
+      <w:lvlJc w:val="left"/>
+      <w:pPr>
+        <w:ind w:left="6117" w:hanging="360"/>
+      </w:pPr>
+      <w:rPr>
+        <w:rFonts w:ascii="Symbol" w:hAnsi="Symbol" w:hint="default"/>
+      </w:rPr>
+    </w:lvl>
+    <w:lvl w:ilvl="7" w:tplc="04090003" w:tentative="1">
+      <w:start w:val="1"/>
+      <w:numFmt w:val="bullet"/>
+      <w:lvlText w:val="o"/>
+      <w:lvlJc w:val="left"/>
+      <w:pPr>
+        <w:ind w:left="6837" w:hanging="360"/>
+      </w:pPr>
+      <w:rPr>
+        <w:rFonts w:ascii="Courier New" w:hAnsi="Courier New" w:cs="Courier New" w:hint="default"/>
+      </w:rPr>
+    </w:lvl>
+    <w:lvl w:ilvl="8" w:tplc="04090005" w:tentative="1">
+      <w:start w:val="1"/>
+      <w:numFmt w:val="bullet"/>
+      <w:lvlText w:val=""/>
+      <w:lvlJc w:val="left"/>
+      <w:pPr>
+        <w:ind w:left="7557" w:hanging="360"/>
+      </w:pPr>
+      <w:rPr>
+        <w:rFonts w:ascii="Wingdings" w:hAnsi="Wingdings" w:hint="default"/>
+      </w:rPr>
+    </w:lvl>
+  </w:abstractNum>
+  <w:abstractNum w:abstractNumId="30" w15:restartNumberingAfterBreak="0">
     <w:nsid w:val="7D3951CC"/>
     <w:multiLevelType w:val="hybridMultilevel"/>
     <w:tmpl w:val="A2CAA998"/>
@@ -4953,43 +6481,43 @@
     </w:lvl>
   </w:abstractNum>
   <w:num w:numId="1">
-    <w:abstractNumId w:val="19"/>
+    <w:abstractNumId w:val="27"/>
   </w:num>
   <w:num w:numId="2">
-    <w:abstractNumId w:val="18"/>
+    <w:abstractNumId w:val="25"/>
   </w:num>
   <w:num w:numId="3">
-    <w:abstractNumId w:val="7"/>
+    <w:abstractNumId w:val="9"/>
   </w:num>
   <w:num w:numId="4">
     <w:abstractNumId w:val="2"/>
   </w:num>
   <w:num w:numId="5">
-    <w:abstractNumId w:val="20"/>
+    <w:abstractNumId w:val="30"/>
   </w:num>
   <w:num w:numId="6">
-    <w:abstractNumId w:val="15"/>
+    <w:abstractNumId w:val="17"/>
   </w:num>
   <w:num w:numId="7">
-    <w:abstractNumId w:val="9"/>
+    <w:abstractNumId w:val="11"/>
   </w:num>
   <w:num w:numId="8">
-    <w:abstractNumId w:val="5"/>
+    <w:abstractNumId w:val="6"/>
   </w:num>
   <w:num w:numId="9">
-    <w:abstractNumId w:val="8"/>
+    <w:abstractNumId w:val="10"/>
   </w:num>
   <w:num w:numId="10">
     <w:abstractNumId w:val="1"/>
   </w:num>
   <w:num w:numId="11">
-    <w:abstractNumId w:val="17"/>
+    <w:abstractNumId w:val="23"/>
   </w:num>
   <w:num w:numId="12">
-    <w:abstractNumId w:val="12"/>
+    <w:abstractNumId w:val="14"/>
   </w:num>
   <w:num w:numId="13">
-    <w:abstractNumId w:val="10"/>
+    <w:abstractNumId w:val="12"/>
   </w:num>
   <w:num w:numId="14">
     <w:abstractNumId w:val="4"/>
@@ -4998,22 +6526,52 @@
     <w:abstractNumId w:val="3"/>
   </w:num>
   <w:num w:numId="16">
-    <w:abstractNumId w:val="16"/>
+    <w:abstractNumId w:val="20"/>
   </w:num>
   <w:num w:numId="17">
-    <w:abstractNumId w:val="11"/>
+    <w:abstractNumId w:val="13"/>
   </w:num>
   <w:num w:numId="18">
-    <w:abstractNumId w:val="13"/>
+    <w:abstractNumId w:val="15"/>
   </w:num>
   <w:num w:numId="19">
-    <w:abstractNumId w:val="6"/>
+    <w:abstractNumId w:val="7"/>
   </w:num>
   <w:num w:numId="20">
-    <w:abstractNumId w:val="14"/>
+    <w:abstractNumId w:val="16"/>
   </w:num>
   <w:num w:numId="21">
     <w:abstractNumId w:val="0"/>
+  </w:num>
+  <w:num w:numId="22">
+    <w:abstractNumId w:val="19"/>
+  </w:num>
+  <w:num w:numId="23">
+    <w:abstractNumId w:val="28"/>
+  </w:num>
+  <w:num w:numId="24">
+    <w:abstractNumId w:val="5"/>
+  </w:num>
+  <w:num w:numId="25">
+    <w:abstractNumId w:val="24"/>
+  </w:num>
+  <w:num w:numId="26">
+    <w:abstractNumId w:val="21"/>
+  </w:num>
+  <w:num w:numId="27">
+    <w:abstractNumId w:val="26"/>
+  </w:num>
+  <w:num w:numId="28">
+    <w:abstractNumId w:val="29"/>
+  </w:num>
+  <w:num w:numId="29">
+    <w:abstractNumId w:val="8"/>
+  </w:num>
+  <w:num w:numId="30">
+    <w:abstractNumId w:val="18"/>
+  </w:num>
+  <w:num w:numId="31">
+    <w:abstractNumId w:val="22"/>
   </w:num>
 </w:numbering>
 </file>

</xml_diff>

<commit_message>
update PanelStudent, test superadmin
</commit_message>
<xml_diff>
--- a/Documentatie_PlatformaDeStudiu.docx
+++ b/Documentatie_PlatformaDeStudiu.docx
@@ -237,16 +237,7 @@
         <w:t>4</w:t>
       </w:r>
       <w:r>
-        <w:t xml:space="preserve"> </w:t>
-      </w:r>
-      <w:r>
-        <w:t>ianuarie</w:t>
-      </w:r>
-      <w:r>
-        <w:t xml:space="preserve"> 202</w:t>
-      </w:r>
-      <w:r>
-        <w:t>2</w:t>
+        <w:t xml:space="preserve"> ianuarie 2022</w:t>
       </w:r>
     </w:p>
     <w:p>
@@ -2193,7 +2184,13 @@
         <w:jc w:val="both"/>
       </w:pPr>
       <w:r>
-        <w:t>Căutare cursuri după nume</w:t>
+        <w:t xml:space="preserve">Căutare </w:t>
+      </w:r>
+      <w:r>
+        <w:t>materii</w:t>
+      </w:r>
+      <w:r>
+        <w:t xml:space="preserve"> după nume</w:t>
       </w:r>
     </w:p>
     <w:p>
@@ -2212,7 +2209,10 @@
         <w:t>e</w:t>
       </w:r>
       <w:r>
-        <w:t xml:space="preserve"> studenti înscriși la un curs</w:t>
+        <w:t xml:space="preserve"> studenti înscriși la </w:t>
+      </w:r>
+      <w:r>
+        <w:t>o materie</w:t>
       </w:r>
     </w:p>
     <w:p>
@@ -2228,7 +2228,10 @@
         <w:t>Asignare</w:t>
       </w:r>
       <w:r>
-        <w:t xml:space="preserve"> profesori la cursuri</w:t>
+        <w:t xml:space="preserve"> profesori la </w:t>
+      </w:r>
+      <w:r>
+        <w:t>materii</w:t>
       </w:r>
     </w:p>
     <w:p>
@@ -2258,14 +2261,7 @@
           <w:b/>
           <w:bCs/>
         </w:rPr>
-        <w:t xml:space="preserve">specifice unui </w:t>
-      </w:r>
-      <w:r>
-        <w:rPr>
-          <w:b/>
-          <w:bCs/>
-        </w:rPr>
-        <w:t>profesor</w:t>
+        <w:t>specifice unui profesor</w:t>
       </w:r>
     </w:p>
     <w:p>
@@ -2310,7 +2306,13 @@
         <w:jc w:val="both"/>
       </w:pPr>
       <w:r>
-        <w:t>Accesare catalog (cu filtru dupa curs)</w:t>
+        <w:t xml:space="preserve">Accesare catalog (cu filtru dupa </w:t>
+      </w:r>
+      <w:r>
+        <w:t>materie</w:t>
+      </w:r>
+      <w:r>
+        <w:t>)</w:t>
       </w:r>
     </w:p>
     <w:p>
@@ -2365,28 +2367,10 @@
         <w:jc w:val="both"/>
       </w:pPr>
       <w:r>
-        <w:t>Vizualiz</w:t>
-      </w:r>
-      <w:r>
-        <w:t>are</w:t>
-      </w:r>
-      <w:r>
-        <w:t xml:space="preserve"> </w:t>
-      </w:r>
-      <w:r>
-        <w:t xml:space="preserve">toate </w:t>
-      </w:r>
-      <w:r>
-        <w:t>activități</w:t>
-      </w:r>
-      <w:r>
-        <w:t>ile proprii</w:t>
-      </w:r>
-      <w:r>
-        <w:t xml:space="preserve"> </w:t>
-      </w:r>
-      <w:r>
-        <w:t>(cu posibilitatea de descărcare)</w:t>
+        <w:t>Vizualizare toate activitățiile proprii</w:t>
+      </w:r>
+      <w:r>
+        <w:t xml:space="preserve"> (cu posibilitatea de descărcare)</w:t>
       </w:r>
     </w:p>
     <w:p>
@@ -2416,14 +2400,7 @@
           <w:b/>
           <w:bCs/>
         </w:rPr>
-        <w:t xml:space="preserve">specifice unui </w:t>
-      </w:r>
-      <w:r>
-        <w:rPr>
-          <w:b/>
-          <w:bCs/>
-        </w:rPr>
-        <w:t>student</w:t>
+        <w:t>specifice unui student</w:t>
       </w:r>
     </w:p>
     <w:p>
@@ -2572,6 +2549,11 @@
       <w:pPr>
         <w:jc w:val="both"/>
       </w:pPr>
+    </w:p>
+    <w:p>
+      <w:pPr>
+        <w:jc w:val="both"/>
+      </w:pPr>
       <w:r>
         <w:t>Aplicaţia va putea fi accesată, pe baza unui proces de autentificare, de către mai multe tipuri de utilizatori: studenti, profesori, administratori.</w:t>
       </w:r>
@@ -2654,7 +2636,13 @@
         <w:t>ș</w:t>
       </w:r>
       <w:r>
-        <w:t>i cursurile predate, num</w:t>
+        <w:t xml:space="preserve">i </w:t>
+      </w:r>
+      <w:r>
+        <w:t>materiile</w:t>
+      </w:r>
+      <w:r>
+        <w:t xml:space="preserve"> predate, num</w:t>
       </w:r>
       <w:r>
         <w:t>ă</w:t>
@@ -2692,7 +2680,11 @@
         <w:t xml:space="preserve"> exista şi un rol de super-administrator care poate opera inclusiv asupra utilizatorilor de tip administrator.</w:t>
       </w:r>
     </w:p>
-    <w:p/>
+    <w:p>
+      <w:pPr>
+        <w:jc w:val="both"/>
+      </w:pPr>
+    </w:p>
     <w:tbl>
       <w:tblPr>
         <w:tblStyle w:val="GridTable5Dark-Accent1"/>
@@ -3030,7 +3022,10 @@
           </w:tcPr>
           <w:p>
             <w:r>
-              <w:t>Alocare/Dealocare profesori la cursuri</w:t>
+              <w:t xml:space="preserve">Alocare/Dealocare profesori la </w:t>
+            </w:r>
+            <w:r>
+              <w:t>materii</w:t>
             </w:r>
           </w:p>
         </w:tc>
@@ -3082,26 +3077,21 @@
       </w:tr>
     </w:tbl>
     <w:p>
+      <w:r>
+        <w:br w:type="page"/>
+      </w:r>
+    </w:p>
+    <w:p>
       <w:pPr>
         <w:pStyle w:val="Heading2"/>
-        <w:numPr>
-          <w:ilvl w:val="0"/>
-          <w:numId w:val="0"/>
-        </w:numPr>
-        <w:ind w:left="576"/>
-      </w:pPr>
-    </w:p>
-    <w:p>
-      <w:pPr>
-        <w:pStyle w:val="Heading2"/>
       </w:pPr>
       <w:bookmarkStart w:id="4" w:name="_Toc91782674"/>
       <w:r>
+        <w:lastRenderedPageBreak/>
         <w:t>Organizare structurată a cerințelor</w:t>
       </w:r>
       <w:bookmarkEnd w:id="4"/>
     </w:p>
-    <w:p/>
     <w:tbl>
       <w:tblPr>
         <w:tblStyle w:val="GridTable5Dark-Accent1"/>
@@ -3236,7 +3226,6 @@
               </w:numPr>
             </w:pPr>
             <w:r>
-              <w:lastRenderedPageBreak/>
               <w:t>Operații CRUD pe utilizatori</w:t>
             </w:r>
           </w:p>
@@ -3341,75 +3330,13 @@
                 <w:ilvl w:val="0"/>
                 <w:numId w:val="32"/>
               </w:numPr>
+              <w:jc w:val="both"/>
             </w:pPr>
             <w:r>
-              <w:t>Adăugare activitate grup</w:t>
-            </w:r>
-          </w:p>
-        </w:tc>
-      </w:tr>
-    </w:tbl>
-    <w:p/>
-    <w:p>
-      <w:pPr>
-        <w:pStyle w:val="ListParagraph"/>
-        <w:numPr>
-          <w:ilvl w:val="0"/>
-          <w:numId w:val="22"/>
-        </w:numPr>
-        <w:jc w:val="both"/>
-      </w:pPr>
-      <w:r>
-        <w:t>Căutare cursuri după nume</w:t>
-      </w:r>
-    </w:p>
-    <w:p>
-      <w:pPr>
-        <w:pStyle w:val="ListParagraph"/>
-        <w:numPr>
-          <w:ilvl w:val="0"/>
-          <w:numId w:val="22"/>
-        </w:numPr>
-        <w:jc w:val="both"/>
-      </w:pPr>
-      <w:r>
-        <w:t>Vizualizare studenti înscriși la un curs</w:t>
-      </w:r>
-    </w:p>
-    <w:p>
-      <w:pPr>
-        <w:pStyle w:val="ListParagraph"/>
-        <w:numPr>
-          <w:ilvl w:val="0"/>
-          <w:numId w:val="22"/>
-        </w:numPr>
-        <w:jc w:val="both"/>
-      </w:pPr>
-      <w:r>
-        <w:t>Asignare profesori la cursuri</w:t>
-      </w:r>
-    </w:p>
-    <w:p/>
-    <w:tbl>
-      <w:tblPr>
-        <w:tblStyle w:val="GridTable5Dark-Accent1"/>
-        <w:tblW w:w="8995" w:type="dxa"/>
-        <w:tblLook w:val="0420" w:firstRow="1" w:lastRow="0" w:firstColumn="0" w:lastColumn="0" w:noHBand="0" w:noVBand="1"/>
-      </w:tblPr>
-      <w:tblGrid>
-        <w:gridCol w:w="8995"/>
-      </w:tblGrid>
-      <w:tr>
-        <w:trPr>
-          <w:cnfStyle w:val="100000000000" w:firstRow="1" w:lastRow="0" w:firstColumn="0" w:lastColumn="0" w:oddVBand="0" w:evenVBand="0" w:oddHBand="0" w:evenHBand="0" w:firstRowFirstColumn="0" w:firstRowLastColumn="0" w:lastRowFirstColumn="0" w:lastRowLastColumn="0"/>
-        </w:trPr>
-        <w:tc>
-          <w:tcPr>
-            <w:tcW w:w="8995" w:type="dxa"/>
-          </w:tcPr>
-          <w:p>
-            <w:r>
-              <w:t>Funcționalități pentru utilizatorul de tip student</w:t>
+              <w:t>Căutare materi</w:t>
+            </w:r>
+            <w:r>
+              <w:t>e</w:t>
             </w:r>
           </w:p>
         </w:tc>
@@ -3429,9 +3356,19 @@
                 <w:ilvl w:val="0"/>
                 <w:numId w:val="32"/>
               </w:numPr>
+              <w:jc w:val="both"/>
             </w:pPr>
             <w:r>
-              <w:t>Căutare materie</w:t>
+              <w:t xml:space="preserve">Căutare </w:t>
+            </w:r>
+            <w:r>
+              <w:t>mater</w:t>
+            </w:r>
+            <w:r>
+              <w:t>ie</w:t>
+            </w:r>
+            <w:r>
+              <w:t xml:space="preserve"> după nume</w:t>
             </w:r>
           </w:p>
         </w:tc>
@@ -3448,9 +3385,10 @@
                 <w:ilvl w:val="0"/>
                 <w:numId w:val="32"/>
               </w:numPr>
+              <w:jc w:val="both"/>
             </w:pPr>
             <w:r>
-              <w:t>Încriere materie</w:t>
+              <w:t>Asignare profesori la materii</w:t>
             </w:r>
           </w:p>
         </w:tc>
@@ -3470,9 +3408,10 @@
                 <w:ilvl w:val="0"/>
                 <w:numId w:val="32"/>
               </w:numPr>
+              <w:jc w:val="both"/>
             </w:pPr>
             <w:r>
-              <w:t>Vizualizare note</w:t>
+              <w:t>Vizualizare studenti înscriși la o materie</w:t>
             </w:r>
           </w:p>
         </w:tc>
@@ -3491,70 +3430,7 @@
               </w:numPr>
             </w:pPr>
             <w:r>
-              <w:t>Vizualizare grupuri</w:t>
-            </w:r>
-          </w:p>
-        </w:tc>
-      </w:tr>
-      <w:tr>
-        <w:trPr>
-          <w:cnfStyle w:val="000000100000" w:firstRow="0" w:lastRow="0" w:firstColumn="0" w:lastColumn="0" w:oddVBand="0" w:evenVBand="0" w:oddHBand="1" w:evenHBand="0" w:firstRowFirstColumn="0" w:firstRowLastColumn="0" w:lastRowFirstColumn="0" w:lastRowLastColumn="0"/>
-        </w:trPr>
-        <w:tc>
-          <w:tcPr>
-            <w:tcW w:w="8995" w:type="dxa"/>
-          </w:tcPr>
-          <w:p>
-            <w:pPr>
-              <w:pStyle w:val="ListParagraph"/>
-              <w:numPr>
-                <w:ilvl w:val="0"/>
-                <w:numId w:val="32"/>
-              </w:numPr>
-            </w:pPr>
-            <w:r>
-              <w:t>Vizualizare membri din grup</w:t>
-            </w:r>
-          </w:p>
-        </w:tc>
-      </w:tr>
-      <w:tr>
-        <w:tc>
-          <w:tcPr>
-            <w:tcW w:w="8995" w:type="dxa"/>
-          </w:tcPr>
-          <w:p>
-            <w:pPr>
-              <w:pStyle w:val="ListParagraph"/>
-              <w:numPr>
-                <w:ilvl w:val="0"/>
-                <w:numId w:val="32"/>
-              </w:numPr>
-            </w:pPr>
-            <w:r>
-              <w:t>Vizualizare/descărcare activități curente/din viitor</w:t>
-            </w:r>
-          </w:p>
-        </w:tc>
-      </w:tr>
-      <w:tr>
-        <w:trPr>
-          <w:cnfStyle w:val="000000100000" w:firstRow="0" w:lastRow="0" w:firstColumn="0" w:lastColumn="0" w:oddVBand="0" w:evenVBand="0" w:oddHBand="1" w:evenHBand="0" w:firstRowFirstColumn="0" w:firstRowLastColumn="0" w:lastRowFirstColumn="0" w:lastRowLastColumn="0"/>
-        </w:trPr>
-        <w:tc>
-          <w:tcPr>
-            <w:tcW w:w="8995" w:type="dxa"/>
-          </w:tcPr>
-          <w:p>
-            <w:pPr>
-              <w:pStyle w:val="ListParagraph"/>
-              <w:numPr>
-                <w:ilvl w:val="0"/>
-                <w:numId w:val="32"/>
-              </w:numPr>
-            </w:pPr>
-            <w:r>
-              <w:t>Mesaje pe grup</w:t>
+              <w:t>Adăugare activitate grup</w:t>
             </w:r>
           </w:p>
         </w:tc>
@@ -3580,7 +3456,7 @@
           </w:tcPr>
           <w:p>
             <w:r>
-              <w:t>Funcționalități pentru utilizatorul de tip profesor</w:t>
+              <w:t>Funcționalități pentru utilizatorul de tip student</w:t>
             </w:r>
           </w:p>
         </w:tc>
@@ -3602,7 +3478,7 @@
               </w:numPr>
             </w:pPr>
             <w:r>
-              <w:t>Adăugare activatăți</w:t>
+              <w:t>Căutare materie</w:t>
             </w:r>
           </w:p>
         </w:tc>
@@ -3621,7 +3497,7 @@
               </w:numPr>
             </w:pPr>
             <w:r>
-              <w:t>Programare activități</w:t>
+              <w:t>Încriere materie</w:t>
             </w:r>
           </w:p>
         </w:tc>
@@ -3643,7 +3519,7 @@
               </w:numPr>
             </w:pPr>
             <w:r>
-              <w:t>Gestionare ponderi note</w:t>
+              <w:t>Vizualizare note</w:t>
             </w:r>
           </w:p>
         </w:tc>
@@ -3662,7 +3538,7 @@
               </w:numPr>
             </w:pPr>
             <w:r>
-              <w:t>Notare studenți</w:t>
+              <w:t>Vizualizare grupuri</w:t>
             </w:r>
           </w:p>
         </w:tc>
@@ -3684,7 +3560,7 @@
               </w:numPr>
             </w:pPr>
             <w:r>
-              <w:t>Vizualizare studeți</w:t>
+              <w:t>Înscriere în grup de studiu</w:t>
             </w:r>
           </w:p>
         </w:tc>
@@ -3703,7 +3579,10 @@
               </w:numPr>
             </w:pPr>
             <w:r>
-              <w:t>Descărcare cataloage</w:t>
+              <w:t>P</w:t>
+            </w:r>
+            <w:r>
+              <w:t>ărasire grup de studiu</w:t>
             </w:r>
           </w:p>
         </w:tc>
@@ -3725,7 +3604,67 @@
               </w:numPr>
             </w:pPr>
             <w:r>
+              <w:t>Vizualizare membri din grup</w:t>
+            </w:r>
+          </w:p>
+        </w:tc>
+      </w:tr>
+      <w:tr>
+        <w:tc>
+          <w:tcPr>
+            <w:tcW w:w="8995" w:type="dxa"/>
+          </w:tcPr>
+          <w:p>
+            <w:pPr>
+              <w:pStyle w:val="ListParagraph"/>
+              <w:numPr>
+                <w:ilvl w:val="0"/>
+                <w:numId w:val="32"/>
+              </w:numPr>
+            </w:pPr>
+            <w:r>
+              <w:t>Adăugare activitate grup</w:t>
+            </w:r>
+          </w:p>
+        </w:tc>
+      </w:tr>
+      <w:tr>
+        <w:trPr>
+          <w:cnfStyle w:val="000000100000" w:firstRow="0" w:lastRow="0" w:firstColumn="0" w:lastColumn="0" w:oddVBand="0" w:evenVBand="0" w:oddHBand="1" w:evenHBand="0" w:firstRowFirstColumn="0" w:firstRowLastColumn="0" w:lastRowFirstColumn="0" w:lastRowLastColumn="0"/>
+        </w:trPr>
+        <w:tc>
+          <w:tcPr>
+            <w:tcW w:w="8995" w:type="dxa"/>
+          </w:tcPr>
+          <w:p>
+            <w:pPr>
+              <w:pStyle w:val="ListParagraph"/>
+              <w:numPr>
+                <w:ilvl w:val="0"/>
+                <w:numId w:val="32"/>
+              </w:numPr>
+            </w:pPr>
+            <w:r>
               <w:t>Vizualizare/descărcare activități curente/din viitor</w:t>
+            </w:r>
+          </w:p>
+        </w:tc>
+      </w:tr>
+      <w:tr>
+        <w:tc>
+          <w:tcPr>
+            <w:tcW w:w="8995" w:type="dxa"/>
+          </w:tcPr>
+          <w:p>
+            <w:pPr>
+              <w:pStyle w:val="ListParagraph"/>
+              <w:numPr>
+                <w:ilvl w:val="0"/>
+                <w:numId w:val="32"/>
+              </w:numPr>
+            </w:pPr>
+            <w:r>
+              <w:t>Mesaje pe grup</w:t>
             </w:r>
           </w:p>
         </w:tc>
@@ -3751,7 +3690,7 @@
           </w:tcPr>
           <w:p>
             <w:r>
-              <w:t>Funcționalități pentru gestiunea cursurilor si grupurilor de studiu</w:t>
+              <w:t>Funcționalități pentru utilizatorul de tip profesor</w:t>
             </w:r>
           </w:p>
         </w:tc>
@@ -3773,7 +3712,7 @@
               </w:numPr>
             </w:pPr>
             <w:r>
-              <w:t>Operații CRUD pe cursuri</w:t>
+              <w:t>Adăugare activatăți</w:t>
             </w:r>
           </w:p>
         </w:tc>
@@ -3792,7 +3731,7 @@
               </w:numPr>
             </w:pPr>
             <w:r>
-              <w:t>Operații CRUD pe grupuri de studii</w:t>
+              <w:t>Programare activități</w:t>
             </w:r>
           </w:p>
         </w:tc>
@@ -3814,7 +3753,7 @@
               </w:numPr>
             </w:pPr>
             <w:r>
-              <w:t>Înscriere în/părasire grup de studiu</w:t>
+              <w:t>Gestionare ponderi note</w:t>
             </w:r>
           </w:p>
         </w:tc>
@@ -3833,13 +3772,80 @@
               </w:numPr>
             </w:pPr>
             <w:r>
-              <w:t>Adăugare activitate grup</w:t>
+              <w:t>Notare studenți</w:t>
+            </w:r>
+          </w:p>
+        </w:tc>
+      </w:tr>
+      <w:tr>
+        <w:trPr>
+          <w:cnfStyle w:val="000000100000" w:firstRow="0" w:lastRow="0" w:firstColumn="0" w:lastColumn="0" w:oddVBand="0" w:evenVBand="0" w:oddHBand="1" w:evenHBand="0" w:firstRowFirstColumn="0" w:firstRowLastColumn="0" w:lastRowFirstColumn="0" w:lastRowLastColumn="0"/>
+        </w:trPr>
+        <w:tc>
+          <w:tcPr>
+            <w:tcW w:w="8995" w:type="dxa"/>
+          </w:tcPr>
+          <w:p>
+            <w:pPr>
+              <w:pStyle w:val="ListParagraph"/>
+              <w:numPr>
+                <w:ilvl w:val="0"/>
+                <w:numId w:val="32"/>
+              </w:numPr>
+            </w:pPr>
+            <w:r>
+              <w:t>Vizualizare studeți</w:t>
+            </w:r>
+          </w:p>
+        </w:tc>
+      </w:tr>
+      <w:tr>
+        <w:tc>
+          <w:tcPr>
+            <w:tcW w:w="8995" w:type="dxa"/>
+          </w:tcPr>
+          <w:p>
+            <w:pPr>
+              <w:pStyle w:val="ListParagraph"/>
+              <w:numPr>
+                <w:ilvl w:val="0"/>
+                <w:numId w:val="32"/>
+              </w:numPr>
+            </w:pPr>
+            <w:r>
+              <w:t>Descărcare cataloage</w:t>
+            </w:r>
+          </w:p>
+        </w:tc>
+      </w:tr>
+      <w:tr>
+        <w:trPr>
+          <w:cnfStyle w:val="000000100000" w:firstRow="0" w:lastRow="0" w:firstColumn="0" w:lastColumn="0" w:oddVBand="0" w:evenVBand="0" w:oddHBand="1" w:evenHBand="0" w:firstRowFirstColumn="0" w:firstRowLastColumn="0" w:lastRowFirstColumn="0" w:lastRowLastColumn="0"/>
+        </w:trPr>
+        <w:tc>
+          <w:tcPr>
+            <w:tcW w:w="8995" w:type="dxa"/>
+          </w:tcPr>
+          <w:p>
+            <w:pPr>
+              <w:pStyle w:val="ListParagraph"/>
+              <w:numPr>
+                <w:ilvl w:val="0"/>
+                <w:numId w:val="32"/>
+              </w:numPr>
+            </w:pPr>
+            <w:r>
+              <w:t>Vizualizare/descărcare activități curente/din viitor</w:t>
             </w:r>
           </w:p>
         </w:tc>
       </w:tr>
     </w:tbl>
-    <w:p/>
+    <w:p>
+      <w:r>
+        <w:br w:type="page"/>
+      </w:r>
+    </w:p>
     <w:p>
       <w:pPr>
         <w:pStyle w:val="Heading1"/>
@@ -7868,6 +7874,7 @@
   <w:style w:type="character" w:default="1" w:styleId="DefaultParagraphFont">
     <w:name w:val="Default Paragraph Font"/>
     <w:uiPriority w:val="1"/>
+    <w:semiHidden/>
     <w:unhideWhenUsed/>
   </w:style>
   <w:style w:type="table" w:default="1" w:styleId="TableNormal">

</xml_diff>

<commit_message>
D. O. N. E.
</commit_message>
<xml_diff>
--- a/Documentatie_PlatformaDeStudiu.docx
+++ b/Documentatie_PlatformaDeStudiu.docx
@@ -2,6 +2,16 @@
 <file path=word/document.xml><?xml version="1.0" encoding="utf-8"?>
 <w:document xmlns:wpc="http://schemas.microsoft.com/office/word/2010/wordprocessingCanvas" xmlns:cx="http://schemas.microsoft.com/office/drawing/2014/chartex" xmlns:cx1="http://schemas.microsoft.com/office/drawing/2015/9/8/chartex" xmlns:cx2="http://schemas.microsoft.com/office/drawing/2015/10/21/chartex" xmlns:cx3="http://schemas.microsoft.com/office/drawing/2016/5/9/chartex" xmlns:cx4="http://schemas.microsoft.com/office/drawing/2016/5/10/chartex" xmlns:cx5="http://schemas.microsoft.com/office/drawing/2016/5/11/chartex" xmlns:cx6="http://schemas.microsoft.com/office/drawing/2016/5/12/chartex" xmlns:cx7="http://schemas.microsoft.com/office/drawing/2016/5/13/chartex" xmlns:cx8="http://schemas.microsoft.com/office/drawing/2016/5/14/chartex" xmlns:mc="http://schemas.openxmlformats.org/markup-compatibility/2006" xmlns:aink="http://schemas.microsoft.com/office/drawing/2016/ink" xmlns:am3d="http://schemas.microsoft.com/office/drawing/2017/model3d" xmlns:o="urn:schemas-microsoft-com:office:office" xmlns:r="http://schemas.openxmlformats.org/officeDocument/2006/relationships" xmlns:m="http://schemas.openxmlformats.org/officeDocument/2006/math" xmlns:v="urn:schemas-microsoft-com:vml" xmlns:wp14="http://schemas.microsoft.com/office/word/2010/wordprocessingDrawing" xmlns:wp="http://schemas.openxmlformats.org/drawingml/2006/wordprocessingDrawing" xmlns:w10="urn:schemas-microsoft-com:office:word" xmlns:w="http://schemas.openxmlformats.org/wordprocessingml/2006/main" xmlns:w14="http://schemas.microsoft.com/office/word/2010/wordml" xmlns:w15="http://schemas.microsoft.com/office/word/2012/wordml" xmlns:w16cex="http://schemas.microsoft.com/office/word/2018/wordml/cex" xmlns:w16cid="http://schemas.microsoft.com/office/word/2016/wordml/cid" xmlns:w16="http://schemas.microsoft.com/office/word/2018/wordml" xmlns:w16sdtdh="http://schemas.microsoft.com/office/word/2020/wordml/sdtdatahash" xmlns:w16se="http://schemas.microsoft.com/office/word/2015/wordml/symex" xmlns:wpg="http://schemas.microsoft.com/office/word/2010/wordprocessingGroup" xmlns:wpi="http://schemas.microsoft.com/office/word/2010/wordprocessingInk" xmlns:wne="http://schemas.microsoft.com/office/word/2006/wordml" xmlns:wps="http://schemas.microsoft.com/office/word/2010/wordprocessingShape" mc:Ignorable="w14 w15 w16se w16cid w16 w16cex w16sdtdh wp14">
   <w:body>
+    <w:p>
+      <w:pPr>
+        <w:pStyle w:val="Subtitle"/>
+        <w:jc w:val="center"/>
+        <w:rPr>
+          <w:sz w:val="32"/>
+          <w:szCs w:val="32"/>
+        </w:rPr>
+      </w:pPr>
+    </w:p>
     <w:p>
       <w:pPr>
         <w:pStyle w:val="Subtitle"/>
@@ -2072,7 +2082,7 @@
                 <w:noProof/>
                 <w:webHidden/>
               </w:rPr>
-              <w:t>11</w:t>
+              <w:t>12</w:t>
             </w:r>
             <w:r>
               <w:rPr>
@@ -7312,13 +7322,18 @@
         <w:t>, iar MySQL și Java au fost platforme suficient de bune pentru realizarea acestui proiect.</w:t>
       </w:r>
     </w:p>
-    <w:p/>
+    <w:p>
+      <w:r>
+        <w:br w:type="page"/>
+      </w:r>
+    </w:p>
     <w:p>
       <w:pPr>
         <w:pStyle w:val="Heading1"/>
       </w:pPr>
       <w:bookmarkStart w:id="19" w:name="_Toc92651136"/>
       <w:r>
+        <w:lastRenderedPageBreak/>
         <w:t>Bibliografie</w:t>
       </w:r>
       <w:bookmarkEnd w:id="19"/>
@@ -7722,9 +7737,17 @@
         <w:lang w:val="en-US"/>
       </w:rPr>
       <w:drawing>
-        <wp:inline distT="0" distB="0" distL="0" distR="0" wp14:anchorId="4BC1750B" wp14:editId="57B3FA51">
+        <wp:anchor distT="0" distB="0" distL="114300" distR="114300" simplePos="0" relativeHeight="251658240" behindDoc="0" locked="0" layoutInCell="1" allowOverlap="1" wp14:anchorId="4BC1750B" wp14:editId="4AE0CC01">
+          <wp:simplePos x="0" y="0"/>
+          <wp:positionH relativeFrom="column">
+            <wp:posOffset>0</wp:posOffset>
+          </wp:positionH>
+          <wp:positionV relativeFrom="paragraph">
+            <wp:posOffset>-226778</wp:posOffset>
+          </wp:positionV>
           <wp:extent cx="5943600" cy="963930"/>
-          <wp:effectExtent l="0" t="0" r="0" b="7620"/>
+          <wp:effectExtent l="0" t="0" r="0" b="0"/>
+          <wp:wrapSquare wrapText="bothSides"/>
           <wp:docPr id="1" name="Picture 1" descr="Logo&#10;&#10;Description automatically generated with medium confidence"/>
           <wp:cNvGraphicFramePr>
             <a:graphicFrameLocks xmlns:a="http://schemas.openxmlformats.org/drawingml/2006/main" noChangeAspect="1"/>
@@ -7767,7 +7790,7 @@
               </pic:pic>
             </a:graphicData>
           </a:graphic>
-        </wp:inline>
+        </wp:anchor>
       </w:drawing>
     </w:r>
   </w:p>

</xml_diff>